<commit_message>
Updated: (1) Markdown, (2) Paper Report. To do: (1) Finish Paper Report based on the red lines in the paper, (2) finalize and submit :)
</commit_message>
<xml_diff>
--- a/Paper_Report.docx
+++ b/Paper_Report.docx
@@ -27,11 +27,15 @@
       <w:pPr>
         <w:rPr>
           <w:rFonts w:ascii="Linux Biolinum O" w:eastAsia="Linux Biolinum O" w:hAnsi="Linux Biolinum O" w:cs="Linux Biolinum O"/>
-        </w:rPr>
-      </w:pPr>
-      <w:r>
-        <w:rPr>
-          <w:rFonts w:ascii="Linux Biolinum O" w:eastAsia="Linux Biolinum O" w:hAnsi="Linux Biolinum O" w:cs="Linux Biolinum O"/>
+          <w:b/>
+          <w:bCs/>
+        </w:rPr>
+      </w:pPr>
+      <w:r>
+        <w:rPr>
+          <w:rFonts w:ascii="Linux Biolinum O" w:eastAsia="Linux Biolinum O" w:hAnsi="Linux Biolinum O" w:cs="Linux Biolinum O"/>
+          <w:b/>
+          <w:bCs/>
         </w:rPr>
         <w:t>Ghadi El Hasbani</w:t>
       </w:r>
@@ -39,48 +43,40 @@
     <w:p>
       <w:pPr>
         <w:rPr>
-          <w:rFonts w:ascii="Linux Libertine O" w:eastAsia="Linux Libertine O" w:hAnsi="Linux Libertine O" w:cs="Linux Libertine O"/>
-          <w:sz w:val="18"/>
-          <w:szCs w:val="18"/>
-        </w:rPr>
-      </w:pPr>
-      <w:r>
-        <w:rPr>
-          <w:rFonts w:ascii="Linux Libertine O" w:eastAsia="Linux Libertine O" w:hAnsi="Linux Libertine O" w:cs="Linux Libertine O"/>
-          <w:sz w:val="18"/>
-          <w:szCs w:val="18"/>
-        </w:rPr>
-        <w:t>Bioinformatics BS &amp; Psychology Minor</w:t>
-      </w:r>
-      <w:r>
-        <w:rPr>
-          <w:rFonts w:ascii="Linux Libertine O" w:eastAsia="Linux Libertine O" w:hAnsi="Linux Libertine O" w:cs="Linux Libertine O"/>
-          <w:sz w:val="18"/>
-          <w:szCs w:val="18"/>
-        </w:rPr>
-        <w:t xml:space="preserve">, </w:t>
-      </w:r>
-      <w:r>
-        <w:rPr>
-          <w:rFonts w:ascii="Linux Libertine O" w:eastAsia="Linux Libertine O" w:hAnsi="Linux Libertine O" w:cs="Linux Libertine O"/>
-          <w:sz w:val="18"/>
-          <w:szCs w:val="18"/>
-        </w:rPr>
-        <w:t>Lebanese American University.</w:t>
-      </w:r>
-      <w:r>
-        <w:rPr>
-          <w:rFonts w:ascii="Linux Libertine O" w:hAnsi="Linux Libertine O"/>
+          <w:rFonts w:ascii="Linux Biolinum O" w:eastAsia="Linux Libertine O" w:hAnsi="Linux Biolinum O" w:cs="Linux Libertine O"/>
+          <w:b/>
+          <w:bCs/>
+          <w:sz w:val="18"/>
+          <w:szCs w:val="18"/>
+        </w:rPr>
+      </w:pPr>
+      <w:r>
+        <w:rPr>
+          <w:rFonts w:ascii="Linux Biolinum O" w:eastAsia="Linux Libertine O" w:hAnsi="Linux Biolinum O" w:cs="Linux Libertine O"/>
+          <w:b/>
+          <w:bCs/>
+          <w:sz w:val="18"/>
+          <w:szCs w:val="18"/>
+        </w:rPr>
+        <w:t>Bioinformatics BS &amp; Psychology Minor, Lebanese American University.</w:t>
+      </w:r>
+      <w:r>
+        <w:rPr>
+          <w:rFonts w:ascii="Linux Biolinum O" w:hAnsi="Linux Biolinum O"/>
+          <w:b/>
+          <w:bCs/>
           <w:sz w:val="18"/>
           <w:szCs w:val="18"/>
         </w:rPr>
         <w:t xml:space="preserve"> </w:t>
       </w:r>
-      <w:hyperlink r:id="rId5" w:history="1">
+      <w:hyperlink r:id="rId7" w:history="1">
         <w:r>
           <w:rPr>
             <w:rStyle w:val="Hyperlink"/>
-            <w:rFonts w:ascii="Linux Libertine O" w:hAnsi="Linux Libertine O"/>
+            <w:rFonts w:ascii="Linux Biolinum O" w:hAnsi="Linux Biolinum O"/>
+            <w:b/>
+            <w:bCs/>
             <w:sz w:val="18"/>
             <w:szCs w:val="18"/>
           </w:rPr>
@@ -89,7 +85,9 @@
       </w:hyperlink>
       <w:r>
         <w:rPr>
-          <w:rFonts w:ascii="Linux Libertine O" w:hAnsi="Linux Libertine O"/>
+          <w:rFonts w:ascii="Linux Biolinum O" w:hAnsi="Linux Biolinum O"/>
+          <w:b/>
+          <w:bCs/>
           <w:sz w:val="18"/>
           <w:szCs w:val="18"/>
         </w:rPr>
@@ -97,7 +95,9 @@
       </w:r>
       <w:r>
         <w:rPr>
-          <w:rFonts w:ascii="Linux Libertine O" w:eastAsia="Linux Libertine O" w:hAnsi="Linux Libertine O" w:cs="Linux Libertine O"/>
+          <w:rFonts w:ascii="Linux Biolinum O" w:eastAsia="Linux Libertine O" w:hAnsi="Linux Biolinum O" w:cs="Linux Libertine O"/>
+          <w:b/>
+          <w:bCs/>
           <w:sz w:val="18"/>
           <w:szCs w:val="18"/>
         </w:rPr>
@@ -108,64 +108,46 @@
       <w:pPr>
         <w:rPr>
           <w:rFonts w:ascii="Linux Biolinum O" w:eastAsia="Linux Biolinum O" w:hAnsi="Linux Biolinum O" w:cs="Linux Biolinum O"/>
-        </w:rPr>
-      </w:pPr>
-      <w:r>
-        <w:rPr>
-          <w:rFonts w:ascii="Linux Biolinum O" w:eastAsia="Linux Biolinum O" w:hAnsi="Linux Biolinum O" w:cs="Linux Biolinum O"/>
-        </w:rPr>
-        <w:t xml:space="preserve">Bilal </w:t>
-      </w:r>
-      <w:r>
-        <w:rPr>
-          <w:rFonts w:ascii="Linux Biolinum O" w:eastAsia="Linux Biolinum O" w:hAnsi="Linux Biolinum O" w:cs="Linux Biolinum O"/>
-        </w:rPr>
-        <w:t xml:space="preserve">W. </w:t>
-      </w:r>
-      <w:r>
-        <w:rPr>
-          <w:rFonts w:ascii="Linux Biolinum O" w:eastAsia="Linux Biolinum O" w:hAnsi="Linux Biolinum O" w:cs="Linux Biolinum O"/>
-        </w:rPr>
-        <w:t>Hamdanieh</w:t>
-      </w:r>
-    </w:p>
-    <w:p>
-      <w:pPr>
-        <w:rPr>
-          <w:rFonts w:ascii="Linux Libertine O" w:eastAsia="Linux Libertine O" w:hAnsi="Linux Libertine O" w:cs="Linux Libertine O"/>
-          <w:sz w:val="18"/>
-          <w:szCs w:val="18"/>
-        </w:rPr>
-      </w:pPr>
-      <w:r>
-        <w:rPr>
-          <w:rFonts w:ascii="Linux Libertine O" w:eastAsia="Linux Libertine O" w:hAnsi="Linux Libertine O" w:cs="Linux Libertine O"/>
-          <w:sz w:val="18"/>
-          <w:szCs w:val="18"/>
-        </w:rPr>
-        <w:t>Bioinformatics</w:t>
-      </w:r>
-      <w:r>
-        <w:rPr>
-          <w:rFonts w:ascii="Linux Libertine O" w:eastAsia="Linux Libertine O" w:hAnsi="Linux Libertine O" w:cs="Linux Libertine O"/>
-          <w:sz w:val="18"/>
-          <w:szCs w:val="18"/>
-        </w:rPr>
-        <w:t xml:space="preserve"> BS</w:t>
-      </w:r>
-      <w:r>
-        <w:rPr>
-          <w:rFonts w:ascii="Linux Libertine O" w:eastAsia="Linux Libertine O" w:hAnsi="Linux Libertine O" w:cs="Linux Libertine O"/>
-          <w:sz w:val="18"/>
-          <w:szCs w:val="18"/>
-        </w:rPr>
-        <w:t xml:space="preserve">, Lebanese American University. </w:t>
-      </w:r>
-      <w:hyperlink r:id="rId6">
+          <w:b/>
+          <w:bCs/>
+        </w:rPr>
+      </w:pPr>
+      <w:r>
+        <w:rPr>
+          <w:rFonts w:ascii="Linux Biolinum O" w:eastAsia="Linux Biolinum O" w:hAnsi="Linux Biolinum O" w:cs="Linux Biolinum O"/>
+          <w:b/>
+          <w:bCs/>
+        </w:rPr>
+        <w:t>Bilal W. Hamdanieh</w:t>
+      </w:r>
+    </w:p>
+    <w:p>
+      <w:pPr>
+        <w:rPr>
+          <w:rFonts w:ascii="Linux Biolinum O" w:eastAsia="Linux Libertine O" w:hAnsi="Linux Biolinum O" w:cs="Linux Libertine O"/>
+          <w:b/>
+          <w:bCs/>
+          <w:sz w:val="18"/>
+          <w:szCs w:val="18"/>
+        </w:rPr>
+      </w:pPr>
+      <w:r>
+        <w:rPr>
+          <w:rFonts w:ascii="Linux Biolinum O" w:eastAsia="Linux Libertine O" w:hAnsi="Linux Biolinum O" w:cs="Linux Libertine O"/>
+          <w:b/>
+          <w:bCs/>
+          <w:sz w:val="18"/>
+          <w:szCs w:val="18"/>
+        </w:rPr>
+        <w:t xml:space="preserve">Bioinformatics BS, Lebanese American University. </w:t>
+      </w:r>
+      <w:hyperlink r:id="rId8">
         <w:r>
           <w:rPr>
             <w:rStyle w:val="Hyperlink"/>
-            <w:rFonts w:ascii="Linux Libertine O" w:eastAsia="Linux Libertine O" w:hAnsi="Linux Libertine O" w:cs="Linux Libertine O"/>
+            <w:rFonts w:ascii="Linux Biolinum O" w:eastAsia="Linux Libertine O" w:hAnsi="Linux Biolinum O" w:cs="Linux Libertine O"/>
+            <w:b/>
+            <w:bCs/>
             <w:sz w:val="18"/>
             <w:szCs w:val="18"/>
           </w:rPr>
@@ -177,11 +159,15 @@
       <w:pPr>
         <w:rPr>
           <w:rFonts w:ascii="Linux Biolinum O" w:hAnsi="Linux Biolinum O"/>
+          <w:b/>
+          <w:bCs/>
         </w:rPr>
       </w:pPr>
       <w:r>
         <w:rPr>
           <w:rFonts w:ascii="Linux Biolinum O" w:eastAsia="Linux Libertine O" w:hAnsi="Linux Biolinum O" w:cs="Linux Libertine O"/>
+          <w:b/>
+          <w:bCs/>
           <w:color w:val="000000" w:themeColor="text1"/>
         </w:rPr>
         <w:t>Frederick Abi Chahine</w:t>
@@ -190,14 +176,18 @@
     <w:p>
       <w:pPr>
         <w:rPr>
-          <w:rFonts w:ascii="Linux Libertine O" w:eastAsia="Linux Libertine O" w:hAnsi="Linux Libertine O" w:cs="Linux Libertine O"/>
-          <w:sz w:val="18"/>
-          <w:szCs w:val="18"/>
-        </w:rPr>
-      </w:pPr>
-      <w:r>
-        <w:rPr>
-          <w:rFonts w:ascii="Linux Libertine O" w:eastAsia="Linux Libertine O" w:hAnsi="Linux Libertine O" w:cs="Linux Libertine O"/>
+          <w:rFonts w:ascii="Linux Biolinum O" w:eastAsia="Linux Libertine O" w:hAnsi="Linux Biolinum O" w:cs="Linux Libertine O"/>
+          <w:b/>
+          <w:bCs/>
+          <w:sz w:val="18"/>
+          <w:szCs w:val="18"/>
+        </w:rPr>
+      </w:pPr>
+      <w:r>
+        <w:rPr>
+          <w:rFonts w:ascii="Linux Biolinum O" w:eastAsia="Linux Libertine O" w:hAnsi="Linux Biolinum O" w:cs="Linux Libertine O"/>
+          <w:b/>
+          <w:bCs/>
           <w:sz w:val="18"/>
           <w:szCs w:val="18"/>
         </w:rPr>
@@ -205,36 +195,39 @@
       </w:r>
       <w:r>
         <w:rPr>
-          <w:rFonts w:ascii="Linux Libertine O" w:eastAsia="Linux Libertine O" w:hAnsi="Linux Libertine O" w:cs="Linux Libertine O"/>
-          <w:sz w:val="18"/>
-          <w:szCs w:val="18"/>
-        </w:rPr>
-        <w:t>,</w:t>
-      </w:r>
-      <w:r>
-        <w:rPr>
-          <w:rFonts w:ascii="Linux Libertine O" w:eastAsia="Linux Libertine O" w:hAnsi="Linux Libertine O" w:cs="Linux Libertine O"/>
-          <w:sz w:val="18"/>
-          <w:szCs w:val="18"/>
-        </w:rPr>
-        <w:t xml:space="preserve"> Lebanese American University</w:t>
-      </w:r>
-      <w:r>
-        <w:rPr>
-          <w:rFonts w:ascii="Linux Libertine O" w:eastAsia="Linux Libertine O" w:hAnsi="Linux Libertine O" w:cs="Linux Libertine O"/>
+          <w:rFonts w:ascii="Linux Biolinum O" w:eastAsia="Linux Libertine O" w:hAnsi="Linux Biolinum O" w:cs="Linux Libertine O"/>
+          <w:b/>
+          <w:bCs/>
+          <w:sz w:val="18"/>
+          <w:szCs w:val="18"/>
+        </w:rPr>
+        <w:t>, Lebanese American University</w:t>
+      </w:r>
+      <w:r>
+        <w:rPr>
+          <w:rFonts w:ascii="Linux Biolinum O" w:eastAsia="Linux Libertine O" w:hAnsi="Linux Biolinum O" w:cs="Linux Libertine O"/>
+          <w:b/>
+          <w:bCs/>
           <w:sz w:val="18"/>
           <w:szCs w:val="18"/>
         </w:rPr>
         <w:t>.</w:t>
       </w:r>
       <w:r>
+        <w:rPr>
+          <w:rFonts w:ascii="Linux Biolinum O" w:hAnsi="Linux Biolinum O"/>
+          <w:b/>
+          <w:bCs/>
+        </w:rPr>
         <w:t xml:space="preserve"> </w:t>
       </w:r>
-      <w:hyperlink r:id="rId7" w:history="1">
+      <w:hyperlink r:id="rId9" w:history="1">
         <w:r>
           <w:rPr>
             <w:rStyle w:val="Hyperlink"/>
-            <w:rFonts w:ascii="Linux Libertine O" w:eastAsia="Linux Libertine O" w:hAnsi="Linux Libertine O" w:cs="Linux Libertine O"/>
+            <w:rFonts w:ascii="Linux Biolinum O" w:eastAsia="Linux Libertine O" w:hAnsi="Linux Biolinum O" w:cs="Linux Libertine O"/>
+            <w:b/>
+            <w:bCs/>
             <w:sz w:val="18"/>
             <w:szCs w:val="18"/>
           </w:rPr>
@@ -243,7 +236,9 @@
       </w:hyperlink>
       <w:r>
         <w:rPr>
-          <w:rFonts w:ascii="Linux Libertine O" w:eastAsia="Linux Libertine O" w:hAnsi="Linux Libertine O" w:cs="Linux Libertine O"/>
+          <w:rFonts w:ascii="Linux Biolinum O" w:eastAsia="Linux Libertine O" w:hAnsi="Linux Biolinum O" w:cs="Linux Libertine O"/>
+          <w:b/>
+          <w:bCs/>
           <w:sz w:val="18"/>
           <w:szCs w:val="18"/>
         </w:rPr>
@@ -253,7 +248,9 @@
     <w:p>
       <w:pPr>
         <w:rPr>
-          <w:rFonts w:ascii="Linux Libertine O" w:eastAsia="Linux Libertine O" w:hAnsi="Linux Libertine O" w:cs="Linux Libertine O"/>
+          <w:rFonts w:ascii="Linux Biolinum O" w:eastAsia="Linux Libertine O" w:hAnsi="Linux Biolinum O" w:cs="Linux Libertine O"/>
+          <w:b/>
+          <w:bCs/>
           <w:color w:val="000000" w:themeColor="text1"/>
         </w:rPr>
       </w:pPr>
@@ -324,7 +321,720 @@
           <w:sz w:val="18"/>
           <w:szCs w:val="18"/>
         </w:rPr>
-        <w:t>Genesurrounder Optimization</w:t>
+        <w:t>The Effect of Genes Over their Surrounding Area</w:t>
+      </w:r>
+    </w:p>
+    <w:p>
+      <w:pPr>
+        <w:ind w:left="360" w:firstLine="360"/>
+        <w:jc w:val="both"/>
+        <w:rPr>
+          <w:rFonts w:ascii="Linux Biolinum O" w:eastAsia="Linux Biolinum O" w:hAnsi="Linux Biolinum O" w:cs="Linux Biolinum O"/>
+          <w:sz w:val="18"/>
+          <w:szCs w:val="18"/>
+        </w:rPr>
+      </w:pPr>
+      <w:r>
+        <w:rPr>
+          <w:rFonts w:ascii="Linux Biolinum O" w:eastAsia="Linux Biolinum O" w:hAnsi="Linux Biolinum O" w:cs="Linux Biolinum O"/>
+          <w:sz w:val="18"/>
+          <w:szCs w:val="18"/>
+        </w:rPr>
+        <w:t xml:space="preserve">Differential Gene Expression Analysis </w:t>
+      </w:r>
+      <w:r>
+        <w:rPr>
+          <w:rFonts w:ascii="Linux Biolinum O" w:eastAsia="Linux Biolinum O" w:hAnsi="Linux Biolinum O" w:cs="Linux Biolinum O"/>
+          <w:sz w:val="18"/>
+          <w:szCs w:val="18"/>
+        </w:rPr>
+        <w:t xml:space="preserve">(DEA) </w:t>
+      </w:r>
+      <w:r>
+        <w:rPr>
+          <w:rFonts w:ascii="Linux Biolinum O" w:eastAsia="Linux Biolinum O" w:hAnsi="Linux Biolinum O" w:cs="Linux Biolinum O"/>
+          <w:sz w:val="18"/>
+          <w:szCs w:val="18"/>
+        </w:rPr>
+        <w:t>is the most widely used method for detecting significant gene-associations based on their mean expression between phenotypes</w:t>
+      </w:r>
+      <w:r>
+        <w:rPr>
+          <w:rFonts w:ascii="Linux Biolinum O" w:eastAsia="Linux Biolinum O" w:hAnsi="Linux Biolinum O" w:cs="Linux Biolinum O"/>
+          <w:sz w:val="18"/>
+          <w:szCs w:val="18"/>
+        </w:rPr>
+        <w:t xml:space="preserve"> [1]</w:t>
+      </w:r>
+      <w:r>
+        <w:rPr>
+          <w:rFonts w:ascii="Linux Biolinum O" w:eastAsia="Linux Biolinum O" w:hAnsi="Linux Biolinum O" w:cs="Linux Biolinum O"/>
+          <w:sz w:val="18"/>
+          <w:szCs w:val="18"/>
+        </w:rPr>
+        <w:t xml:space="preserve">. </w:t>
+      </w:r>
+      <w:r>
+        <w:rPr>
+          <w:rFonts w:ascii="Linux Biolinum O" w:eastAsia="Linux Biolinum O" w:hAnsi="Linux Biolinum O" w:cs="Linux Biolinum O"/>
+          <w:sz w:val="18"/>
+          <w:szCs w:val="18"/>
+        </w:rPr>
+        <w:t>However, while DEA can identify specific disease associated genes, it does not take into consideration the network of interactions that govern the studies set of genes, which limits mechanistic insights. Hence, the analysis might miss crucial multi-gene interactions that underlie complex phenotypes. As a result. DEA can exhibit poor consensus with studies of the same conditions</w:t>
+      </w:r>
+      <w:r>
+        <w:rPr>
+          <w:rFonts w:ascii="Linux Biolinum O" w:eastAsia="Linux Biolinum O" w:hAnsi="Linux Biolinum O" w:cs="Linux Biolinum O"/>
+          <w:sz w:val="18"/>
+          <w:szCs w:val="18"/>
+        </w:rPr>
+        <w:t xml:space="preserve"> [2, 3]</w:t>
+      </w:r>
+      <w:r>
+        <w:rPr>
+          <w:rFonts w:ascii="Linux Biolinum O" w:eastAsia="Linux Biolinum O" w:hAnsi="Linux Biolinum O" w:cs="Linux Biolinum O"/>
+          <w:sz w:val="18"/>
+          <w:szCs w:val="18"/>
+        </w:rPr>
+        <w:t>, which necessitates the emergence of new methods that take into consideration the network structure of genes.</w:t>
+      </w:r>
+    </w:p>
+    <w:p>
+      <w:pPr>
+        <w:ind w:left="360"/>
+        <w:jc w:val="both"/>
+        <w:rPr>
+          <w:rFonts w:ascii="Linux Biolinum O" w:eastAsia="Linux Biolinum O" w:hAnsi="Linux Biolinum O" w:cs="Linux Biolinum O"/>
+          <w:sz w:val="18"/>
+          <w:szCs w:val="18"/>
+        </w:rPr>
+      </w:pPr>
+      <w:r>
+        <w:rPr>
+          <w:rFonts w:ascii="Linux Biolinum O" w:eastAsia="Linux Biolinum O" w:hAnsi="Linux Biolinum O" w:cs="Linux Biolinum O"/>
+          <w:sz w:val="18"/>
+          <w:szCs w:val="18"/>
+        </w:rPr>
+        <w:tab/>
+        <w:t xml:space="preserve">Recently </w:t>
+      </w:r>
+      <w:r>
+        <w:rPr>
+          <w:rFonts w:ascii="Linux Biolinum O" w:eastAsia="Linux Biolinum O" w:hAnsi="Linux Biolinum O" w:cs="Linux Biolinum O"/>
+          <w:sz w:val="18"/>
+          <w:szCs w:val="18"/>
+        </w:rPr>
+        <w:t>proposed methods</w:t>
+      </w:r>
+      <w:r>
+        <w:rPr>
+          <w:rFonts w:ascii="Linux Biolinum O" w:eastAsia="Linux Biolinum O" w:hAnsi="Linux Biolinum O" w:cs="Linux Biolinum O"/>
+          <w:sz w:val="18"/>
+          <w:szCs w:val="18"/>
+        </w:rPr>
+        <w:t xml:space="preserve"> </w:t>
+      </w:r>
+      <w:r>
+        <w:rPr>
+          <w:rFonts w:ascii="Linux Biolinum O" w:eastAsia="Linux Biolinum O" w:hAnsi="Linux Biolinum O" w:cs="Linux Biolinum O"/>
+          <w:sz w:val="18"/>
+          <w:szCs w:val="18"/>
+        </w:rPr>
+        <w:t>use</w:t>
+      </w:r>
+      <w:r>
+        <w:rPr>
+          <w:rFonts w:ascii="Linux Biolinum O" w:eastAsia="Linux Biolinum O" w:hAnsi="Linux Biolinum O" w:cs="Linux Biolinum O"/>
+          <w:sz w:val="18"/>
+          <w:szCs w:val="18"/>
+        </w:rPr>
+        <w:t xml:space="preserve"> networks to measure the effect of genes over their surrounding area of other genes, identifying modules: a group of dysregulated genes </w:t>
+      </w:r>
+      <w:r>
+        <w:rPr>
+          <w:rFonts w:ascii="Linux Biolinum O" w:eastAsia="Linux Biolinum O" w:hAnsi="Linux Biolinum O" w:cs="Linux Biolinum O"/>
+          <w:sz w:val="18"/>
+          <w:szCs w:val="18"/>
+        </w:rPr>
+        <w:t xml:space="preserve">that contribute to the disease/phenotype of study. </w:t>
+      </w:r>
+      <w:r>
+        <w:rPr>
+          <w:rFonts w:ascii="Linux Biolinum O" w:eastAsia="Linux Biolinum O" w:hAnsi="Linux Biolinum O" w:cs="Linux Biolinum O"/>
+          <w:sz w:val="18"/>
+          <w:szCs w:val="18"/>
+        </w:rPr>
+        <w:t xml:space="preserve"> One method, Local Enrichment Analysis (LEAN) identifies dysregulated subnetworks from genome-wide omics datasets by substituting common subnetworks with local subnetwork models that consist of only the direct neighboring genes (radius </w:t>
+      </w:r>
+      <w:r>
+        <w:rPr>
+          <w:rFonts w:ascii="Linux Biolinum O" w:eastAsia="Linux Biolinum O" w:hAnsi="Linux Biolinum O" w:cs="Linux Biolinum O"/>
+          <w:sz w:val="18"/>
+          <w:szCs w:val="18"/>
+          <w:vertAlign w:val="subscript"/>
+        </w:rPr>
+        <w:t>local_subnetwork</w:t>
+      </w:r>
+      <w:r>
+        <w:rPr>
+          <w:rFonts w:ascii="Linux Biolinum O" w:eastAsia="Linux Biolinum O" w:hAnsi="Linux Biolinum O" w:cs="Linux Biolinum O"/>
+          <w:sz w:val="18"/>
+          <w:szCs w:val="18"/>
+        </w:rPr>
+        <w:t xml:space="preserve"> = 1)</w:t>
+      </w:r>
+      <w:r>
+        <w:rPr>
+          <w:rFonts w:ascii="Linux Biolinum O" w:eastAsia="Linux Biolinum O" w:hAnsi="Linux Biolinum O" w:cs="Linux Biolinum O"/>
+          <w:sz w:val="18"/>
+          <w:szCs w:val="18"/>
+        </w:rPr>
+        <w:t>, being parameter free and exhaustive over all the genes.</w:t>
+      </w:r>
+      <w:r>
+        <w:rPr>
+          <w:rFonts w:ascii="Linux Biolinum O" w:eastAsia="Linux Biolinum O" w:hAnsi="Linux Biolinum O" w:cs="Linux Biolinum O"/>
+          <w:sz w:val="18"/>
+          <w:szCs w:val="18"/>
+        </w:rPr>
+        <w:t xml:space="preserve"> </w:t>
+      </w:r>
+      <w:r>
+        <w:rPr>
+          <w:rFonts w:ascii="Linux Biolinum O" w:eastAsia="Linux Biolinum O" w:hAnsi="Linux Biolinum O" w:cs="Linux Biolinum O"/>
+          <w:sz w:val="18"/>
+          <w:szCs w:val="18"/>
+        </w:rPr>
+        <w:t xml:space="preserve">Another method, PathFindR, extends </w:t>
+      </w:r>
+      <w:r>
+        <w:rPr>
+          <w:rFonts w:ascii="Linux Biolinum O" w:eastAsia="Linux Biolinum O" w:hAnsi="Linux Biolinum O" w:cs="Linux Biolinum O"/>
+          <w:sz w:val="18"/>
+          <w:szCs w:val="18"/>
+        </w:rPr>
+        <w:t>LEAN</w:t>
+      </w:r>
+      <w:r>
+        <w:rPr>
+          <w:rFonts w:ascii="Linux Biolinum O" w:eastAsia="Linux Biolinum O" w:hAnsi="Linux Biolinum O" w:cs="Linux Biolinum O"/>
+          <w:sz w:val="18"/>
+          <w:szCs w:val="18"/>
+        </w:rPr>
+        <w:t xml:space="preserve"> by taking advantage of user input to specify the radius of the local subnetwork to be enriched, using three different algorithms of choice: Greedy Algorithm (GD), Simulated Annealing,</w:t>
+      </w:r>
+      <w:r>
+        <w:rPr>
+          <w:rFonts w:ascii="Linux Biolinum O" w:eastAsia="Linux Biolinum O" w:hAnsi="Linux Biolinum O" w:cs="Linux Biolinum O"/>
+          <w:sz w:val="18"/>
+          <w:szCs w:val="18"/>
+        </w:rPr>
+        <w:t xml:space="preserve"> (SA)</w:t>
+      </w:r>
+      <w:r>
+        <w:rPr>
+          <w:rFonts w:ascii="Linux Biolinum O" w:eastAsia="Linux Biolinum O" w:hAnsi="Linux Biolinum O" w:cs="Linux Biolinum O"/>
+          <w:sz w:val="18"/>
+          <w:szCs w:val="18"/>
+        </w:rPr>
+        <w:t xml:space="preserve"> and Genetic Algorithm</w:t>
+      </w:r>
+      <w:r>
+        <w:rPr>
+          <w:rFonts w:ascii="Linux Biolinum O" w:eastAsia="Linux Biolinum O" w:hAnsi="Linux Biolinum O" w:cs="Linux Biolinum O"/>
+          <w:sz w:val="18"/>
+          <w:szCs w:val="18"/>
+        </w:rPr>
+        <w:t xml:space="preserve"> (GA)</w:t>
+      </w:r>
+      <w:r>
+        <w:rPr>
+          <w:rFonts w:ascii="Linux Biolinum O" w:eastAsia="Linux Biolinum O" w:hAnsi="Linux Biolinum O" w:cs="Linux Biolinum O"/>
+          <w:sz w:val="18"/>
+          <w:szCs w:val="18"/>
+        </w:rPr>
+        <w:t xml:space="preserve">. Further, it is proven that the Greedy Algorithm performs better than the </w:t>
+      </w:r>
+      <w:r>
+        <w:rPr>
+          <w:rFonts w:ascii="Linux Biolinum O" w:eastAsia="Linux Biolinum O" w:hAnsi="Linux Biolinum O" w:cs="Linux Biolinum O"/>
+          <w:sz w:val="18"/>
+          <w:szCs w:val="18"/>
+        </w:rPr>
+        <w:t>SA &amp; GA</w:t>
+      </w:r>
+      <w:r>
+        <w:rPr>
+          <w:rFonts w:ascii="Linux Biolinum O" w:eastAsia="Linux Biolinum O" w:hAnsi="Linux Biolinum O" w:cs="Linux Biolinum O"/>
+          <w:sz w:val="18"/>
+          <w:szCs w:val="18"/>
+        </w:rPr>
+        <w:t>; SA and GA are heuristic methods that do not make assumptions on the active subnetwork model, which lets insignificant genes between two clusters of significant genes become a single connected active subnetwork, which results in high scoring active subnetworks with the remaining subnetworks becoming fewer and less informative. There is a tendency towards large subnetworks which is attributed to a statistical bias prevalent in many tools [4].  A</w:t>
+      </w:r>
+      <w:r>
+        <w:rPr>
+          <w:rFonts w:ascii="Linux Biolinum O" w:eastAsia="Linux Biolinum O" w:hAnsi="Linux Biolinum O" w:cs="Linux Biolinum O"/>
+          <w:sz w:val="18"/>
+          <w:szCs w:val="18"/>
+        </w:rPr>
+        <w:t xml:space="preserve">nother recently developed algorithm is Genesurrounder that proposes an exhaustive method to consider the decay </w:t>
+      </w:r>
+      <w:r>
+        <w:rPr>
+          <w:rFonts w:ascii="Linux Biolinum O" w:eastAsia="Linux Biolinum O" w:hAnsi="Linux Biolinum O" w:cs="Linux Biolinum O"/>
+          <w:sz w:val="18"/>
+          <w:szCs w:val="18"/>
+        </w:rPr>
+        <w:t>of the</w:t>
+      </w:r>
+      <w:r>
+        <w:rPr>
+          <w:rFonts w:ascii="Linux Biolinum O" w:eastAsia="Linux Biolinum O" w:hAnsi="Linux Biolinum O" w:cs="Linux Biolinum O"/>
+          <w:sz w:val="18"/>
+          <w:szCs w:val="18"/>
+        </w:rPr>
+        <w:t xml:space="preserve"> DE and the sphere of influence of a gene.</w:t>
+      </w:r>
+      <w:r>
+        <w:rPr>
+          <w:rFonts w:ascii="Linux Biolinum O" w:eastAsia="Linux Biolinum O" w:hAnsi="Linux Biolinum O" w:cs="Linux Biolinum O"/>
+          <w:sz w:val="18"/>
+          <w:szCs w:val="18"/>
+        </w:rPr>
+        <w:t xml:space="preserve"> The optimal radius that identifies the effect of the gene on the neighbors is given from the combination of the two p-values using Fisher (p-fisher from p-decay and p-sphere). However, the time complexity of GS requires further development and optimization to be favorable </w:t>
+      </w:r>
+      <w:r>
+        <w:rPr>
+          <w:rFonts w:ascii="Linux Biolinum O" w:eastAsia="Linux Biolinum O" w:hAnsi="Linux Biolinum O" w:cs="Linux Biolinum O"/>
+          <w:sz w:val="18"/>
+          <w:szCs w:val="18"/>
+        </w:rPr>
+        <w:t>for common use.</w:t>
+      </w:r>
+    </w:p>
+    <w:p>
+      <w:pPr>
+        <w:ind w:left="360"/>
+        <w:jc w:val="both"/>
+        <w:rPr>
+          <w:rFonts w:ascii="Linux Biolinum O" w:eastAsia="Linux Biolinum O" w:hAnsi="Linux Biolinum O" w:cs="Linux Biolinum O"/>
+          <w:sz w:val="18"/>
+          <w:szCs w:val="18"/>
+        </w:rPr>
+      </w:pPr>
+      <w:r>
+        <w:rPr>
+          <w:rFonts w:ascii="Linux Biolinum O" w:eastAsia="Linux Biolinum O" w:hAnsi="Linux Biolinum O" w:cs="Linux Biolinum O"/>
+          <w:sz w:val="18"/>
+          <w:szCs w:val="18"/>
+        </w:rPr>
+        <w:tab/>
+        <w:t xml:space="preserve">Other research proposed network diffusion (ND) – also referred to as network propagation – for the development of integrative methods to analyze multiple gene-centered datasets and consider known or inferred relations between genes. ND can of several types: Random Walk, </w:t>
+      </w:r>
+      <w:r>
+        <w:rPr>
+          <w:rFonts w:ascii="Linux Biolinum O" w:eastAsia="Linux Biolinum O" w:hAnsi="Linux Biolinum O" w:cs="Linux Biolinum O"/>
+          <w:sz w:val="18"/>
+          <w:szCs w:val="18"/>
+        </w:rPr>
+        <w:t>Random Walk with Restart</w:t>
+      </w:r>
+      <w:r>
+        <w:rPr>
+          <w:rFonts w:ascii="Linux Biolinum O" w:eastAsia="Linux Biolinum O" w:hAnsi="Linux Biolinum O" w:cs="Linux Biolinum O"/>
+          <w:sz w:val="18"/>
+          <w:szCs w:val="18"/>
+        </w:rPr>
+        <w:t xml:space="preserve"> (RWR)</w:t>
+      </w:r>
+      <w:r>
+        <w:rPr>
+          <w:rFonts w:ascii="Linux Biolinum O" w:eastAsia="Linux Biolinum O" w:hAnsi="Linux Biolinum O" w:cs="Linux Biolinum O"/>
+          <w:sz w:val="18"/>
+          <w:szCs w:val="18"/>
+        </w:rPr>
+        <w:t>, Insulated Heat Diffusion</w:t>
+      </w:r>
+      <w:r>
+        <w:rPr>
+          <w:rFonts w:ascii="Linux Biolinum O" w:eastAsia="Linux Biolinum O" w:hAnsi="Linux Biolinum O" w:cs="Linux Biolinum O"/>
+          <w:sz w:val="18"/>
+          <w:szCs w:val="18"/>
+        </w:rPr>
+        <w:t xml:space="preserve"> (IHD)</w:t>
+      </w:r>
+      <w:r>
+        <w:rPr>
+          <w:rFonts w:ascii="Linux Biolinum O" w:eastAsia="Linux Biolinum O" w:hAnsi="Linux Biolinum O" w:cs="Linux Biolinum O"/>
+          <w:sz w:val="18"/>
+          <w:szCs w:val="18"/>
+        </w:rPr>
+        <w:t xml:space="preserve"> and Diffusion Kernel. The latter methods are characterized by differences in the normalization </w:t>
+      </w:r>
+      <w:r>
+        <w:rPr>
+          <w:rFonts w:ascii="Linux Biolinum O" w:eastAsia="Linux Biolinum O" w:hAnsi="Linux Biolinum O" w:cs="Linux Biolinum O"/>
+          <w:sz w:val="18"/>
+          <w:szCs w:val="18"/>
+        </w:rPr>
+        <w:t>of</w:t>
+      </w:r>
+      <w:r>
+        <w:rPr>
+          <w:rFonts w:ascii="Linux Biolinum O" w:eastAsia="Linux Biolinum O" w:hAnsi="Linux Biolinum O" w:cs="Linux Biolinum O"/>
+          <w:sz w:val="18"/>
+          <w:szCs w:val="18"/>
+        </w:rPr>
+        <w:t xml:space="preserve"> the adjacency matrix which implies dissimilar behaviors of information flow, mainly in relation to network hubs: at infinite time in the RWR hubs tend to naturally gather relatively more information than in the IHD, since IHD is characterized by an intrinsic hub penalization. Therefore, despite RWR and IHD are conceptually similar, they may present sensibly different results, especially when applied to complex biological networks with thousands of vertices and tens to hundreds of thousands of links.</w:t>
+      </w:r>
+      <w:r>
+        <w:rPr>
+          <w:rFonts w:ascii="Linux Biolinum O" w:eastAsia="Linux Biolinum O" w:hAnsi="Linux Biolinum O" w:cs="Linux Biolinum O"/>
+          <w:sz w:val="18"/>
+          <w:szCs w:val="18"/>
+        </w:rPr>
+        <w:t xml:space="preserve"> </w:t>
+      </w:r>
+      <w:r>
+        <w:rPr>
+          <w:rFonts w:ascii="Linux Biolinum O" w:eastAsia="Linux Biolinum O" w:hAnsi="Linux Biolinum O" w:cs="Linux Biolinum O"/>
+          <w:sz w:val="18"/>
+          <w:szCs w:val="18"/>
+        </w:rPr>
+        <w:t xml:space="preserve">For the latter reason RWR is more common in </w:t>
+      </w:r>
+      <w:r>
+        <w:rPr>
+          <w:rFonts w:ascii="Linux Biolinum O" w:eastAsia="Linux Biolinum O" w:hAnsi="Linux Biolinum O" w:cs="Linux Biolinum O"/>
+          <w:sz w:val="18"/>
+          <w:szCs w:val="18"/>
+        </w:rPr>
+        <w:t>biological analysis</w:t>
+      </w:r>
+      <w:r>
+        <w:rPr>
+          <w:rFonts w:ascii="Linux Biolinum O" w:eastAsia="Linux Biolinum O" w:hAnsi="Linux Biolinum O" w:cs="Linux Biolinum O"/>
+          <w:sz w:val="18"/>
+          <w:szCs w:val="18"/>
+        </w:rPr>
+        <w:t>.</w:t>
+      </w:r>
+      <w:r>
+        <w:rPr>
+          <w:rFonts w:ascii="Linux Biolinum O" w:eastAsia="Linux Biolinum O" w:hAnsi="Linux Biolinum O" w:cs="Linux Biolinum O"/>
+          <w:sz w:val="18"/>
+          <w:szCs w:val="18"/>
+        </w:rPr>
+        <w:t xml:space="preserve"> One of the previous methods DMFIND uses RWR network diffusion to define network proximity and </w:t>
+      </w:r>
+      <w:r>
+        <w:rPr>
+          <w:rFonts w:ascii="Linux Biolinum O" w:eastAsia="Linux Biolinum O" w:hAnsi="Linux Biolinum O" w:cs="Linux Biolinum O"/>
+          <w:sz w:val="18"/>
+          <w:szCs w:val="18"/>
+        </w:rPr>
+        <w:t>uses a</w:t>
+      </w:r>
+      <w:r>
+        <w:rPr>
+          <w:rFonts w:ascii="Linux Biolinum O" w:eastAsia="Linux Biolinum O" w:hAnsi="Linux Biolinum O" w:cs="Linux Biolinum O"/>
+          <w:sz w:val="18"/>
+          <w:szCs w:val="18"/>
+        </w:rPr>
+        <w:t xml:space="preserve"> smoothing index quantity that allows to jointly quantify the amount of omics information in genes and in their </w:t>
+      </w:r>
+      <w:r>
+        <w:rPr>
+          <w:rFonts w:ascii="Linux Biolinum O" w:eastAsia="Linux Biolinum O" w:hAnsi="Linux Biolinum O" w:cs="Linux Biolinum O"/>
+          <w:sz w:val="18"/>
+          <w:szCs w:val="18"/>
+        </w:rPr>
+        <w:t>neighborhood (not only direct neighbors)</w:t>
+      </w:r>
+      <w:r>
+        <w:rPr>
+          <w:rFonts w:ascii="Linux Biolinum O" w:eastAsia="Linux Biolinum O" w:hAnsi="Linux Biolinum O" w:cs="Linux Biolinum O"/>
+          <w:sz w:val="18"/>
+          <w:szCs w:val="18"/>
+        </w:rPr>
+        <w:t xml:space="preserve">. Another method, which is of main interest, is mND that similarly to DMFIND uses RWR network diffusion but uses a different scoring method (compared to the smoothing index) which takes into consideration the top k direct neighbors </w:t>
+      </w:r>
+      <w:r>
+        <w:rPr>
+          <w:rFonts w:ascii="Linux Biolinum O" w:eastAsia="Linux Biolinum O" w:hAnsi="Linux Biolinum O" w:cs="Linux Biolinum O"/>
+          <w:sz w:val="18"/>
+          <w:szCs w:val="18"/>
+        </w:rPr>
+        <w:lastRenderedPageBreak/>
+        <w:t>of a gene. This method classifies genes as modules (M), Linkers (L), Isolated (I)</w:t>
+      </w:r>
+      <w:r>
+        <w:rPr>
+          <w:rFonts w:ascii="Linux Biolinum O" w:eastAsia="Linux Biolinum O" w:hAnsi="Linux Biolinum O" w:cs="Linux Biolinum O"/>
+          <w:sz w:val="18"/>
+          <w:szCs w:val="18"/>
+        </w:rPr>
+        <w:t xml:space="preserve">, </w:t>
+      </w:r>
+      <w:r>
+        <w:rPr>
+          <w:rFonts w:ascii="Linux Biolinum O" w:eastAsia="Linux Biolinum O" w:hAnsi="Linux Biolinum O" w:cs="Linux Biolinum O"/>
+          <w:sz w:val="18"/>
+          <w:szCs w:val="18"/>
+        </w:rPr>
+        <w:t>and Not-</w:t>
+      </w:r>
+      <w:r>
+        <w:rPr>
+          <w:rFonts w:ascii="Linux Biolinum O" w:eastAsia="Linux Biolinum O" w:hAnsi="Linux Biolinum O" w:cs="Linux Biolinum O"/>
+          <w:sz w:val="18"/>
+          <w:szCs w:val="18"/>
+        </w:rPr>
+        <w:t>S</w:t>
+      </w:r>
+      <w:r>
+        <w:rPr>
+          <w:rFonts w:ascii="Linux Biolinum O" w:eastAsia="Linux Biolinum O" w:hAnsi="Linux Biolinum O" w:cs="Linux Biolinum O"/>
+          <w:sz w:val="18"/>
+          <w:szCs w:val="18"/>
+        </w:rPr>
+        <w:t>elected (NS</w:t>
+      </w:r>
+      <w:r>
+        <w:rPr>
+          <w:rFonts w:ascii="Linux Biolinum O" w:eastAsia="Linux Biolinum O" w:hAnsi="Linux Biolinum O" w:cs="Linux Biolinum O"/>
+          <w:sz w:val="18"/>
+          <w:szCs w:val="18"/>
+        </w:rPr>
+        <w:t>) and</w:t>
+      </w:r>
+      <w:r>
+        <w:rPr>
+          <w:rFonts w:ascii="Linux Biolinum O" w:eastAsia="Linux Biolinum O" w:hAnsi="Linux Biolinum O" w:cs="Linux Biolinum O"/>
+          <w:sz w:val="18"/>
+          <w:szCs w:val="18"/>
+        </w:rPr>
+        <w:t xml:space="preserve"> takes into consideration the </w:t>
+      </w:r>
+      <w:r>
+        <w:rPr>
+          <w:rFonts w:ascii="Linux Biolinum O" w:eastAsia="Linux Biolinum O" w:hAnsi="Linux Biolinum O" w:cs="Linux Biolinum O"/>
+          <w:sz w:val="18"/>
+          <w:szCs w:val="18"/>
+        </w:rPr>
+        <w:t>global topolog</w:t>
+      </w:r>
+      <w:r>
+        <w:rPr>
+          <w:rFonts w:ascii="Linux Biolinum O" w:eastAsia="Linux Biolinum O" w:hAnsi="Linux Biolinum O" w:cs="Linux Biolinum O"/>
+          <w:sz w:val="18"/>
+          <w:szCs w:val="18"/>
+        </w:rPr>
+        <w:t xml:space="preserve">y of the network </w:t>
+      </w:r>
+      <w:r>
+        <w:rPr>
+          <w:rFonts w:ascii="Linux Biolinum O" w:eastAsia="Linux Biolinum O" w:hAnsi="Linux Biolinum O" w:cs="Linux Biolinum O"/>
+          <w:sz w:val="18"/>
+          <w:szCs w:val="18"/>
+        </w:rPr>
+        <w:t xml:space="preserve">while maintaining modules to </w:t>
+      </w:r>
+      <w:r>
+        <w:rPr>
+          <w:rFonts w:ascii="Linux Biolinum O" w:eastAsia="Linux Biolinum O" w:hAnsi="Linux Biolinum O" w:cs="Linux Biolinum O"/>
+          <w:sz w:val="18"/>
+          <w:szCs w:val="18"/>
+        </w:rPr>
+        <w:t xml:space="preserve">contain only a gene and the top k </w:t>
+      </w:r>
+      <w:r>
+        <w:rPr>
+          <w:rFonts w:ascii="Linux Biolinum O" w:eastAsia="Linux Biolinum O" w:hAnsi="Linux Biolinum O" w:cs="Linux Biolinum O"/>
+          <w:sz w:val="18"/>
+          <w:szCs w:val="18"/>
+        </w:rPr>
+        <w:t>direct neighbors (radius = 1)</w:t>
+      </w:r>
+      <w:r>
+        <w:rPr>
+          <w:rFonts w:ascii="Linux Biolinum O" w:eastAsia="Linux Biolinum O" w:hAnsi="Linux Biolinum O" w:cs="Linux Biolinum O"/>
+          <w:sz w:val="18"/>
+          <w:szCs w:val="18"/>
+        </w:rPr>
+        <w:t>.</w:t>
+      </w:r>
+    </w:p>
+    <w:p>
+      <w:pPr>
+        <w:ind w:left="360" w:firstLine="360"/>
+        <w:jc w:val="both"/>
+        <w:rPr>
+          <w:rFonts w:ascii="Linux Biolinum O" w:eastAsia="Linux Biolinum O" w:hAnsi="Linux Biolinum O" w:cs="Linux Biolinum O"/>
+          <w:sz w:val="18"/>
+          <w:szCs w:val="18"/>
+        </w:rPr>
+      </w:pPr>
+      <w:r>
+        <w:rPr>
+          <w:rFonts w:ascii="Linux Biolinum O" w:eastAsia="Linux Biolinum O" w:hAnsi="Linux Biolinum O" w:cs="Linux Biolinum O"/>
+          <w:sz w:val="18"/>
+          <w:szCs w:val="18"/>
+        </w:rPr>
+        <w:t xml:space="preserve">Since the previous methods either </w:t>
+      </w:r>
+      <w:r>
+        <w:rPr>
+          <w:rFonts w:ascii="Linux Biolinum O" w:eastAsia="Linux Biolinum O" w:hAnsi="Linux Biolinum O" w:cs="Linux Biolinum O"/>
+          <w:sz w:val="18"/>
+          <w:szCs w:val="18"/>
+        </w:rPr>
+        <w:t>consider</w:t>
+      </w:r>
+      <w:r>
+        <w:rPr>
+          <w:rFonts w:ascii="Linux Biolinum O" w:eastAsia="Linux Biolinum O" w:hAnsi="Linux Biolinum O" w:cs="Linux Biolinum O"/>
+          <w:sz w:val="18"/>
+          <w:szCs w:val="18"/>
+        </w:rPr>
+        <w:t xml:space="preserve"> the direct neighbor</w:t>
+      </w:r>
+      <w:r>
+        <w:rPr>
+          <w:rFonts w:ascii="Linux Biolinum O" w:eastAsia="Linux Biolinum O" w:hAnsi="Linux Biolinum O" w:cs="Linux Biolinum O"/>
+          <w:sz w:val="18"/>
+          <w:szCs w:val="18"/>
+        </w:rPr>
+        <w:t>s</w:t>
+      </w:r>
+      <w:r>
+        <w:rPr>
+          <w:rFonts w:ascii="Linux Biolinum O" w:eastAsia="Linux Biolinum O" w:hAnsi="Linux Biolinum O" w:cs="Linux Biolinum O"/>
+          <w:sz w:val="18"/>
+          <w:szCs w:val="18"/>
+        </w:rPr>
+        <w:t xml:space="preserve">, global network topology or the decay of the gene expression, but not all together, our proposed method suggested a new protocol for considering network topology, and </w:t>
+      </w:r>
+      <w:r>
+        <w:rPr>
+          <w:rFonts w:ascii="Linux Biolinum O" w:eastAsia="Linux Biolinum O" w:hAnsi="Linux Biolinum O" w:cs="Linux Biolinum O"/>
+          <w:sz w:val="18"/>
+          <w:szCs w:val="18"/>
+        </w:rPr>
+        <w:t>indirect</w:t>
+      </w:r>
+      <w:r>
+        <w:rPr>
+          <w:rFonts w:ascii="Linux Biolinum O" w:eastAsia="Linux Biolinum O" w:hAnsi="Linux Biolinum O" w:cs="Linux Biolinum O"/>
+          <w:sz w:val="18"/>
+          <w:szCs w:val="18"/>
+        </w:rPr>
+        <w:t>-</w:t>
+      </w:r>
+      <w:r>
+        <w:rPr>
+          <w:rFonts w:ascii="Linux Biolinum O" w:eastAsia="Linux Biolinum O" w:hAnsi="Linux Biolinum O" w:cs="Linux Biolinum O"/>
+          <w:sz w:val="18"/>
+          <w:szCs w:val="18"/>
+        </w:rPr>
+        <w:t>neighbors</w:t>
+      </w:r>
+      <w:r>
+        <w:rPr>
+          <w:rFonts w:ascii="Linux Biolinum O" w:eastAsia="Linux Biolinum O" w:hAnsi="Linux Biolinum O" w:cs="Linux Biolinum O"/>
+          <w:sz w:val="18"/>
+          <w:szCs w:val="18"/>
+        </w:rPr>
+        <w:t>-</w:t>
+      </w:r>
+      <w:r>
+        <w:rPr>
+          <w:rFonts w:ascii="Linux Biolinum O" w:eastAsia="Linux Biolinum O" w:hAnsi="Linux Biolinum O" w:cs="Linux Biolinum O"/>
+          <w:sz w:val="18"/>
+          <w:szCs w:val="18"/>
+        </w:rPr>
+        <w:t>based</w:t>
+      </w:r>
+      <w:r>
+        <w:rPr>
+          <w:rFonts w:ascii="Linux Biolinum O" w:eastAsia="Linux Biolinum O" w:hAnsi="Linux Biolinum O" w:cs="Linux Biolinum O"/>
+          <w:sz w:val="18"/>
+          <w:szCs w:val="18"/>
+        </w:rPr>
+        <w:t xml:space="preserve"> </w:t>
+      </w:r>
+      <w:r>
+        <w:rPr>
+          <w:rFonts w:ascii="Linux Biolinum O" w:eastAsia="Linux Biolinum O" w:hAnsi="Linux Biolinum O" w:cs="Linux Biolinum O"/>
+          <w:sz w:val="18"/>
+          <w:szCs w:val="18"/>
+        </w:rPr>
+        <w:t>gene</w:t>
+      </w:r>
+      <w:r>
+        <w:rPr>
+          <w:rFonts w:ascii="Linux Biolinum O" w:eastAsia="Linux Biolinum O" w:hAnsi="Linux Biolinum O" w:cs="Linux Biolinum O"/>
+          <w:sz w:val="18"/>
+          <w:szCs w:val="18"/>
+        </w:rPr>
+        <w:t xml:space="preserve"> </w:t>
+      </w:r>
+      <w:r>
+        <w:rPr>
+          <w:rFonts w:ascii="Linux Biolinum O" w:eastAsia="Linux Biolinum O" w:hAnsi="Linux Biolinum O" w:cs="Linux Biolinum O"/>
+          <w:sz w:val="18"/>
+          <w:szCs w:val="18"/>
+        </w:rPr>
+        <w:t xml:space="preserve">expression </w:t>
+      </w:r>
+      <w:r>
+        <w:rPr>
+          <w:rFonts w:ascii="Linux Biolinum O" w:eastAsia="Linux Biolinum O" w:hAnsi="Linux Biolinum O" w:cs="Linux Biolinum O"/>
+          <w:sz w:val="18"/>
+          <w:szCs w:val="18"/>
+        </w:rPr>
+        <w:t xml:space="preserve">decay while still maintaining </w:t>
+      </w:r>
+      <w:r>
+        <w:rPr>
+          <w:rFonts w:ascii="Linux Biolinum O" w:eastAsia="Linux Biolinum O" w:hAnsi="Linux Biolinum O" w:cs="Linux Biolinum O"/>
+          <w:sz w:val="18"/>
+          <w:szCs w:val="18"/>
+        </w:rPr>
+        <w:t>modules to contain only a gene and its direct neighbors (radius = 1).</w:t>
+      </w:r>
+    </w:p>
+    <w:p>
+      <w:pPr>
+        <w:ind w:left="720" w:firstLine="720"/>
+        <w:jc w:val="both"/>
+        <w:rPr>
+          <w:rFonts w:ascii="Linux Biolinum O" w:eastAsia="Linux Biolinum O" w:hAnsi="Linux Biolinum O" w:cs="Linux Biolinum O"/>
+          <w:sz w:val="18"/>
+          <w:szCs w:val="18"/>
+        </w:rPr>
+      </w:pPr>
+    </w:p>
+    <w:p>
+      <w:pPr>
+        <w:jc w:val="both"/>
+        <w:rPr>
+          <w:rFonts w:ascii="Linux Biolinum O" w:eastAsia="Linux Biolinum O" w:hAnsi="Linux Biolinum O" w:cs="Linux Biolinum O"/>
+          <w:b/>
+          <w:bCs/>
+          <w:sz w:val="18"/>
+          <w:szCs w:val="18"/>
+        </w:rPr>
+      </w:pPr>
+      <w:r>
+        <w:rPr>
+          <w:rFonts w:ascii="Linux Biolinum O" w:eastAsia="Linux Biolinum O" w:hAnsi="Linux Biolinum O" w:cs="Linux Biolinum O"/>
+          <w:b/>
+          <w:bCs/>
+          <w:sz w:val="18"/>
+          <w:szCs w:val="18"/>
+        </w:rPr>
+        <w:t>PROTOCOL GS &amp; mND</w:t>
       </w:r>
     </w:p>
     <w:p>
@@ -332,7 +1042,7 @@
         <w:pStyle w:val="ListParagraph"/>
         <w:numPr>
           <w:ilvl w:val="0"/>
-          <w:numId w:val="1"/>
+          <w:numId w:val="3"/>
         </w:numPr>
         <w:jc w:val="both"/>
         <w:rPr>
@@ -351,15 +1061,416 @@
           <w:sz w:val="18"/>
           <w:szCs w:val="18"/>
         </w:rPr>
-        <w:t>Reviewing Multi-Network Diffusion</w:t>
-      </w:r>
+        <w:t>Materials and Methods</w:t>
+      </w:r>
+    </w:p>
+    <w:p>
+      <w:pPr>
+        <w:pStyle w:val="ListParagraph"/>
+        <w:jc w:val="both"/>
+        <w:rPr>
+          <w:rFonts w:ascii="Linux Biolinum O" w:eastAsia="Linux Biolinum O" w:hAnsi="Linux Biolinum O" w:cs="Linux Biolinum O"/>
+          <w:b/>
+          <w:bCs/>
+          <w:sz w:val="18"/>
+          <w:szCs w:val="18"/>
+        </w:rPr>
+      </w:pPr>
     </w:p>
     <w:p>
       <w:pPr>
         <w:pStyle w:val="ListParagraph"/>
         <w:numPr>
           <w:ilvl w:val="0"/>
-          <w:numId w:val="1"/>
+          <w:numId w:val="6"/>
+        </w:numPr>
+        <w:spacing w:after="0"/>
+        <w:jc w:val="both"/>
+        <w:rPr>
+          <w:rFonts w:ascii="Linux Biolinum O" w:eastAsia="Linux Biolinum O" w:hAnsi="Linux Biolinum O" w:cs="Linux Biolinum O"/>
+          <w:b/>
+          <w:bCs/>
+          <w:sz w:val="18"/>
+          <w:szCs w:val="18"/>
+        </w:rPr>
+      </w:pPr>
+      <w:r>
+        <w:rPr>
+          <w:rFonts w:ascii="Linux Biolinum O" w:eastAsia="Linux Biolinum O" w:hAnsi="Linux Biolinum O" w:cs="Linux Biolinum O"/>
+          <w:b/>
+          <w:bCs/>
+          <w:sz w:val="18"/>
+          <w:szCs w:val="18"/>
+        </w:rPr>
+        <w:t>Data Collection</w:t>
+      </w:r>
+    </w:p>
+    <w:p>
+      <w:pPr>
+        <w:pStyle w:val="ListParagraph"/>
+        <w:spacing w:after="0"/>
+        <w:ind w:left="1080"/>
+        <w:jc w:val="both"/>
+        <w:rPr>
+          <w:rFonts w:ascii="Linux Biolinum O" w:eastAsia="Linux Biolinum O" w:hAnsi="Linux Biolinum O" w:cs="Linux Biolinum O"/>
+          <w:b/>
+          <w:bCs/>
+          <w:sz w:val="18"/>
+          <w:szCs w:val="18"/>
+        </w:rPr>
+      </w:pPr>
+    </w:p>
+    <w:p>
+      <w:pPr>
+        <w:ind w:left="360" w:firstLine="360"/>
+        <w:jc w:val="both"/>
+        <w:rPr>
+          <w:rFonts w:ascii="Linux Biolinum O" w:eastAsia="Linux Biolinum O" w:hAnsi="Linux Biolinum O" w:cs="Linux Biolinum O"/>
+          <w:sz w:val="18"/>
+          <w:szCs w:val="18"/>
+        </w:rPr>
+      </w:pPr>
+      <w:r>
+        <w:rPr>
+          <w:rFonts w:ascii="Linux Biolinum O" w:eastAsia="Linux Biolinum O" w:hAnsi="Linux Biolinum O" w:cs="Linux Biolinum O"/>
+          <w:sz w:val="18"/>
+          <w:szCs w:val="18"/>
+        </w:rPr>
+        <w:t>The data used was extracted from the pipeline of mND which was originally sourced from TCGA</w:t>
+      </w:r>
+      <w:r>
+        <w:rPr>
+          <w:rFonts w:ascii="Linux Biolinum O" w:eastAsia="Linux Biolinum O" w:hAnsi="Linux Biolinum O" w:cs="Linux Biolinum O"/>
+          <w:sz w:val="18"/>
+          <w:szCs w:val="18"/>
+        </w:rPr>
+        <w:t xml:space="preserve"> [4]</w:t>
+      </w:r>
+      <w:r>
+        <w:rPr>
+          <w:rFonts w:ascii="Linux Biolinum O" w:eastAsia="Linux Biolinum O" w:hAnsi="Linux Biolinum O" w:cs="Linux Biolinum O"/>
+          <w:sz w:val="18"/>
+          <w:szCs w:val="18"/>
+        </w:rPr>
+        <w:t xml:space="preserve"> using</w:t>
+      </w:r>
+      <w:r>
+        <w:rPr>
+          <w:rFonts w:ascii="Linux Biolinum O" w:eastAsia="Linux Biolinum O" w:hAnsi="Linux Biolinum O" w:cs="Linux Biolinum O"/>
+          <w:sz w:val="18"/>
+          <w:szCs w:val="18"/>
+        </w:rPr>
+        <w:t xml:space="preserve"> R package</w:t>
+      </w:r>
+      <w:r>
+        <w:rPr>
+          <w:rFonts w:ascii="Linux Biolinum O" w:eastAsia="Linux Biolinum O" w:hAnsi="Linux Biolinum O" w:cs="Linux Biolinum O"/>
+          <w:sz w:val="18"/>
+          <w:szCs w:val="18"/>
+        </w:rPr>
+        <w:t xml:space="preserve"> TCGAbiolinks</w:t>
+      </w:r>
+      <w:r>
+        <w:rPr>
+          <w:rFonts w:ascii="Linux Biolinum O" w:hAnsi="Linux Biolinum O"/>
+          <w:color w:val="333333"/>
+          <w:sz w:val="21"/>
+          <w:szCs w:val="21"/>
+          <w:shd w:val="clear" w:color="auto" w:fill="FFFFFF"/>
+        </w:rPr>
+        <w:t xml:space="preserve"> </w:t>
+      </w:r>
+      <w:r>
+        <w:rPr>
+          <w:rFonts w:ascii="Linux Biolinum O" w:eastAsia="Linux Biolinum O" w:hAnsi="Linux Biolinum O" w:cs="Linux Biolinum O"/>
+          <w:sz w:val="18"/>
+          <w:szCs w:val="18"/>
+        </w:rPr>
+        <w:t>[5]</w:t>
+      </w:r>
+      <w:r>
+        <w:rPr>
+          <w:rFonts w:ascii="Linux Biolinum O" w:eastAsia="Linux Biolinum O" w:hAnsi="Linux Biolinum O" w:cs="Linux Biolinum O"/>
+          <w:sz w:val="18"/>
+          <w:szCs w:val="18"/>
+        </w:rPr>
+        <w:t xml:space="preserve">. </w:t>
+      </w:r>
+      <w:r>
+        <w:rPr>
+          <w:rFonts w:ascii="Linux Biolinum O" w:eastAsia="Linux Biolinum O" w:hAnsi="Linux Biolinum O" w:cs="Linux Biolinum O"/>
+          <w:sz w:val="18"/>
+          <w:szCs w:val="18"/>
+        </w:rPr>
+        <w:t>It consists of two layers: somatic mutations</w:t>
+      </w:r>
+      <w:r>
+        <w:rPr>
+          <w:rFonts w:ascii="Linux Biolinum O" w:eastAsia="Linux Biolinum O" w:hAnsi="Linux Biolinum O" w:cs="Linux Biolinum O"/>
+          <w:sz w:val="18"/>
+          <w:szCs w:val="18"/>
+        </w:rPr>
+        <w:t xml:space="preserve"> frequency</w:t>
+      </w:r>
+      <w:r>
+        <w:rPr>
+          <w:rFonts w:ascii="Linux Biolinum O" w:eastAsia="Linux Biolinum O" w:hAnsi="Linux Biolinum O" w:cs="Linux Biolinum O"/>
+          <w:sz w:val="18"/>
+          <w:szCs w:val="18"/>
+        </w:rPr>
+        <w:t xml:space="preserve"> and</w:t>
+      </w:r>
+      <w:r>
+        <w:rPr>
+          <w:rFonts w:ascii="Linux Biolinum O" w:eastAsia="Linux Biolinum O" w:hAnsi="Linux Biolinum O" w:cs="Linux Biolinum O"/>
+          <w:sz w:val="18"/>
+          <w:szCs w:val="18"/>
+        </w:rPr>
+        <w:t xml:space="preserve"> differential expression scores from</w:t>
+      </w:r>
+      <w:r>
+        <w:rPr>
+          <w:rFonts w:ascii="Linux Biolinum O" w:eastAsia="Linux Biolinum O" w:hAnsi="Linux Biolinum O" w:cs="Linux Biolinum O"/>
+          <w:sz w:val="18"/>
+          <w:szCs w:val="18"/>
+        </w:rPr>
+        <w:t xml:space="preserve"> </w:t>
+      </w:r>
+      <w:r>
+        <w:rPr>
+          <w:rFonts w:ascii="Linux Biolinum O" w:eastAsia="Linux Biolinum O" w:hAnsi="Linux Biolinum O" w:cs="Linux Biolinum O"/>
+          <w:sz w:val="18"/>
+          <w:szCs w:val="18"/>
+        </w:rPr>
+        <w:t xml:space="preserve">11,796 </w:t>
+      </w:r>
+      <w:r>
+        <w:rPr>
+          <w:rFonts w:ascii="Linux Biolinum O" w:eastAsia="Linux Biolinum O" w:hAnsi="Linux Biolinum O" w:cs="Linux Biolinum O"/>
+          <w:sz w:val="18"/>
+          <w:szCs w:val="18"/>
+        </w:rPr>
+        <w:t>gene</w:t>
+      </w:r>
+      <w:r>
+        <w:rPr>
+          <w:rFonts w:ascii="Linux Biolinum O" w:eastAsia="Linux Biolinum O" w:hAnsi="Linux Biolinum O" w:cs="Linux Biolinum O"/>
+          <w:sz w:val="18"/>
+          <w:szCs w:val="18"/>
+        </w:rPr>
+        <w:t>s</w:t>
+      </w:r>
+      <w:r>
+        <w:rPr>
+          <w:rFonts w:ascii="Linux Biolinum O" w:eastAsia="Linux Biolinum O" w:hAnsi="Linux Biolinum O" w:cs="Linux Biolinum O"/>
+          <w:sz w:val="18"/>
+          <w:szCs w:val="18"/>
+        </w:rPr>
+        <w:t xml:space="preserve"> expression data from matched tumor-normal samples (blood samples for SM and solid tissue samples for GE) for breast cancer </w:t>
+      </w:r>
+      <w:r>
+        <w:rPr>
+          <w:rFonts w:ascii="Linux Biolinum O" w:eastAsia="Linux Biolinum O" w:hAnsi="Linux Biolinum O" w:cs="Linux Biolinum O"/>
+          <w:sz w:val="18"/>
+          <w:szCs w:val="18"/>
+        </w:rPr>
+        <w:t>patients and</w:t>
+      </w:r>
+      <w:r>
+        <w:rPr>
+          <w:rFonts w:ascii="Linux Biolinum O" w:eastAsia="Linux Biolinum O" w:hAnsi="Linux Biolinum O" w:cs="Linux Biolinum O"/>
+          <w:sz w:val="18"/>
+          <w:szCs w:val="18"/>
+        </w:rPr>
+        <w:t xml:space="preserve"> considering the human genome version 38 (hg38)</w:t>
+      </w:r>
+      <w:r>
+        <w:rPr>
+          <w:rFonts w:ascii="Linux Biolinum O" w:eastAsia="Linux Biolinum O" w:hAnsi="Linux Biolinum O" w:cs="Linux Biolinum O"/>
+          <w:sz w:val="18"/>
+          <w:szCs w:val="18"/>
+        </w:rPr>
+        <w:t xml:space="preserve">. </w:t>
+      </w:r>
+      <w:r>
+        <w:rPr>
+          <w:rFonts w:ascii="Linux Biolinum O" w:eastAsia="Linux Biolinum O" w:hAnsi="Linux Biolinum O" w:cs="Linux Biolinum O"/>
+          <w:sz w:val="18"/>
+          <w:szCs w:val="18"/>
+        </w:rPr>
+        <w:t xml:space="preserve">The same adjacency network was also used from mND, which was originally obtained from STRING, </w:t>
+      </w:r>
+      <w:r>
+        <w:rPr>
+          <w:rFonts w:ascii="Linux Biolinum O" w:eastAsia="Linux Biolinum O" w:hAnsi="Linux Biolinum O" w:cs="Linux Biolinum O"/>
+          <w:sz w:val="18"/>
+          <w:szCs w:val="18"/>
+        </w:rPr>
+        <w:t xml:space="preserve">to keep the gene-gene interactions the same. </w:t>
+      </w:r>
+    </w:p>
+    <w:p>
+      <w:pPr>
+        <w:ind w:left="360" w:firstLine="360"/>
+        <w:jc w:val="both"/>
+        <w:rPr>
+          <w:rFonts w:ascii="Linux Biolinum O" w:eastAsia="Linux Biolinum O" w:hAnsi="Linux Biolinum O" w:cs="Linux Biolinum O"/>
+          <w:sz w:val="18"/>
+          <w:szCs w:val="18"/>
+        </w:rPr>
+      </w:pPr>
+      <w:r>
+        <w:rPr>
+          <w:rFonts w:ascii="Linux Biolinum O" w:eastAsia="Linux Biolinum O" w:hAnsi="Linux Biolinum O" w:cs="Linux Biolinum O"/>
+          <w:sz w:val="18"/>
+          <w:szCs w:val="18"/>
+        </w:rPr>
+        <w:t>The reasoning behind choosing the same dataset</w:t>
+      </w:r>
+      <w:r>
+        <w:rPr>
+          <w:rFonts w:ascii="Linux Biolinum O" w:eastAsia="Linux Biolinum O" w:hAnsi="Linux Biolinum O" w:cs="Linux Biolinum O"/>
+          <w:sz w:val="18"/>
+          <w:szCs w:val="18"/>
+        </w:rPr>
+        <w:t>s</w:t>
+      </w:r>
+      <w:r>
+        <w:rPr>
+          <w:rFonts w:ascii="Linux Biolinum O" w:eastAsia="Linux Biolinum O" w:hAnsi="Linux Biolinum O" w:cs="Linux Biolinum O"/>
+          <w:sz w:val="18"/>
+          <w:szCs w:val="18"/>
+        </w:rPr>
+        <w:t xml:space="preserve"> used by mND is to allow us to assess and compare </w:t>
+      </w:r>
+      <w:r>
+        <w:rPr>
+          <w:rFonts w:ascii="Linux Biolinum O" w:eastAsia="Linux Biolinum O" w:hAnsi="Linux Biolinum O" w:cs="Linux Biolinum O"/>
+          <w:sz w:val="18"/>
+          <w:szCs w:val="18"/>
+        </w:rPr>
+        <w:t xml:space="preserve">the results </w:t>
+      </w:r>
+      <w:r>
+        <w:rPr>
+          <w:rFonts w:ascii="Linux Biolinum O" w:eastAsia="Linux Biolinum O" w:hAnsi="Linux Biolinum O" w:cs="Linux Biolinum O"/>
+          <w:sz w:val="18"/>
+          <w:szCs w:val="18"/>
+        </w:rPr>
+        <w:t>obtained with</w:t>
+      </w:r>
+      <w:r>
+        <w:rPr>
+          <w:rFonts w:ascii="Linux Biolinum O" w:eastAsia="Linux Biolinum O" w:hAnsi="Linux Biolinum O" w:cs="Linux Biolinum O"/>
+          <w:sz w:val="18"/>
+          <w:szCs w:val="18"/>
+        </w:rPr>
+        <w:t xml:space="preserve"> previous methods to validate any change in results.</w:t>
+      </w:r>
+    </w:p>
+    <w:p>
+      <w:pPr>
+        <w:pStyle w:val="ListParagraph"/>
+        <w:numPr>
+          <w:ilvl w:val="0"/>
+          <w:numId w:val="6"/>
+        </w:numPr>
+        <w:spacing w:after="0"/>
+        <w:jc w:val="both"/>
+        <w:rPr>
+          <w:rFonts w:ascii="Linux Biolinum O" w:eastAsia="Linux Biolinum O" w:hAnsi="Linux Biolinum O" w:cs="Linux Biolinum O"/>
+          <w:b/>
+          <w:bCs/>
+          <w:sz w:val="18"/>
+          <w:szCs w:val="18"/>
+        </w:rPr>
+      </w:pPr>
+      <w:r>
+        <w:rPr>
+          <w:rFonts w:ascii="Linux Biolinum O" w:eastAsia="Linux Biolinum O" w:hAnsi="Linux Biolinum O" w:cs="Linux Biolinum O"/>
+          <w:b/>
+          <w:bCs/>
+          <w:sz w:val="18"/>
+          <w:szCs w:val="18"/>
+        </w:rPr>
+        <w:t>Methodology</w:t>
+      </w:r>
+    </w:p>
+    <w:p>
+      <w:pPr>
+        <w:pStyle w:val="ListParagraph"/>
+        <w:spacing w:after="0"/>
+        <w:ind w:left="1080"/>
+        <w:jc w:val="both"/>
+        <w:rPr>
+          <w:rFonts w:ascii="Linux Biolinum O" w:eastAsia="Linux Biolinum O" w:hAnsi="Linux Biolinum O" w:cs="Linux Biolinum O"/>
+          <w:b/>
+          <w:bCs/>
+          <w:sz w:val="18"/>
+          <w:szCs w:val="18"/>
+        </w:rPr>
+      </w:pPr>
+    </w:p>
+    <w:p>
+      <w:pPr>
+        <w:ind w:left="360" w:firstLine="360"/>
+        <w:jc w:val="both"/>
+        <w:rPr>
+          <w:rFonts w:ascii="Linux Biolinum O" w:eastAsia="Linux Biolinum O" w:hAnsi="Linux Biolinum O" w:cs="Linux Biolinum O"/>
+          <w:sz w:val="18"/>
+          <w:szCs w:val="18"/>
+        </w:rPr>
+      </w:pPr>
+      <w:r>
+        <w:rPr>
+          <w:rFonts w:ascii="Linux Biolinum O" w:eastAsia="Linux Biolinum O" w:hAnsi="Linux Biolinum O" w:cs="Linux Biolinum O"/>
+          <w:sz w:val="18"/>
+          <w:szCs w:val="18"/>
+        </w:rPr>
+        <w:t xml:space="preserve">The proposed method suggests using Genesurrounder (GS) to adjust the gene expressions prior to performing mND, then examining if the suggested workflow successfully identifies genes that can become significant in the network due to the expression decay effect of other genes not necessarily in direct neighboring distance of the gene (considers radius &gt; 1). </w:t>
+      </w:r>
+    </w:p>
+    <w:p>
+      <w:pPr>
+        <w:ind w:left="360" w:firstLine="360"/>
+        <w:jc w:val="both"/>
+        <w:rPr>
+          <w:rFonts w:ascii="Linux Biolinum O" w:eastAsia="Linux Biolinum O" w:hAnsi="Linux Biolinum O" w:cs="Linux Biolinum O"/>
+          <w:sz w:val="18"/>
+          <w:szCs w:val="18"/>
+        </w:rPr>
+      </w:pPr>
+      <w:r>
+        <w:rPr>
+          <w:rFonts w:ascii="Linux Biolinum O" w:eastAsia="Linux Biolinum O" w:hAnsi="Linux Biolinum O" w:cs="Linux Biolinum O"/>
+          <w:sz w:val="18"/>
+          <w:szCs w:val="18"/>
+        </w:rPr>
+        <w:t>First, GS functions and methods were downloaded from GitHub repository to allow us to measure the decay of gene expressions exhaustively (radius &gt; 1). Only p-decay was obtained from the GS pipeline as the samples data were not readily available in the mND package.</w:t>
+      </w:r>
+      <w:r>
+        <w:rPr>
+          <w:rFonts w:ascii="Linux Biolinum O" w:eastAsia="Linux Biolinum O" w:hAnsi="Linux Biolinum O" w:cs="Linux Biolinum O"/>
+          <w:sz w:val="18"/>
+          <w:szCs w:val="18"/>
+        </w:rPr>
+        <w:t xml:space="preserve"> Then, the mND package </w:t>
+      </w:r>
+      <w:r>
+        <w:rPr>
+          <w:rFonts w:ascii="Linux Biolinum O" w:eastAsia="Linux Biolinum O" w:hAnsi="Linux Biolinum O" w:cs="Linux Biolinum O"/>
+          <w:sz w:val="18"/>
+          <w:szCs w:val="18"/>
+        </w:rPr>
+        <w:t>was used to perform our network diffusion using RWR and scoring the genes according to the top k direct neighbors’ network diffusion scores.</w:t>
+      </w:r>
+    </w:p>
+    <w:p>
+      <w:pPr>
+        <w:pStyle w:val="ListParagraph"/>
+        <w:numPr>
+          <w:ilvl w:val="0"/>
+          <w:numId w:val="3"/>
         </w:numPr>
         <w:jc w:val="both"/>
         <w:rPr>
@@ -378,11 +1489,12 @@
           <w:sz w:val="18"/>
           <w:szCs w:val="18"/>
         </w:rPr>
-        <w:t>Integrating Genesurrounder &amp; Multi-Network Diffusion</w:t>
-      </w:r>
-    </w:p>
-    <w:p>
-      <w:pPr>
+        <w:t>Pipeline Analysis</w:t>
+      </w:r>
+    </w:p>
+    <w:p>
+      <w:pPr>
+        <w:pStyle w:val="ListParagraph"/>
         <w:jc w:val="both"/>
         <w:rPr>
           <w:rFonts w:ascii="Linux Biolinum O" w:eastAsia="Linux Biolinum O" w:hAnsi="Linux Biolinum O" w:cs="Linux Biolinum O"/>
@@ -395,9 +1507,202 @@
     </w:p>
     <w:p>
       <w:pPr>
+        <w:pStyle w:val="ListParagraph"/>
+        <w:ind w:left="360" w:firstLine="360"/>
         <w:jc w:val="both"/>
         <w:rPr>
           <w:rFonts w:ascii="Linux Biolinum O" w:eastAsia="Linux Biolinum O" w:hAnsi="Linux Biolinum O" w:cs="Linux Biolinum O"/>
+          <w:sz w:val="18"/>
+          <w:szCs w:val="18"/>
+        </w:rPr>
+      </w:pPr>
+      <w:r>
+        <w:rPr>
+          <w:rFonts w:ascii="Linux Biolinum O" w:eastAsia="Linux Biolinum O" w:hAnsi="Linux Biolinum O" w:cs="Linux Biolinum O"/>
+          <w:sz w:val="18"/>
+          <w:szCs w:val="18"/>
+        </w:rPr>
+        <w:t>The pipeline starts by performing Genesurrounder, with parallelization implementation to cut down the running time of the method</w:t>
+      </w:r>
+      <w:r>
+        <w:rPr>
+          <w:rFonts w:ascii="Linux Biolinum O" w:eastAsia="Linux Biolinum O" w:hAnsi="Linux Biolinum O" w:cs="Linux Biolinum O"/>
+          <w:sz w:val="18"/>
+          <w:szCs w:val="18"/>
+        </w:rPr>
+        <w:t xml:space="preserve"> (ending up with an average of 4.5h/1000genes)</w:t>
+      </w:r>
+      <w:r>
+        <w:rPr>
+          <w:rFonts w:ascii="Linux Biolinum O" w:eastAsia="Linux Biolinum O" w:hAnsi="Linux Biolinum O" w:cs="Linux Biolinum O"/>
+          <w:sz w:val="18"/>
+          <w:szCs w:val="18"/>
+        </w:rPr>
+        <w:t>, to quantify the effect of genes on all other genes since if a gene is a source of disease-associated dysregulation, we may expect its neighbors to also exhibit a dysregulation. This quantity measured is called Decay of Differential Expressio</w:t>
+      </w:r>
+      <w:r>
+        <w:rPr>
+          <w:rFonts w:ascii="Linux Biolinum O" w:eastAsia="Linux Biolinum O" w:hAnsi="Linux Biolinum O" w:cs="Linux Biolinum O"/>
+          <w:sz w:val="18"/>
+          <w:szCs w:val="18"/>
+        </w:rPr>
+        <w:t>n which tests whether the magnitude of the differential expression of a gene is inversely related to the distance to other genes in the interaction network.</w:t>
+      </w:r>
+      <w:r>
+        <w:rPr>
+          <w:rFonts w:ascii="Linux Biolinum O" w:eastAsia="Linux Biolinum O" w:hAnsi="Linux Biolinum O" w:cs="Linux Biolinum O"/>
+          <w:sz w:val="18"/>
+          <w:szCs w:val="18"/>
+        </w:rPr>
+        <w:t xml:space="preserve"> The latter allows us to obtain p-decay value which can then be used to adjust values of layers prior of performing multi-network diffusion.</w:t>
+      </w:r>
+      <w:r>
+        <w:rPr>
+          <w:rFonts w:ascii="Linux Biolinum O" w:eastAsia="Linux Biolinum O" w:hAnsi="Linux Biolinum O" w:cs="Linux Biolinum O"/>
+          <w:sz w:val="18"/>
+          <w:szCs w:val="18"/>
+        </w:rPr>
+        <w:t xml:space="preserve"> Ideally, p-fisher would be obtained by also calculating the Sphere of Influence of a gene </w:t>
+      </w:r>
+    </w:p>
+    <w:p>
+      <w:pPr>
+        <w:ind w:left="360"/>
+        <w:jc w:val="both"/>
+        <w:rPr>
+          <w:rFonts w:ascii="Linux Biolinum O" w:eastAsia="Linux Biolinum O" w:hAnsi="Linux Biolinum O" w:cs="Linux Biolinum O"/>
+          <w:sz w:val="18"/>
+          <w:szCs w:val="18"/>
+        </w:rPr>
+      </w:pPr>
+      <w:r>
+        <w:rPr>
+          <w:rFonts w:ascii="Linux Biolinum O" w:eastAsia="Linux Biolinum O" w:hAnsi="Linux Biolinum O" w:cs="Linux Biolinum O"/>
+          <w:sz w:val="18"/>
+          <w:szCs w:val="18"/>
+        </w:rPr>
+        <w:tab/>
+        <w:t xml:space="preserve">Therefore, we adjust the Differential Gene Expression layer by multiplying its values by </w:t>
+      </w:r>
+      <w:r>
+        <w:rPr>
+          <w:rFonts w:ascii="Linux Biolinum O" w:eastAsia="Linux Biolinum O" w:hAnsi="Linux Biolinum O" w:cs="Linux Biolinum O"/>
+          <w:sz w:val="18"/>
+          <w:szCs w:val="18"/>
+        </w:rPr>
+        <w:t>-</w:t>
+      </w:r>
+      <w:r>
+        <w:rPr>
+          <w:rFonts w:ascii="Linux Biolinum O" w:eastAsia="Linux Biolinum O" w:hAnsi="Linux Biolinum O" w:cs="Linux Biolinum O"/>
+          <w:sz w:val="18"/>
+          <w:szCs w:val="18"/>
+        </w:rPr>
+        <w:t>log</w:t>
+      </w:r>
+      <w:r>
+        <w:rPr>
+          <w:rFonts w:ascii="Linux Biolinum O" w:eastAsia="Linux Biolinum O" w:hAnsi="Linux Biolinum O" w:cs="Linux Biolinum O"/>
+          <w:sz w:val="18"/>
+          <w:szCs w:val="18"/>
+          <w:vertAlign w:val="subscript"/>
+        </w:rPr>
+        <w:t>10</w:t>
+      </w:r>
+      <w:r>
+        <w:rPr>
+          <w:rFonts w:ascii="Linux Biolinum O" w:eastAsia="Linux Biolinum O" w:hAnsi="Linux Biolinum O" w:cs="Linux Biolinum O"/>
+          <w:sz w:val="18"/>
+          <w:szCs w:val="18"/>
+        </w:rPr>
+        <w:t xml:space="preserve">(p </w:t>
+      </w:r>
+      <w:r>
+        <w:rPr>
+          <w:rFonts w:ascii="Linux Biolinum O" w:eastAsia="Linux Biolinum O" w:hAnsi="Linux Biolinum O" w:cs="Linux Biolinum O"/>
+          <w:sz w:val="18"/>
+          <w:szCs w:val="18"/>
+          <w:vertAlign w:val="subscript"/>
+        </w:rPr>
+        <w:t>decay</w:t>
+      </w:r>
+      <w:r>
+        <w:rPr>
+          <w:rFonts w:ascii="Linux Biolinum O" w:eastAsia="Linux Biolinum O" w:hAnsi="Linux Biolinum O" w:cs="Linux Biolinum O"/>
+          <w:sz w:val="18"/>
+          <w:szCs w:val="18"/>
+        </w:rPr>
+        <w:t>)</w:t>
+      </w:r>
+      <w:r>
+        <w:rPr>
+          <w:rFonts w:ascii="Linux Biolinum O" w:eastAsia="Linux Biolinum O" w:hAnsi="Linux Biolinum O" w:cs="Linux Biolinum O"/>
+          <w:sz w:val="18"/>
+          <w:szCs w:val="18"/>
+        </w:rPr>
+        <w:t xml:space="preserve"> to increase the effect of a Gene that is highly expressed and has a high decay score over its neighbors</w:t>
+      </w:r>
+      <w:r>
+        <w:rPr>
+          <w:rFonts w:ascii="Linux Biolinum O" w:eastAsia="Linux Biolinum O" w:hAnsi="Linux Biolinum O" w:cs="Linux Biolinum O"/>
+          <w:sz w:val="18"/>
+          <w:szCs w:val="18"/>
+        </w:rPr>
+        <w:t>, followed by multi-network diffusion on k=2 and k=3.</w:t>
+      </w:r>
+      <w:r>
+        <w:rPr>
+          <w:rFonts w:ascii="Linux Biolinum O" w:eastAsia="Linux Biolinum O" w:hAnsi="Linux Biolinum O" w:cs="Linux Biolinum O"/>
+          <w:sz w:val="18"/>
+          <w:szCs w:val="18"/>
+        </w:rPr>
+        <w:t xml:space="preserve"> After that, we classified the genes into M, L, I, and NS based on </w:t>
+      </w:r>
+      <w:r>
+        <w:rPr>
+          <w:rFonts w:ascii="Linux Biolinum O" w:eastAsia="Linux Biolinum O" w:hAnsi="Linux Biolinum O" w:cs="Linux Biolinum O"/>
+          <w:sz w:val="18"/>
+          <w:szCs w:val="18"/>
+        </w:rPr>
+        <w:t>their differential gene expression and their neighboring information collected from network diffusion</w:t>
+      </w:r>
+      <w:r>
+        <w:rPr>
+          <w:rFonts w:ascii="Linux Biolinum O" w:eastAsia="Linux Biolinum O" w:hAnsi="Linux Biolinum O" w:cs="Linux Biolinum O"/>
+          <w:sz w:val="18"/>
+          <w:szCs w:val="18"/>
+          <w:vertAlign w:val="subscript"/>
+        </w:rPr>
+        <w:t xml:space="preserve">.  </w:t>
+      </w:r>
+      <w:r>
+        <w:rPr>
+          <w:rFonts w:ascii="Linux Biolinum O" w:eastAsia="Linux Biolinum O" w:hAnsi="Linux Biolinum O" w:cs="Linux Biolinum O"/>
+          <w:sz w:val="18"/>
+          <w:szCs w:val="18"/>
+        </w:rPr>
+        <w:t>The results were then saved for comparison with mND pipeline run alone without any modifications.</w:t>
+      </w:r>
+    </w:p>
+    <w:p>
+      <w:pPr>
+        <w:pStyle w:val="ListParagraph"/>
+        <w:jc w:val="both"/>
+        <w:rPr>
+          <w:rFonts w:ascii="Linux Biolinum O" w:eastAsia="Linux Biolinum O" w:hAnsi="Linux Biolinum O" w:cs="Linux Biolinum O"/>
+          <w:b/>
+          <w:bCs/>
+          <w:sz w:val="18"/>
+          <w:szCs w:val="18"/>
+          <w:rtl/>
+        </w:rPr>
+      </w:pPr>
+    </w:p>
+    <w:p>
+      <w:pPr>
+        <w:jc w:val="both"/>
+        <w:rPr>
+          <w:rFonts w:ascii="Linux Biolinum O" w:eastAsia="Linux Biolinum O" w:hAnsi="Linux Biolinum O" w:cs="Linux Biolinum O"/>
           <w:b/>
           <w:bCs/>
           <w:sz w:val="18"/>
@@ -417,6 +1722,11 @@
     </w:p>
     <w:p>
       <w:pPr>
+        <w:pStyle w:val="ListParagraph"/>
+        <w:numPr>
+          <w:ilvl w:val="0"/>
+          <w:numId w:val="5"/>
+        </w:numPr>
         <w:jc w:val="both"/>
         <w:rPr>
           <w:rFonts w:ascii="Linux Biolinum O" w:eastAsia="Linux Biolinum O" w:hAnsi="Linux Biolinum O" w:cs="Linux Biolinum O"/>
@@ -426,21 +1736,1187 @@
           <w:szCs w:val="18"/>
         </w:rPr>
       </w:pPr>
-    </w:p>
-    <w:p>
-      <w:pPr>
+      <w:r>
+        <w:rPr>
+          <w:rFonts w:ascii="Linux Biolinum O" w:eastAsia="Linux Biolinum O" w:hAnsi="Linux Biolinum O" w:cs="Linux Biolinum O"/>
+          <w:b/>
+          <w:bCs/>
+          <w:sz w:val="18"/>
+          <w:szCs w:val="18"/>
+        </w:rPr>
+        <w:t>Classification Improvement</w:t>
+      </w:r>
+    </w:p>
+    <w:p>
+      <w:pPr>
+        <w:ind w:left="360" w:firstLine="360"/>
         <w:jc w:val="both"/>
         <w:rPr>
-          <w:rFonts w:ascii="Linux Libertine O" w:hAnsi="Linux Libertine O"/>
-          <w:b/>
-          <w:bCs/>
-          <w:sz w:val="18"/>
-          <w:szCs w:val="18"/>
-        </w:rPr>
-      </w:pPr>
-      <w:r>
-        <w:rPr>
-          <w:rFonts w:ascii="Linux Libertine O" w:hAnsi="Linux Libertine O"/>
+          <w:rFonts w:ascii="Linux Biolinum O" w:eastAsia="Linux Biolinum O" w:hAnsi="Linux Biolinum O" w:cs="Linux Biolinum O"/>
+          <w:sz w:val="18"/>
+          <w:szCs w:val="18"/>
+        </w:rPr>
+      </w:pPr>
+      <w:r>
+        <w:rPr>
+          <w:rFonts w:ascii="Linux Biolinum O" w:eastAsia="Linux Biolinum O" w:hAnsi="Linux Biolinum O" w:cs="Linux Biolinum O"/>
+          <w:sz w:val="18"/>
+          <w:szCs w:val="18"/>
+        </w:rPr>
+        <w:lastRenderedPageBreak/>
+        <w:t xml:space="preserve">The </w:t>
+      </w:r>
+      <w:r>
+        <w:rPr>
+          <w:rFonts w:ascii="Linux Biolinum O" w:eastAsia="Linux Biolinum O" w:hAnsi="Linux Biolinum O" w:cs="Linux Biolinum O"/>
+          <w:sz w:val="18"/>
+          <w:szCs w:val="18"/>
+        </w:rPr>
+        <w:t>mND classification results were compared before</w:t>
+      </w:r>
+      <w:r>
+        <w:rPr>
+          <w:rFonts w:ascii="Linux Biolinum O" w:eastAsia="Linux Biolinum O" w:hAnsi="Linux Biolinum O" w:cs="Linux Biolinum O"/>
+          <w:sz w:val="18"/>
+          <w:szCs w:val="18"/>
+        </w:rPr>
+        <w:t xml:space="preserve"> (R1)</w:t>
+      </w:r>
+      <w:r>
+        <w:rPr>
+          <w:rFonts w:ascii="Linux Biolinum O" w:eastAsia="Linux Biolinum O" w:hAnsi="Linux Biolinum O" w:cs="Linux Biolinum O"/>
+          <w:sz w:val="18"/>
+          <w:szCs w:val="18"/>
+        </w:rPr>
+        <w:t xml:space="preserve"> and after</w:t>
+      </w:r>
+      <w:r>
+        <w:rPr>
+          <w:rFonts w:ascii="Linux Biolinum O" w:eastAsia="Linux Biolinum O" w:hAnsi="Linux Biolinum O" w:cs="Linux Biolinum O"/>
+          <w:sz w:val="18"/>
+          <w:szCs w:val="18"/>
+        </w:rPr>
+        <w:t xml:space="preserve"> (R2) </w:t>
+      </w:r>
+      <w:r>
+        <w:rPr>
+          <w:rFonts w:ascii="Linux Biolinum O" w:eastAsia="Linux Biolinum O" w:hAnsi="Linux Biolinum O" w:cs="Linux Biolinum O"/>
+          <w:sz w:val="18"/>
+          <w:szCs w:val="18"/>
+        </w:rPr>
+        <w:t>applying adjustments to the differential expression scores.</w:t>
+      </w:r>
+      <w:r>
+        <w:rPr>
+          <w:rFonts w:ascii="Linux Biolinum O" w:eastAsia="Linux Biolinum O" w:hAnsi="Linux Biolinum O" w:cs="Linux Biolinum O"/>
+          <w:sz w:val="18"/>
+          <w:szCs w:val="18"/>
+        </w:rPr>
+        <w:t xml:space="preserve"> </w:t>
+      </w:r>
+      <w:r>
+        <w:rPr>
+          <w:rFonts w:ascii="Linux Biolinum O" w:eastAsia="Linux Biolinum O" w:hAnsi="Linux Biolinum O" w:cs="Linux Biolinum O"/>
+          <w:sz w:val="18"/>
+          <w:szCs w:val="18"/>
+        </w:rPr>
+        <w:t>mND performed alone (R1) obtained 2,297 selected genes as I, L or M, while our protocol (R2) obtained fewer selected genes; 2,109 genes</w:t>
+      </w:r>
+      <w:r>
+        <w:rPr>
+          <w:rFonts w:ascii="Linux Biolinum O" w:eastAsia="Linux Biolinum O" w:hAnsi="Linux Biolinum O" w:cs="Linux Biolinum O"/>
+          <w:sz w:val="18"/>
+          <w:szCs w:val="18"/>
+        </w:rPr>
+        <w:t xml:space="preserve">. The </w:t>
+      </w:r>
+      <w:r>
+        <w:rPr>
+          <w:rFonts w:ascii="Linux Biolinum O" w:eastAsia="Linux Biolinum O" w:hAnsi="Linux Biolinum O" w:cs="Linux Biolinum O"/>
+          <w:sz w:val="18"/>
+          <w:szCs w:val="18"/>
+        </w:rPr>
+        <w:t>confusion matrix of the classification percentage showed that the difference in the genes is mainly in the I</w:t>
+      </w:r>
+      <w:r>
+        <w:rPr>
+          <w:rFonts w:ascii="Linux Biolinum O" w:eastAsia="Linux Biolinum O" w:hAnsi="Linux Biolinum O" w:cs="Linux Biolinum O"/>
+          <w:sz w:val="18"/>
+          <w:szCs w:val="18"/>
+        </w:rPr>
+        <w:t xml:space="preserve"> (76% common)</w:t>
+      </w:r>
+      <w:r>
+        <w:rPr>
+          <w:rFonts w:ascii="Linux Biolinum O" w:eastAsia="Linux Biolinum O" w:hAnsi="Linux Biolinum O" w:cs="Linux Biolinum O"/>
+          <w:sz w:val="18"/>
+          <w:szCs w:val="18"/>
+        </w:rPr>
+        <w:t>, L</w:t>
+      </w:r>
+      <w:r>
+        <w:rPr>
+          <w:rFonts w:ascii="Linux Biolinum O" w:eastAsia="Linux Biolinum O" w:hAnsi="Linux Biolinum O" w:cs="Linux Biolinum O"/>
+          <w:sz w:val="18"/>
+          <w:szCs w:val="18"/>
+        </w:rPr>
+        <w:t xml:space="preserve"> (70%)</w:t>
+      </w:r>
+      <w:r>
+        <w:rPr>
+          <w:rFonts w:ascii="Linux Biolinum O" w:eastAsia="Linux Biolinum O" w:hAnsi="Linux Biolinum O" w:cs="Linux Biolinum O"/>
+          <w:sz w:val="18"/>
+          <w:szCs w:val="18"/>
+        </w:rPr>
+        <w:t xml:space="preserve">, or M </w:t>
+      </w:r>
+      <w:r>
+        <w:rPr>
+          <w:rFonts w:ascii="Linux Biolinum O" w:eastAsia="Linux Biolinum O" w:hAnsi="Linux Biolinum O" w:cs="Linux Biolinum O"/>
+          <w:sz w:val="18"/>
+          <w:szCs w:val="18"/>
+        </w:rPr>
+        <w:t xml:space="preserve">(88%) </w:t>
+      </w:r>
+      <w:r>
+        <w:rPr>
+          <w:rFonts w:ascii="Linux Biolinum O" w:eastAsia="Linux Biolinum O" w:hAnsi="Linux Biolinum O" w:cs="Linux Biolinum O"/>
+          <w:sz w:val="18"/>
+          <w:szCs w:val="18"/>
+        </w:rPr>
+        <w:t>and not in the NS genes</w:t>
+      </w:r>
+      <w:r>
+        <w:rPr>
+          <w:rFonts w:ascii="Linux Biolinum O" w:eastAsia="Linux Biolinum O" w:hAnsi="Linux Biolinum O" w:cs="Linux Biolinum O"/>
+          <w:sz w:val="18"/>
+          <w:szCs w:val="18"/>
+        </w:rPr>
+        <w:t xml:space="preserve"> (96%)</w:t>
+      </w:r>
+      <w:r>
+        <w:rPr>
+          <w:rFonts w:ascii="Linux Biolinum O" w:eastAsia="Linux Biolinum O" w:hAnsi="Linux Biolinum O" w:cs="Linux Biolinum O"/>
+          <w:sz w:val="18"/>
+          <w:szCs w:val="18"/>
+        </w:rPr>
+        <w:t xml:space="preserve"> (Table1). In addition, 20% of the genes previously selected as Isolated and 27% of the those previously selected as Linkers are now not being selected. This might indicate a decrease in false positive genes selected, and raises the question of </w:t>
+      </w:r>
+      <w:r>
+        <w:rPr>
+          <w:rFonts w:ascii="Linux Biolinum O" w:eastAsia="Linux Biolinum O" w:hAnsi="Linux Biolinum O" w:cs="Linux Biolinum O"/>
+          <w:sz w:val="18"/>
+          <w:szCs w:val="18"/>
+        </w:rPr>
+        <w:t xml:space="preserve">whether </w:t>
+      </w:r>
+      <w:r>
+        <w:rPr>
+          <w:rFonts w:ascii="Linux Biolinum O" w:eastAsia="Linux Biolinum O" w:hAnsi="Linux Biolinum O" w:cs="Linux Biolinum O"/>
+          <w:sz w:val="18"/>
+          <w:szCs w:val="18"/>
+        </w:rPr>
+        <w:t xml:space="preserve">the decay score is the reason some genes are not selected anymore, and the reason for newly selected modules to appear, we </w:t>
+      </w:r>
+      <w:r>
+        <w:rPr>
+          <w:rFonts w:ascii="Linux Biolinum O" w:eastAsia="Linux Biolinum O" w:hAnsi="Linux Biolinum O" w:cs="Linux Biolinum O"/>
+          <w:sz w:val="18"/>
+          <w:szCs w:val="18"/>
+        </w:rPr>
+        <w:t>evaluate our protocol</w:t>
+      </w:r>
+      <w:r>
+        <w:rPr>
+          <w:rFonts w:ascii="Linux Biolinum O" w:eastAsia="Linux Biolinum O" w:hAnsi="Linux Biolinum O" w:cs="Linux Biolinum O"/>
+          <w:sz w:val="18"/>
+          <w:szCs w:val="18"/>
+        </w:rPr>
+        <w:t xml:space="preserve">: </w:t>
+      </w:r>
+      <w:r>
+        <w:rPr>
+          <w:rFonts w:ascii="Linux Biolinum O" w:eastAsia="Linux Biolinum O" w:hAnsi="Linux Biolinum O" w:cs="Linux Biolinum O"/>
+          <w:sz w:val="18"/>
+          <w:szCs w:val="18"/>
+        </w:rPr>
+        <w:t xml:space="preserve">is classification affected by the decay scores? </w:t>
+      </w:r>
+    </w:p>
+    <w:tbl>
+      <w:tblPr>
+        <w:tblStyle w:val="TableGrid"/>
+        <w:tblW w:w="0" w:type="auto"/>
+        <w:tblInd w:w="1403" w:type="dxa"/>
+        <w:tblLook w:val="04A0" w:firstRow="1" w:lastRow="0" w:firstColumn="1" w:lastColumn="0" w:noHBand="0" w:noVBand="1"/>
+        <w:tblCaption w:val="alt"/>
+      </w:tblPr>
+      <w:tblGrid>
+        <w:gridCol w:w="1308"/>
+        <w:gridCol w:w="1308"/>
+        <w:gridCol w:w="1308"/>
+        <w:gridCol w:w="1308"/>
+        <w:gridCol w:w="1308"/>
+      </w:tblGrid>
+      <w:tr>
+        <w:trPr>
+          <w:trHeight w:val="229"/>
+        </w:trPr>
+        <w:tc>
+          <w:tcPr>
+            <w:tcW w:w="6540" w:type="dxa"/>
+            <w:gridSpan w:val="5"/>
+          </w:tcPr>
+          <w:p>
+            <w:pPr>
+              <w:jc w:val="center"/>
+              <w:rPr>
+                <w:rFonts w:ascii="Linux Biolinum O" w:eastAsia="Linux Biolinum O" w:hAnsi="Linux Biolinum O" w:cs="Linux Biolinum O"/>
+                <w:b/>
+                <w:bCs/>
+                <w:sz w:val="18"/>
+                <w:szCs w:val="18"/>
+              </w:rPr>
+            </w:pPr>
+            <w:r>
+              <w:rPr>
+                <w:rFonts w:ascii="Linux Biolinum O" w:eastAsia="Linux Biolinum O" w:hAnsi="Linux Biolinum O" w:cs="Linux Biolinum O"/>
+                <w:b/>
+                <w:bCs/>
+                <w:sz w:val="18"/>
+                <w:szCs w:val="18"/>
+              </w:rPr>
+              <w:t>Our Protocol Classification</w:t>
+            </w:r>
+          </w:p>
+        </w:tc>
+      </w:tr>
+      <w:tr>
+        <w:trPr>
+          <w:trHeight w:val="218"/>
+        </w:trPr>
+        <w:tc>
+          <w:tcPr>
+            <w:tcW w:w="1308" w:type="dxa"/>
+          </w:tcPr>
+          <w:p>
+            <w:pPr>
+              <w:jc w:val="center"/>
+              <w:rPr>
+                <w:rFonts w:ascii="Linux Biolinum O" w:eastAsia="Linux Biolinum O" w:hAnsi="Linux Biolinum O" w:cs="Linux Biolinum O"/>
+                <w:b/>
+                <w:bCs/>
+                <w:sz w:val="18"/>
+                <w:szCs w:val="18"/>
+              </w:rPr>
+            </w:pPr>
+            <w:r>
+              <w:rPr>
+                <w:rFonts w:ascii="Linux Biolinum O" w:eastAsia="Linux Biolinum O" w:hAnsi="Linux Biolinum O" w:cs="Linux Biolinum O"/>
+                <w:b/>
+                <w:bCs/>
+                <w:sz w:val="18"/>
+                <w:szCs w:val="18"/>
+              </w:rPr>
+              <w:t>mND Only Protocol</w:t>
+            </w:r>
+          </w:p>
+        </w:tc>
+        <w:tc>
+          <w:tcPr>
+            <w:tcW w:w="1308" w:type="dxa"/>
+          </w:tcPr>
+          <w:p>
+            <w:pPr>
+              <w:jc w:val="center"/>
+              <w:rPr>
+                <w:rFonts w:ascii="Linux Biolinum O" w:eastAsia="Linux Biolinum O" w:hAnsi="Linux Biolinum O" w:cs="Linux Biolinum O"/>
+                <w:sz w:val="18"/>
+                <w:szCs w:val="18"/>
+              </w:rPr>
+            </w:pPr>
+            <w:r>
+              <w:rPr>
+                <w:rFonts w:ascii="Linux Biolinum O" w:eastAsia="Linux Biolinum O" w:hAnsi="Linux Biolinum O" w:cs="Linux Biolinum O"/>
+                <w:sz w:val="18"/>
+                <w:szCs w:val="18"/>
+              </w:rPr>
+              <w:t>Isolated</w:t>
+            </w:r>
+          </w:p>
+        </w:tc>
+        <w:tc>
+          <w:tcPr>
+            <w:tcW w:w="1308" w:type="dxa"/>
+          </w:tcPr>
+          <w:p>
+            <w:pPr>
+              <w:jc w:val="center"/>
+              <w:rPr>
+                <w:rFonts w:ascii="Linux Biolinum O" w:eastAsia="Linux Biolinum O" w:hAnsi="Linux Biolinum O" w:cs="Linux Biolinum O"/>
+                <w:sz w:val="18"/>
+                <w:szCs w:val="18"/>
+              </w:rPr>
+            </w:pPr>
+            <w:r>
+              <w:rPr>
+                <w:rFonts w:ascii="Linux Biolinum O" w:eastAsia="Linux Biolinum O" w:hAnsi="Linux Biolinum O" w:cs="Linux Biolinum O"/>
+                <w:sz w:val="18"/>
+                <w:szCs w:val="18"/>
+              </w:rPr>
+              <w:t>Linkers</w:t>
+            </w:r>
+          </w:p>
+        </w:tc>
+        <w:tc>
+          <w:tcPr>
+            <w:tcW w:w="1308" w:type="dxa"/>
+          </w:tcPr>
+          <w:p>
+            <w:pPr>
+              <w:jc w:val="center"/>
+              <w:rPr>
+                <w:rFonts w:ascii="Linux Biolinum O" w:eastAsia="Linux Biolinum O" w:hAnsi="Linux Biolinum O" w:cs="Linux Biolinum O"/>
+                <w:sz w:val="18"/>
+                <w:szCs w:val="18"/>
+              </w:rPr>
+            </w:pPr>
+            <w:r>
+              <w:rPr>
+                <w:rFonts w:ascii="Linux Biolinum O" w:eastAsia="Linux Biolinum O" w:hAnsi="Linux Biolinum O" w:cs="Linux Biolinum O"/>
+                <w:sz w:val="18"/>
+                <w:szCs w:val="18"/>
+              </w:rPr>
+              <w:t>Modules</w:t>
+            </w:r>
+          </w:p>
+        </w:tc>
+        <w:tc>
+          <w:tcPr>
+            <w:tcW w:w="1308" w:type="dxa"/>
+          </w:tcPr>
+          <w:p>
+            <w:pPr>
+              <w:jc w:val="center"/>
+              <w:rPr>
+                <w:rFonts w:ascii="Linux Biolinum O" w:eastAsia="Linux Biolinum O" w:hAnsi="Linux Biolinum O" w:cs="Linux Biolinum O"/>
+                <w:sz w:val="18"/>
+                <w:szCs w:val="18"/>
+              </w:rPr>
+            </w:pPr>
+            <w:r>
+              <w:rPr>
+                <w:rFonts w:ascii="Linux Biolinum O" w:eastAsia="Linux Biolinum O" w:hAnsi="Linux Biolinum O" w:cs="Linux Biolinum O"/>
+                <w:sz w:val="18"/>
+                <w:szCs w:val="18"/>
+              </w:rPr>
+              <w:t>Not Selected</w:t>
+            </w:r>
+          </w:p>
+        </w:tc>
+      </w:tr>
+      <w:tr>
+        <w:trPr>
+          <w:trHeight w:val="229"/>
+        </w:trPr>
+        <w:tc>
+          <w:tcPr>
+            <w:tcW w:w="1308" w:type="dxa"/>
+          </w:tcPr>
+          <w:p>
+            <w:pPr>
+              <w:jc w:val="center"/>
+              <w:rPr>
+                <w:rFonts w:ascii="Linux Biolinum O" w:eastAsia="Linux Biolinum O" w:hAnsi="Linux Biolinum O" w:cs="Linux Biolinum O"/>
+                <w:sz w:val="18"/>
+                <w:szCs w:val="18"/>
+              </w:rPr>
+            </w:pPr>
+            <w:r>
+              <w:rPr>
+                <w:rFonts w:ascii="Linux Biolinum O" w:eastAsia="Linux Biolinum O" w:hAnsi="Linux Biolinum O" w:cs="Linux Biolinum O"/>
+                <w:sz w:val="18"/>
+                <w:szCs w:val="18"/>
+              </w:rPr>
+              <w:t>Isolated</w:t>
+            </w:r>
+          </w:p>
+        </w:tc>
+        <w:tc>
+          <w:tcPr>
+            <w:tcW w:w="1308" w:type="dxa"/>
+          </w:tcPr>
+          <w:p>
+            <w:pPr>
+              <w:jc w:val="center"/>
+              <w:rPr>
+                <w:rFonts w:ascii="Linux Biolinum O" w:eastAsia="Linux Biolinum O" w:hAnsi="Linux Biolinum O" w:cs="Linux Biolinum O"/>
+                <w:sz w:val="18"/>
+                <w:szCs w:val="18"/>
+              </w:rPr>
+            </w:pPr>
+            <w:r>
+              <w:rPr>
+                <w:rFonts w:ascii="Linux Biolinum O" w:eastAsia="Linux Biolinum O" w:hAnsi="Linux Biolinum O" w:cs="Linux Biolinum O"/>
+                <w:sz w:val="18"/>
+                <w:szCs w:val="18"/>
+              </w:rPr>
+              <w:t>76.70</w:t>
+            </w:r>
+          </w:p>
+        </w:tc>
+        <w:tc>
+          <w:tcPr>
+            <w:tcW w:w="1308" w:type="dxa"/>
+          </w:tcPr>
+          <w:p>
+            <w:pPr>
+              <w:jc w:val="center"/>
+              <w:rPr>
+                <w:rFonts w:ascii="Linux Biolinum O" w:eastAsia="Linux Biolinum O" w:hAnsi="Linux Biolinum O" w:cs="Linux Biolinum O"/>
+                <w:sz w:val="18"/>
+                <w:szCs w:val="18"/>
+              </w:rPr>
+            </w:pPr>
+            <w:r>
+              <w:rPr>
+                <w:rFonts w:ascii="Linux Biolinum O" w:eastAsia="Linux Biolinum O" w:hAnsi="Linux Biolinum O" w:cs="Linux Biolinum O"/>
+                <w:sz w:val="18"/>
+                <w:szCs w:val="18"/>
+              </w:rPr>
+              <w:t>0</w:t>
+            </w:r>
+            <w:r>
+              <w:rPr>
+                <w:rFonts w:ascii="Linux Biolinum O" w:eastAsia="Linux Biolinum O" w:hAnsi="Linux Biolinum O" w:cs="Linux Biolinum O"/>
+                <w:sz w:val="18"/>
+                <w:szCs w:val="18"/>
+              </w:rPr>
+              <w:t>.00</w:t>
+            </w:r>
+          </w:p>
+        </w:tc>
+        <w:tc>
+          <w:tcPr>
+            <w:tcW w:w="1308" w:type="dxa"/>
+          </w:tcPr>
+          <w:p>
+            <w:pPr>
+              <w:jc w:val="center"/>
+              <w:rPr>
+                <w:rFonts w:ascii="Linux Biolinum O" w:eastAsia="Linux Biolinum O" w:hAnsi="Linux Biolinum O" w:cs="Linux Biolinum O"/>
+                <w:sz w:val="18"/>
+                <w:szCs w:val="18"/>
+              </w:rPr>
+            </w:pPr>
+            <w:r>
+              <w:rPr>
+                <w:rFonts w:ascii="Linux Biolinum O" w:eastAsia="Linux Biolinum O" w:hAnsi="Linux Biolinum O" w:cs="Linux Biolinum O"/>
+                <w:sz w:val="18"/>
+                <w:szCs w:val="18"/>
+              </w:rPr>
+              <w:t>3.57</w:t>
+            </w:r>
+          </w:p>
+        </w:tc>
+        <w:tc>
+          <w:tcPr>
+            <w:tcW w:w="1308" w:type="dxa"/>
+          </w:tcPr>
+          <w:p>
+            <w:pPr>
+              <w:jc w:val="center"/>
+              <w:rPr>
+                <w:rFonts w:ascii="Linux Biolinum O" w:eastAsia="Linux Biolinum O" w:hAnsi="Linux Biolinum O" w:cs="Linux Biolinum O"/>
+                <w:sz w:val="18"/>
+                <w:szCs w:val="18"/>
+              </w:rPr>
+            </w:pPr>
+            <w:r>
+              <w:rPr>
+                <w:rFonts w:ascii="Linux Biolinum O" w:eastAsia="Linux Biolinum O" w:hAnsi="Linux Biolinum O" w:cs="Linux Biolinum O"/>
+                <w:sz w:val="18"/>
+                <w:szCs w:val="18"/>
+              </w:rPr>
+              <w:t>19.71</w:t>
+            </w:r>
+          </w:p>
+        </w:tc>
+      </w:tr>
+      <w:tr>
+        <w:trPr>
+          <w:trHeight w:val="218"/>
+        </w:trPr>
+        <w:tc>
+          <w:tcPr>
+            <w:tcW w:w="1308" w:type="dxa"/>
+          </w:tcPr>
+          <w:p>
+            <w:pPr>
+              <w:jc w:val="center"/>
+              <w:rPr>
+                <w:rFonts w:ascii="Linux Biolinum O" w:eastAsia="Linux Biolinum O" w:hAnsi="Linux Biolinum O" w:cs="Linux Biolinum O"/>
+                <w:sz w:val="18"/>
+                <w:szCs w:val="18"/>
+              </w:rPr>
+            </w:pPr>
+            <w:r>
+              <w:rPr>
+                <w:rFonts w:ascii="Linux Biolinum O" w:eastAsia="Linux Biolinum O" w:hAnsi="Linux Biolinum O" w:cs="Linux Biolinum O"/>
+                <w:sz w:val="18"/>
+                <w:szCs w:val="18"/>
+              </w:rPr>
+              <w:t>Linkers</w:t>
+            </w:r>
+          </w:p>
+        </w:tc>
+        <w:tc>
+          <w:tcPr>
+            <w:tcW w:w="1308" w:type="dxa"/>
+          </w:tcPr>
+          <w:p>
+            <w:pPr>
+              <w:jc w:val="center"/>
+              <w:rPr>
+                <w:rFonts w:ascii="Linux Biolinum O" w:eastAsia="Linux Biolinum O" w:hAnsi="Linux Biolinum O" w:cs="Linux Biolinum O"/>
+                <w:sz w:val="18"/>
+                <w:szCs w:val="18"/>
+              </w:rPr>
+            </w:pPr>
+            <w:r>
+              <w:rPr>
+                <w:rFonts w:ascii="Linux Biolinum O" w:eastAsia="Linux Biolinum O" w:hAnsi="Linux Biolinum O" w:cs="Linux Biolinum O"/>
+                <w:sz w:val="18"/>
+                <w:szCs w:val="18"/>
+              </w:rPr>
+              <w:t>0.00</w:t>
+            </w:r>
+          </w:p>
+        </w:tc>
+        <w:tc>
+          <w:tcPr>
+            <w:tcW w:w="1308" w:type="dxa"/>
+          </w:tcPr>
+          <w:p>
+            <w:pPr>
+              <w:jc w:val="center"/>
+              <w:rPr>
+                <w:rFonts w:ascii="Linux Biolinum O" w:eastAsia="Linux Biolinum O" w:hAnsi="Linux Biolinum O" w:cs="Linux Biolinum O"/>
+                <w:sz w:val="18"/>
+                <w:szCs w:val="18"/>
+              </w:rPr>
+            </w:pPr>
+            <w:r>
+              <w:rPr>
+                <w:rFonts w:ascii="Linux Biolinum O" w:eastAsia="Linux Biolinum O" w:hAnsi="Linux Biolinum O" w:cs="Linux Biolinum O"/>
+                <w:sz w:val="18"/>
+                <w:szCs w:val="18"/>
+              </w:rPr>
+              <w:t>69.73</w:t>
+            </w:r>
+          </w:p>
+        </w:tc>
+        <w:tc>
+          <w:tcPr>
+            <w:tcW w:w="1308" w:type="dxa"/>
+          </w:tcPr>
+          <w:p>
+            <w:pPr>
+              <w:jc w:val="center"/>
+              <w:rPr>
+                <w:rFonts w:ascii="Linux Biolinum O" w:eastAsia="Linux Biolinum O" w:hAnsi="Linux Biolinum O" w:cs="Linux Biolinum O"/>
+                <w:sz w:val="18"/>
+                <w:szCs w:val="18"/>
+              </w:rPr>
+            </w:pPr>
+            <w:r>
+              <w:rPr>
+                <w:rFonts w:ascii="Linux Biolinum O" w:eastAsia="Linux Biolinum O" w:hAnsi="Linux Biolinum O" w:cs="Linux Biolinum O"/>
+                <w:sz w:val="18"/>
+                <w:szCs w:val="18"/>
+              </w:rPr>
+              <w:t>2.55</w:t>
+            </w:r>
+          </w:p>
+        </w:tc>
+        <w:tc>
+          <w:tcPr>
+            <w:tcW w:w="1308" w:type="dxa"/>
+          </w:tcPr>
+          <w:p>
+            <w:pPr>
+              <w:jc w:val="center"/>
+              <w:rPr>
+                <w:rFonts w:ascii="Linux Biolinum O" w:eastAsia="Linux Biolinum O" w:hAnsi="Linux Biolinum O" w:cs="Linux Biolinum O"/>
+                <w:sz w:val="18"/>
+                <w:szCs w:val="18"/>
+              </w:rPr>
+            </w:pPr>
+            <w:r>
+              <w:rPr>
+                <w:rFonts w:ascii="Linux Biolinum O" w:eastAsia="Linux Biolinum O" w:hAnsi="Linux Biolinum O" w:cs="Linux Biolinum O"/>
+                <w:sz w:val="18"/>
+                <w:szCs w:val="18"/>
+              </w:rPr>
+              <w:t>27.4</w:t>
+            </w:r>
+          </w:p>
+        </w:tc>
+      </w:tr>
+      <w:tr>
+        <w:trPr>
+          <w:trHeight w:val="229"/>
+        </w:trPr>
+        <w:tc>
+          <w:tcPr>
+            <w:tcW w:w="1308" w:type="dxa"/>
+          </w:tcPr>
+          <w:p>
+            <w:pPr>
+              <w:jc w:val="center"/>
+              <w:rPr>
+                <w:rFonts w:ascii="Linux Biolinum O" w:eastAsia="Linux Biolinum O" w:hAnsi="Linux Biolinum O" w:cs="Linux Biolinum O"/>
+                <w:sz w:val="18"/>
+                <w:szCs w:val="18"/>
+              </w:rPr>
+            </w:pPr>
+            <w:r>
+              <w:rPr>
+                <w:rFonts w:ascii="Linux Biolinum O" w:eastAsia="Linux Biolinum O" w:hAnsi="Linux Biolinum O" w:cs="Linux Biolinum O"/>
+                <w:sz w:val="18"/>
+                <w:szCs w:val="18"/>
+              </w:rPr>
+              <w:t>Modules</w:t>
+            </w:r>
+          </w:p>
+        </w:tc>
+        <w:tc>
+          <w:tcPr>
+            <w:tcW w:w="1308" w:type="dxa"/>
+          </w:tcPr>
+          <w:p>
+            <w:pPr>
+              <w:jc w:val="center"/>
+              <w:rPr>
+                <w:rFonts w:ascii="Linux Biolinum O" w:eastAsia="Linux Biolinum O" w:hAnsi="Linux Biolinum O" w:cs="Linux Biolinum O"/>
+                <w:sz w:val="18"/>
+                <w:szCs w:val="18"/>
+              </w:rPr>
+            </w:pPr>
+            <w:r>
+              <w:rPr>
+                <w:rFonts w:ascii="Linux Biolinum O" w:eastAsia="Linux Biolinum O" w:hAnsi="Linux Biolinum O" w:cs="Linux Biolinum O"/>
+                <w:sz w:val="18"/>
+                <w:szCs w:val="18"/>
+              </w:rPr>
+              <w:t>4.69</w:t>
+            </w:r>
+          </w:p>
+        </w:tc>
+        <w:tc>
+          <w:tcPr>
+            <w:tcW w:w="1308" w:type="dxa"/>
+          </w:tcPr>
+          <w:p>
+            <w:pPr>
+              <w:jc w:val="center"/>
+              <w:rPr>
+                <w:rFonts w:ascii="Linux Biolinum O" w:eastAsia="Linux Biolinum O" w:hAnsi="Linux Biolinum O" w:cs="Linux Biolinum O"/>
+                <w:sz w:val="18"/>
+                <w:szCs w:val="18"/>
+              </w:rPr>
+            </w:pPr>
+            <w:r>
+              <w:rPr>
+                <w:rFonts w:ascii="Linux Biolinum O" w:eastAsia="Linux Biolinum O" w:hAnsi="Linux Biolinum O" w:cs="Linux Biolinum O"/>
+                <w:sz w:val="18"/>
+                <w:szCs w:val="18"/>
+              </w:rPr>
+              <w:t>1.80</w:t>
+            </w:r>
+          </w:p>
+        </w:tc>
+        <w:tc>
+          <w:tcPr>
+            <w:tcW w:w="1308" w:type="dxa"/>
+          </w:tcPr>
+          <w:p>
+            <w:pPr>
+              <w:jc w:val="center"/>
+              <w:rPr>
+                <w:rFonts w:ascii="Linux Biolinum O" w:eastAsia="Linux Biolinum O" w:hAnsi="Linux Biolinum O" w:cs="Linux Biolinum O"/>
+                <w:sz w:val="18"/>
+                <w:szCs w:val="18"/>
+              </w:rPr>
+            </w:pPr>
+            <w:r>
+              <w:rPr>
+                <w:rFonts w:ascii="Linux Biolinum O" w:eastAsia="Linux Biolinum O" w:hAnsi="Linux Biolinum O" w:cs="Linux Biolinum O"/>
+                <w:sz w:val="18"/>
+                <w:szCs w:val="18"/>
+              </w:rPr>
+              <w:t>88.44</w:t>
+            </w:r>
+          </w:p>
+        </w:tc>
+        <w:tc>
+          <w:tcPr>
+            <w:tcW w:w="1308" w:type="dxa"/>
+          </w:tcPr>
+          <w:p>
+            <w:pPr>
+              <w:jc w:val="center"/>
+              <w:rPr>
+                <w:rFonts w:ascii="Linux Biolinum O" w:eastAsia="Linux Biolinum O" w:hAnsi="Linux Biolinum O" w:cs="Linux Biolinum O"/>
+                <w:sz w:val="18"/>
+                <w:szCs w:val="18"/>
+              </w:rPr>
+            </w:pPr>
+            <w:r>
+              <w:rPr>
+                <w:rFonts w:ascii="Linux Biolinum O" w:eastAsia="Linux Biolinum O" w:hAnsi="Linux Biolinum O" w:cs="Linux Biolinum O"/>
+                <w:sz w:val="18"/>
+                <w:szCs w:val="18"/>
+              </w:rPr>
+              <w:t>5.05</w:t>
+            </w:r>
+          </w:p>
+        </w:tc>
+      </w:tr>
+      <w:tr>
+        <w:trPr>
+          <w:trHeight w:val="218"/>
+        </w:trPr>
+        <w:tc>
+          <w:tcPr>
+            <w:tcW w:w="1308" w:type="dxa"/>
+          </w:tcPr>
+          <w:p>
+            <w:pPr>
+              <w:jc w:val="center"/>
+              <w:rPr>
+                <w:rFonts w:ascii="Linux Biolinum O" w:eastAsia="Linux Biolinum O" w:hAnsi="Linux Biolinum O" w:cs="Linux Biolinum O"/>
+                <w:sz w:val="18"/>
+                <w:szCs w:val="18"/>
+              </w:rPr>
+            </w:pPr>
+            <w:r>
+              <w:rPr>
+                <w:rFonts w:ascii="Linux Biolinum O" w:eastAsia="Linux Biolinum O" w:hAnsi="Linux Biolinum O" w:cs="Linux Biolinum O"/>
+                <w:sz w:val="18"/>
+                <w:szCs w:val="18"/>
+              </w:rPr>
+              <w:t>Not Selected</w:t>
+            </w:r>
+          </w:p>
+        </w:tc>
+        <w:tc>
+          <w:tcPr>
+            <w:tcW w:w="1308" w:type="dxa"/>
+          </w:tcPr>
+          <w:p>
+            <w:pPr>
+              <w:jc w:val="center"/>
+              <w:rPr>
+                <w:rFonts w:ascii="Linux Biolinum O" w:eastAsia="Linux Biolinum O" w:hAnsi="Linux Biolinum O" w:cs="Linux Biolinum O"/>
+                <w:sz w:val="18"/>
+                <w:szCs w:val="18"/>
+              </w:rPr>
+            </w:pPr>
+            <w:r>
+              <w:rPr>
+                <w:rFonts w:ascii="Linux Biolinum O" w:eastAsia="Linux Biolinum O" w:hAnsi="Linux Biolinum O" w:cs="Linux Biolinum O"/>
+                <w:sz w:val="18"/>
+                <w:szCs w:val="18"/>
+              </w:rPr>
+              <w:t>1.70</w:t>
+            </w:r>
+          </w:p>
+        </w:tc>
+        <w:tc>
+          <w:tcPr>
+            <w:tcW w:w="1308" w:type="dxa"/>
+          </w:tcPr>
+          <w:p>
+            <w:pPr>
+              <w:jc w:val="center"/>
+              <w:rPr>
+                <w:rFonts w:ascii="Linux Biolinum O" w:eastAsia="Linux Biolinum O" w:hAnsi="Linux Biolinum O" w:cs="Linux Biolinum O"/>
+                <w:sz w:val="18"/>
+                <w:szCs w:val="18"/>
+              </w:rPr>
+            </w:pPr>
+            <w:r>
+              <w:rPr>
+                <w:rFonts w:ascii="Linux Biolinum O" w:eastAsia="Linux Biolinum O" w:hAnsi="Linux Biolinum O" w:cs="Linux Biolinum O"/>
+                <w:sz w:val="18"/>
+                <w:szCs w:val="18"/>
+              </w:rPr>
+              <w:t>1.46</w:t>
+            </w:r>
+          </w:p>
+        </w:tc>
+        <w:tc>
+          <w:tcPr>
+            <w:tcW w:w="1308" w:type="dxa"/>
+          </w:tcPr>
+          <w:p>
+            <w:pPr>
+              <w:jc w:val="center"/>
+              <w:rPr>
+                <w:rFonts w:ascii="Linux Biolinum O" w:eastAsia="Linux Biolinum O" w:hAnsi="Linux Biolinum O" w:cs="Linux Biolinum O"/>
+                <w:sz w:val="18"/>
+                <w:szCs w:val="18"/>
+              </w:rPr>
+            </w:pPr>
+            <w:r>
+              <w:rPr>
+                <w:rFonts w:ascii="Linux Biolinum O" w:eastAsia="Linux Biolinum O" w:hAnsi="Linux Biolinum O" w:cs="Linux Biolinum O"/>
+                <w:sz w:val="18"/>
+                <w:szCs w:val="18"/>
+              </w:rPr>
+              <w:t>0.084</w:t>
+            </w:r>
+          </w:p>
+        </w:tc>
+        <w:tc>
+          <w:tcPr>
+            <w:tcW w:w="1308" w:type="dxa"/>
+          </w:tcPr>
+          <w:p>
+            <w:pPr>
+              <w:jc w:val="center"/>
+              <w:rPr>
+                <w:rFonts w:ascii="Linux Biolinum O" w:eastAsia="Linux Biolinum O" w:hAnsi="Linux Biolinum O" w:cs="Linux Biolinum O"/>
+                <w:sz w:val="18"/>
+                <w:szCs w:val="18"/>
+              </w:rPr>
+            </w:pPr>
+            <w:r>
+              <w:rPr>
+                <w:rFonts w:ascii="Linux Biolinum O" w:eastAsia="Linux Biolinum O" w:hAnsi="Linux Biolinum O" w:cs="Linux Biolinum O"/>
+                <w:sz w:val="18"/>
+                <w:szCs w:val="18"/>
+              </w:rPr>
+              <w:t>96.75</w:t>
+            </w:r>
+          </w:p>
+        </w:tc>
+      </w:tr>
+    </w:tbl>
+    <w:p>
+      <w:pPr>
+        <w:ind w:left="360" w:firstLine="360"/>
+        <w:jc w:val="center"/>
+        <w:rPr>
+          <w:rFonts w:ascii="Linux Biolinum O" w:eastAsia="Linux Biolinum O" w:hAnsi="Linux Biolinum O" w:cs="Linux Biolinum O"/>
+          <w:sz w:val="18"/>
+          <w:szCs w:val="18"/>
+        </w:rPr>
+      </w:pPr>
+      <w:r>
+        <w:rPr>
+          <w:rFonts w:ascii="Linux Biolinum O" w:eastAsia="Linux Biolinum O" w:hAnsi="Linux Biolinum O" w:cs="Linux Biolinum O"/>
+          <w:sz w:val="18"/>
+          <w:szCs w:val="18"/>
+        </w:rPr>
+        <w:t>Table 1. Confusion Matrix Percentages Over Original mND Scores</w:t>
+      </w:r>
+      <w:r>
+        <w:rPr>
+          <w:rFonts w:ascii="Linux Biolinum O" w:eastAsia="Linux Biolinum O" w:hAnsi="Linux Biolinum O" w:cs="Linux Biolinum O"/>
+          <w:b/>
+          <w:bCs/>
+          <w:sz w:val="18"/>
+          <w:szCs w:val="18"/>
+        </w:rPr>
+        <w:tab/>
+        <w:t xml:space="preserve"> </w:t>
+      </w:r>
+    </w:p>
+    <w:p>
+      <w:pPr>
+        <w:pStyle w:val="ListParagraph"/>
+        <w:numPr>
+          <w:ilvl w:val="0"/>
+          <w:numId w:val="5"/>
+        </w:numPr>
+        <w:jc w:val="both"/>
+        <w:rPr>
+          <w:rFonts w:ascii="Linux Biolinum O" w:eastAsia="Linux Biolinum O" w:hAnsi="Linux Biolinum O" w:cs="Linux Biolinum O"/>
+          <w:b/>
+          <w:bCs/>
+          <w:sz w:val="18"/>
+          <w:szCs w:val="18"/>
+        </w:rPr>
+      </w:pPr>
+      <w:r>
+        <w:rPr>
+          <w:rFonts w:ascii="Linux Biolinum O" w:eastAsia="Linux Biolinum O" w:hAnsi="Linux Biolinum O" w:cs="Linux Biolinum O"/>
+          <w:b/>
+          <w:bCs/>
+          <w:sz w:val="18"/>
+          <w:szCs w:val="18"/>
+        </w:rPr>
+        <w:t>Percentage Variation in Classification</w:t>
+      </w:r>
+    </w:p>
+    <w:p>
+      <w:pPr>
+        <w:ind w:left="360" w:firstLine="360"/>
+        <w:jc w:val="both"/>
+        <w:rPr>
+          <w:rFonts w:ascii="Linux Biolinum O" w:eastAsia="Linux Biolinum O" w:hAnsi="Linux Biolinum O" w:cs="Linux Biolinum O"/>
+          <w:sz w:val="18"/>
+          <w:szCs w:val="18"/>
+        </w:rPr>
+      </w:pPr>
+      <w:r>
+        <w:rPr>
+          <w:rFonts w:ascii="Linux Biolinum O" w:eastAsia="Linux Biolinum O" w:hAnsi="Linux Biolinum O" w:cs="Linux Biolinum O"/>
+          <w:sz w:val="18"/>
+          <w:szCs w:val="18"/>
+        </w:rPr>
+        <w:t>When each class is analyzed, we notice that although we have a decrease in the number of selected genes, the number of modules selected is higher by 7.7% with an mND</w:t>
+      </w:r>
+      <w:r>
+        <w:rPr>
+          <w:rFonts w:ascii="Linux Biolinum O" w:eastAsia="Linux Biolinum O" w:hAnsi="Linux Biolinum O" w:cs="Linux Biolinum O"/>
+          <w:sz w:val="18"/>
+          <w:szCs w:val="18"/>
+          <w:vertAlign w:val="subscript"/>
+        </w:rPr>
+        <w:t xml:space="preserve">(p) </w:t>
+      </w:r>
+      <w:r>
+        <w:rPr>
+          <w:rFonts w:ascii="Linux Biolinum O" w:eastAsia="Linux Biolinum O" w:hAnsi="Linux Biolinum O" w:cs="Linux Biolinum O"/>
+          <w:sz w:val="18"/>
+          <w:szCs w:val="18"/>
+        </w:rPr>
+        <w:t>value threshold of 0.05, while we see an 8.5% in modules without any thresholds.</w:t>
+      </w:r>
+      <w:r>
+        <w:rPr>
+          <w:rFonts w:ascii="Linux Biolinum O" w:eastAsia="Linux Biolinum O" w:hAnsi="Linux Biolinum O" w:cs="Linux Biolinum O"/>
+          <w:sz w:val="18"/>
+          <w:szCs w:val="18"/>
+        </w:rPr>
+        <w:t xml:space="preserve"> </w:t>
+      </w:r>
+    </w:p>
+    <w:p>
+      <w:pPr>
+        <w:ind w:left="360" w:firstLine="360"/>
+        <w:jc w:val="both"/>
+        <w:rPr>
+          <w:rFonts w:ascii="Linux Biolinum O" w:eastAsia="Linux Biolinum O" w:hAnsi="Linux Biolinum O" w:cs="Linux Biolinum O"/>
+          <w:color w:val="FF0000"/>
+          <w:sz w:val="18"/>
+          <w:szCs w:val="18"/>
+        </w:rPr>
+      </w:pPr>
+      <w:r>
+        <w:rPr>
+          <w:rFonts w:ascii="Linux Biolinum O" w:eastAsia="Linux Biolinum O" w:hAnsi="Linux Biolinum O" w:cs="Linux Biolinum O"/>
+          <w:color w:val="FF0000"/>
+          <w:sz w:val="18"/>
+          <w:szCs w:val="18"/>
+        </w:rPr>
+        <w:t>Number of modules Isolated &amp; Linkers difference between new and old.</w:t>
+      </w:r>
+      <w:r>
+        <w:rPr>
+          <w:rFonts w:ascii="Linux Biolinum O" w:eastAsia="Linux Biolinum O" w:hAnsi="Linux Biolinum O" w:cs="Linux Biolinum O"/>
+          <w:color w:val="FF0000"/>
+          <w:sz w:val="18"/>
+          <w:szCs w:val="18"/>
+        </w:rPr>
+        <w:t xml:space="preserve"> </w:t>
+      </w:r>
+    </w:p>
+    <w:p>
+      <w:pPr>
+        <w:pStyle w:val="ListParagraph"/>
+        <w:numPr>
+          <w:ilvl w:val="0"/>
+          <w:numId w:val="5"/>
+        </w:numPr>
+        <w:jc w:val="both"/>
+        <w:rPr>
+          <w:rFonts w:ascii="Linux Biolinum O" w:eastAsia="Linux Biolinum O" w:hAnsi="Linux Biolinum O" w:cs="Linux Biolinum O"/>
+          <w:b/>
+          <w:bCs/>
+          <w:color w:val="FF0000"/>
+          <w:sz w:val="18"/>
+          <w:szCs w:val="18"/>
+        </w:rPr>
+      </w:pPr>
+      <w:r>
+        <w:rPr>
+          <w:rFonts w:ascii="Linux Biolinum O" w:eastAsia="Linux Biolinum O" w:hAnsi="Linux Biolinum O" w:cs="Linux Biolinum O"/>
+          <w:b/>
+          <w:bCs/>
+          <w:color w:val="FF0000"/>
+          <w:sz w:val="18"/>
+          <w:szCs w:val="18"/>
+        </w:rPr>
+        <w:t>Cumulative Decay Score</w:t>
+      </w:r>
+    </w:p>
+    <w:p>
+      <w:pPr>
+        <w:ind w:left="720"/>
+        <w:jc w:val="both"/>
+        <w:rPr>
+          <w:rFonts w:ascii="Linux Biolinum O" w:eastAsia="Linux Biolinum O" w:hAnsi="Linux Biolinum O" w:cs="Linux Biolinum O"/>
+          <w:color w:val="FF0000"/>
+          <w:sz w:val="18"/>
+          <w:szCs w:val="18"/>
+        </w:rPr>
+      </w:pPr>
+      <w:r>
+        <w:rPr>
+          <w:rFonts w:ascii="Linux Biolinum O" w:eastAsia="Linux Biolinum O" w:hAnsi="Linux Biolinum O" w:cs="Linux Biolinum O"/>
+          <w:color w:val="FF0000"/>
+          <w:sz w:val="18"/>
+          <w:szCs w:val="18"/>
+        </w:rPr>
+        <w:t>Introduced the cumulative decay score that is used to assess the decay in relation to 1/distance from genes.</w:t>
+      </w:r>
+    </w:p>
+    <w:p>
+      <w:pPr>
+        <w:pStyle w:val="ListParagraph"/>
+        <w:numPr>
+          <w:ilvl w:val="0"/>
+          <w:numId w:val="5"/>
+        </w:numPr>
+        <w:jc w:val="both"/>
+        <w:rPr>
+          <w:rFonts w:ascii="Linux Biolinum O" w:eastAsia="Linux Biolinum O" w:hAnsi="Linux Biolinum O" w:cs="Linux Biolinum O"/>
+          <w:b/>
+          <w:bCs/>
+          <w:color w:val="FF0000"/>
+          <w:sz w:val="18"/>
+          <w:szCs w:val="18"/>
+        </w:rPr>
+      </w:pPr>
+      <w:r>
+        <w:rPr>
+          <w:rFonts w:ascii="Linux Biolinum O" w:eastAsia="Linux Biolinum O" w:hAnsi="Linux Biolinum O" w:cs="Linux Biolinum O"/>
+          <w:b/>
+          <w:bCs/>
+          <w:color w:val="FF0000"/>
+          <w:sz w:val="18"/>
+          <w:szCs w:val="18"/>
+        </w:rPr>
+        <w:t>Significance T-Test</w:t>
+      </w:r>
+    </w:p>
+    <w:p>
+      <w:pPr>
+        <w:pStyle w:val="ListParagraph"/>
+        <w:jc w:val="both"/>
+        <w:rPr>
+          <w:rFonts w:ascii="Linux Biolinum O" w:eastAsia="Linux Biolinum O" w:hAnsi="Linux Biolinum O" w:cs="Linux Biolinum O"/>
+          <w:b/>
+          <w:bCs/>
+          <w:color w:val="FF0000"/>
+          <w:sz w:val="18"/>
+          <w:szCs w:val="18"/>
+        </w:rPr>
+      </w:pPr>
+    </w:p>
+    <w:p>
+      <w:pPr>
+        <w:pStyle w:val="ListParagraph"/>
+        <w:jc w:val="both"/>
+        <w:rPr>
+          <w:rFonts w:ascii="Linux Biolinum O" w:eastAsia="Linux Biolinum O" w:hAnsi="Linux Biolinum O" w:cs="Linux Biolinum O"/>
+          <w:color w:val="FF0000"/>
+          <w:sz w:val="18"/>
+          <w:szCs w:val="18"/>
+        </w:rPr>
+      </w:pPr>
+      <w:r>
+        <w:rPr>
+          <w:rFonts w:ascii="Linux Biolinum O" w:eastAsia="Linux Biolinum O" w:hAnsi="Linux Biolinum O" w:cs="Linux Biolinum O"/>
+          <w:color w:val="FF0000"/>
+          <w:sz w:val="18"/>
+          <w:szCs w:val="18"/>
+        </w:rPr>
+        <w:t>Discuss the significance T-test</w:t>
+      </w:r>
+    </w:p>
+    <w:p>
+      <w:pPr>
+        <w:pStyle w:val="ListParagraph"/>
+        <w:jc w:val="both"/>
+        <w:rPr>
+          <w:rFonts w:ascii="Linux Biolinum O" w:eastAsia="Linux Biolinum O" w:hAnsi="Linux Biolinum O" w:cs="Linux Biolinum O"/>
+          <w:color w:val="FF0000"/>
+          <w:sz w:val="18"/>
+          <w:szCs w:val="18"/>
+        </w:rPr>
+      </w:pPr>
+    </w:p>
+    <w:p>
+      <w:pPr>
+        <w:pStyle w:val="ListParagraph"/>
+        <w:numPr>
+          <w:ilvl w:val="0"/>
+          <w:numId w:val="5"/>
+        </w:numPr>
+        <w:jc w:val="both"/>
+        <w:rPr>
+          <w:rFonts w:ascii="Linux Biolinum O" w:eastAsia="Linux Biolinum O" w:hAnsi="Linux Biolinum O" w:cs="Linux Biolinum O"/>
+          <w:b/>
+          <w:bCs/>
+          <w:color w:val="FF0000"/>
+          <w:sz w:val="18"/>
+          <w:szCs w:val="18"/>
+        </w:rPr>
+      </w:pPr>
+      <w:r>
+        <w:rPr>
+          <w:rFonts w:ascii="Linux Biolinum O" w:eastAsia="Linux Biolinum O" w:hAnsi="Linux Biolinum O" w:cs="Linux Biolinum O"/>
+          <w:b/>
+          <w:bCs/>
+          <w:color w:val="FF0000"/>
+          <w:sz w:val="18"/>
+          <w:szCs w:val="18"/>
+        </w:rPr>
+        <w:t>Coverage &amp; Enrichment</w:t>
+      </w:r>
+    </w:p>
+    <w:p>
+      <w:pPr>
+        <w:pStyle w:val="ListParagraph"/>
+        <w:jc w:val="both"/>
+        <w:rPr>
+          <w:rFonts w:ascii="Linux Biolinum O" w:eastAsia="Linux Biolinum O" w:hAnsi="Linux Biolinum O" w:cs="Linux Biolinum O"/>
+          <w:b/>
+          <w:bCs/>
+          <w:sz w:val="18"/>
+          <w:szCs w:val="18"/>
+        </w:rPr>
+      </w:pPr>
+    </w:p>
+    <w:p>
+      <w:pPr>
+        <w:jc w:val="both"/>
+        <w:rPr>
+          <w:rFonts w:ascii="Linux Biolinum O" w:hAnsi="Linux Biolinum O"/>
+          <w:b/>
+          <w:bCs/>
+          <w:sz w:val="18"/>
+          <w:szCs w:val="18"/>
+        </w:rPr>
+      </w:pPr>
+      <w:r>
+        <w:rPr>
+          <w:rFonts w:ascii="Linux Biolinum O" w:hAnsi="Linux Biolinum O"/>
           <w:b/>
           <w:bCs/>
           <w:sz w:val="18"/>
@@ -453,44 +2929,911 @@
       <w:pPr>
         <w:jc w:val="both"/>
         <w:rPr>
-          <w:rFonts w:ascii="Linux Libertine O" w:hAnsi="Linux Libertine O"/>
-          <w:sz w:val="18"/>
-          <w:szCs w:val="18"/>
-        </w:rPr>
-      </w:pPr>
-    </w:p>
-    <w:p>
-      <w:pPr>
-        <w:rPr>
-          <w:rFonts w:ascii="Linux Libertine O" w:hAnsi="Linux Libertine O"/>
-          <w:sz w:val="18"/>
-          <w:szCs w:val="18"/>
-        </w:rPr>
-      </w:pPr>
-      <w:r>
-        <w:rPr>
-          <w:rFonts w:ascii="Linux Libertine O" w:hAnsi="Linux Libertine O"/>
-          <w:b/>
-          <w:bCs/>
-          <w:sz w:val="18"/>
-          <w:szCs w:val="18"/>
-        </w:rPr>
+          <w:rFonts w:ascii="Linux Biolinum O" w:hAnsi="Linux Biolinum O"/>
+          <w:b/>
+          <w:bCs/>
+          <w:sz w:val="18"/>
+          <w:szCs w:val="18"/>
+        </w:rPr>
+      </w:pPr>
+    </w:p>
+    <w:p>
+      <w:pPr>
+        <w:jc w:val="both"/>
+        <w:rPr>
+          <w:rFonts w:ascii="Linux Biolinum O" w:hAnsi="Linux Biolinum O"/>
+          <w:b/>
+          <w:bCs/>
+          <w:sz w:val="18"/>
+          <w:szCs w:val="18"/>
+        </w:rPr>
+      </w:pPr>
+    </w:p>
+    <w:p>
+      <w:pPr>
+        <w:jc w:val="both"/>
+        <w:rPr>
+          <w:rFonts w:ascii="Linux Biolinum O" w:hAnsi="Linux Biolinum O"/>
+          <w:b/>
+          <w:bCs/>
+          <w:sz w:val="18"/>
+          <w:szCs w:val="18"/>
+        </w:rPr>
+      </w:pPr>
+    </w:p>
+    <w:p>
+      <w:pPr>
+        <w:jc w:val="both"/>
+        <w:rPr>
+          <w:rFonts w:ascii="Linux Biolinum O" w:hAnsi="Linux Biolinum O"/>
+          <w:b/>
+          <w:bCs/>
+          <w:sz w:val="18"/>
+          <w:szCs w:val="18"/>
+        </w:rPr>
+      </w:pPr>
+    </w:p>
+    <w:p>
+      <w:pPr>
+        <w:jc w:val="both"/>
+        <w:rPr>
+          <w:rFonts w:ascii="Linux Biolinum O" w:hAnsi="Linux Biolinum O"/>
+          <w:b/>
+          <w:bCs/>
+          <w:sz w:val="18"/>
+          <w:szCs w:val="18"/>
+        </w:rPr>
+      </w:pPr>
+    </w:p>
+    <w:p>
+      <w:pPr>
+        <w:jc w:val="both"/>
+        <w:rPr>
+          <w:rFonts w:ascii="Linux Biolinum O" w:hAnsi="Linux Biolinum O"/>
+          <w:b/>
+          <w:bCs/>
+          <w:sz w:val="18"/>
+          <w:szCs w:val="18"/>
+        </w:rPr>
+      </w:pPr>
+    </w:p>
+    <w:p>
+      <w:pPr>
+        <w:jc w:val="both"/>
+        <w:rPr>
+          <w:rFonts w:ascii="Linux Biolinum O" w:hAnsi="Linux Biolinum O"/>
+          <w:b/>
+          <w:bCs/>
+          <w:sz w:val="18"/>
+          <w:szCs w:val="18"/>
+        </w:rPr>
+      </w:pPr>
+    </w:p>
+    <w:p>
+      <w:pPr>
+        <w:jc w:val="both"/>
+        <w:rPr>
+          <w:rFonts w:ascii="Linux Biolinum O" w:hAnsi="Linux Biolinum O"/>
+          <w:b/>
+          <w:bCs/>
+          <w:sz w:val="18"/>
+          <w:szCs w:val="18"/>
+        </w:rPr>
+      </w:pPr>
+    </w:p>
+    <w:p>
+      <w:pPr>
+        <w:jc w:val="both"/>
+        <w:rPr>
+          <w:rFonts w:ascii="Linux Biolinum O" w:hAnsi="Linux Biolinum O"/>
+          <w:b/>
+          <w:bCs/>
+          <w:sz w:val="18"/>
+          <w:szCs w:val="18"/>
+        </w:rPr>
+      </w:pPr>
+    </w:p>
+    <w:p>
+      <w:pPr>
+        <w:jc w:val="both"/>
+        <w:rPr>
+          <w:rFonts w:ascii="Linux Biolinum O" w:hAnsi="Linux Biolinum O"/>
+          <w:b/>
+          <w:bCs/>
+          <w:sz w:val="18"/>
+          <w:szCs w:val="18"/>
+        </w:rPr>
+      </w:pPr>
+    </w:p>
+    <w:p>
+      <w:pPr>
+        <w:jc w:val="both"/>
+        <w:rPr>
+          <w:rFonts w:ascii="Linux Biolinum O" w:hAnsi="Linux Biolinum O"/>
+          <w:b/>
+          <w:bCs/>
+          <w:sz w:val="18"/>
+          <w:szCs w:val="18"/>
+        </w:rPr>
+      </w:pPr>
+    </w:p>
+    <w:p>
+      <w:pPr>
+        <w:jc w:val="both"/>
+        <w:rPr>
+          <w:rFonts w:ascii="Linux Biolinum O" w:hAnsi="Linux Biolinum O"/>
+          <w:b/>
+          <w:bCs/>
+          <w:sz w:val="18"/>
+          <w:szCs w:val="18"/>
+        </w:rPr>
+      </w:pPr>
+    </w:p>
+    <w:p>
+      <w:pPr>
+        <w:ind w:left="720" w:hanging="720"/>
+        <w:jc w:val="center"/>
+        <w:rPr>
+          <w:rFonts w:ascii="Linux Biolinum O" w:hAnsi="Linux Biolinum O"/>
+          <w:b/>
+          <w:bCs/>
+          <w:sz w:val="18"/>
+          <w:szCs w:val="18"/>
+        </w:rPr>
+      </w:pPr>
+      <w:r>
+        <w:rPr>
+          <w:rFonts w:ascii="Linux Biolinum O" w:hAnsi="Linux Biolinum O"/>
+          <w:b/>
+          <w:bCs/>
+          <w:sz w:val="18"/>
+          <w:szCs w:val="18"/>
+        </w:rPr>
+        <w:lastRenderedPageBreak/>
         <w:t>REFERENCES</w:t>
       </w:r>
     </w:p>
     <w:p>
       <w:pPr>
-        <w:jc w:val="both"/>
-        <w:rPr>
-          <w:b/>
-          <w:bCs/>
-        </w:rPr>
-      </w:pPr>
-    </w:p>
-    <w:p/>
+        <w:ind w:left="720" w:hanging="720"/>
+        <w:rPr>
+          <w:rFonts w:ascii="Linux Biolinum O" w:hAnsi="Linux Biolinum O"/>
+          <w:sz w:val="18"/>
+          <w:szCs w:val="18"/>
+        </w:rPr>
+      </w:pPr>
+      <w:r>
+        <w:rPr>
+          <w:rFonts w:ascii="Linux Biolinum O" w:hAnsi="Linux Biolinum O"/>
+          <w:sz w:val="18"/>
+          <w:szCs w:val="18"/>
+        </w:rPr>
+        <w:t xml:space="preserve">[1] Ritchie ME, </w:t>
+      </w:r>
+      <w:proofErr w:type="spellStart"/>
+      <w:r>
+        <w:rPr>
+          <w:rFonts w:ascii="Linux Biolinum O" w:hAnsi="Linux Biolinum O"/>
+          <w:sz w:val="18"/>
+          <w:szCs w:val="18"/>
+        </w:rPr>
+        <w:t>Phipson</w:t>
+      </w:r>
+      <w:proofErr w:type="spellEnd"/>
+      <w:r>
+        <w:rPr>
+          <w:rFonts w:ascii="Linux Biolinum O" w:hAnsi="Linux Biolinum O"/>
+          <w:sz w:val="18"/>
+          <w:szCs w:val="18"/>
+        </w:rPr>
+        <w:t xml:space="preserve"> B, Wu D, Hu Y, Law CW, Shi W, Smyth GK. </w:t>
+      </w:r>
+      <w:proofErr w:type="spellStart"/>
+      <w:r>
+        <w:rPr>
+          <w:rFonts w:ascii="Linux Biolinum O" w:hAnsi="Linux Biolinum O"/>
+          <w:sz w:val="18"/>
+          <w:szCs w:val="18"/>
+        </w:rPr>
+        <w:t>limma</w:t>
+      </w:r>
+      <w:proofErr w:type="spellEnd"/>
+      <w:r>
+        <w:rPr>
+          <w:rFonts w:ascii="Linux Biolinum O" w:hAnsi="Linux Biolinum O"/>
+          <w:sz w:val="18"/>
+          <w:szCs w:val="18"/>
+        </w:rPr>
+        <w:t xml:space="preserve"> powers differential expression analyses for RNA-sequencing and microarray studies. Nucleic Acids Res. 2015; 43(7):e47.</w:t>
+      </w:r>
+    </w:p>
+    <w:p>
+      <w:pPr>
+        <w:ind w:left="720" w:hanging="720"/>
+        <w:rPr>
+          <w:rFonts w:ascii="Linux Biolinum O" w:hAnsi="Linux Biolinum O"/>
+          <w:sz w:val="18"/>
+          <w:szCs w:val="18"/>
+        </w:rPr>
+      </w:pPr>
+      <w:r>
+        <w:rPr>
+          <w:rFonts w:ascii="Linux Biolinum O" w:hAnsi="Linux Biolinum O"/>
+          <w:sz w:val="18"/>
+          <w:szCs w:val="18"/>
+        </w:rPr>
+        <w:t xml:space="preserve">[2] </w:t>
+      </w:r>
+      <w:proofErr w:type="spellStart"/>
+      <w:r>
+        <w:rPr>
+          <w:rFonts w:ascii="Linux Biolinum O" w:hAnsi="Linux Biolinum O"/>
+          <w:sz w:val="18"/>
+          <w:szCs w:val="18"/>
+        </w:rPr>
+        <w:t>Manoli</w:t>
+      </w:r>
+      <w:proofErr w:type="spellEnd"/>
+      <w:r>
+        <w:rPr>
+          <w:rFonts w:ascii="Linux Biolinum O" w:hAnsi="Linux Biolinum O"/>
+          <w:sz w:val="18"/>
+          <w:szCs w:val="18"/>
+        </w:rPr>
+        <w:t xml:space="preserve"> T, </w:t>
+      </w:r>
+      <w:proofErr w:type="spellStart"/>
+      <w:r>
+        <w:rPr>
+          <w:rFonts w:ascii="Linux Biolinum O" w:hAnsi="Linux Biolinum O"/>
+          <w:sz w:val="18"/>
+          <w:szCs w:val="18"/>
+        </w:rPr>
+        <w:t>Gretz</w:t>
+      </w:r>
+      <w:proofErr w:type="spellEnd"/>
+      <w:r>
+        <w:rPr>
+          <w:rFonts w:ascii="Linux Biolinum O" w:hAnsi="Linux Biolinum O"/>
+          <w:sz w:val="18"/>
+          <w:szCs w:val="18"/>
+        </w:rPr>
+        <w:t xml:space="preserve"> N, </w:t>
+      </w:r>
+      <w:proofErr w:type="spellStart"/>
+      <w:r>
+        <w:rPr>
+          <w:rFonts w:ascii="Linux Biolinum O" w:hAnsi="Linux Biolinum O"/>
+          <w:sz w:val="18"/>
+          <w:szCs w:val="18"/>
+        </w:rPr>
+        <w:t>Gröne</w:t>
+      </w:r>
+      <w:proofErr w:type="spellEnd"/>
+      <w:r>
+        <w:rPr>
+          <w:rFonts w:ascii="Linux Biolinum O" w:hAnsi="Linux Biolinum O"/>
+          <w:sz w:val="18"/>
+          <w:szCs w:val="18"/>
+        </w:rPr>
+        <w:t xml:space="preserve"> HJ, </w:t>
+      </w:r>
+      <w:proofErr w:type="spellStart"/>
+      <w:r>
+        <w:rPr>
+          <w:rFonts w:ascii="Linux Biolinum O" w:hAnsi="Linux Biolinum O"/>
+          <w:sz w:val="18"/>
+          <w:szCs w:val="18"/>
+        </w:rPr>
+        <w:t>Kenzelmann</w:t>
+      </w:r>
+      <w:proofErr w:type="spellEnd"/>
+      <w:r>
+        <w:rPr>
+          <w:rFonts w:ascii="Linux Biolinum O" w:hAnsi="Linux Biolinum O"/>
+          <w:sz w:val="18"/>
+          <w:szCs w:val="18"/>
+        </w:rPr>
+        <w:t xml:space="preserve"> M, </w:t>
+      </w:r>
+      <w:proofErr w:type="spellStart"/>
+      <w:r>
+        <w:rPr>
+          <w:rFonts w:ascii="Linux Biolinum O" w:hAnsi="Linux Biolinum O"/>
+          <w:sz w:val="18"/>
+          <w:szCs w:val="18"/>
+        </w:rPr>
+        <w:t>Eils</w:t>
+      </w:r>
+      <w:proofErr w:type="spellEnd"/>
+      <w:r>
+        <w:rPr>
+          <w:rFonts w:ascii="Linux Biolinum O" w:hAnsi="Linux Biolinum O"/>
+          <w:sz w:val="18"/>
+          <w:szCs w:val="18"/>
+        </w:rPr>
+        <w:t xml:space="preserve"> R, </w:t>
+      </w:r>
+      <w:proofErr w:type="spellStart"/>
+      <w:r>
+        <w:rPr>
+          <w:rFonts w:ascii="Linux Biolinum O" w:hAnsi="Linux Biolinum O"/>
+          <w:sz w:val="18"/>
+          <w:szCs w:val="18"/>
+        </w:rPr>
+        <w:t>Brors</w:t>
+      </w:r>
+      <w:proofErr w:type="spellEnd"/>
+      <w:r>
+        <w:rPr>
+          <w:rFonts w:ascii="Linux Biolinum O" w:hAnsi="Linux Biolinum O"/>
+          <w:sz w:val="18"/>
+          <w:szCs w:val="18"/>
+        </w:rPr>
+        <w:t xml:space="preserve"> B. Group testing for pathway analysis improves comparability of different microarray datasets. 2006; 22(20):2500.</w:t>
+      </w:r>
+    </w:p>
+    <w:p>
+      <w:pPr>
+        <w:ind w:left="720" w:hanging="720"/>
+        <w:rPr>
+          <w:rFonts w:ascii="Linux Biolinum O" w:hAnsi="Linux Biolinum O"/>
+          <w:sz w:val="18"/>
+          <w:szCs w:val="18"/>
+        </w:rPr>
+      </w:pPr>
+      <w:r>
+        <w:rPr>
+          <w:rFonts w:ascii="Linux Biolinum O" w:hAnsi="Linux Biolinum O"/>
+          <w:sz w:val="18"/>
+          <w:szCs w:val="18"/>
+        </w:rPr>
+        <w:t xml:space="preserve">[3] Braun R, Shah S. Network methods for pathway analysis of gene expression data. 2014. </w:t>
+      </w:r>
+      <w:proofErr w:type="spellStart"/>
+      <w:r>
+        <w:rPr>
+          <w:rFonts w:ascii="Linux Biolinum O" w:hAnsi="Linux Biolinum O"/>
+          <w:sz w:val="18"/>
+          <w:szCs w:val="18"/>
+        </w:rPr>
+        <w:t>arXiv</w:t>
+      </w:r>
+      <w:proofErr w:type="spellEnd"/>
+      <w:r>
+        <w:rPr>
+          <w:rFonts w:ascii="Linux Biolinum O" w:hAnsi="Linux Biolinum O"/>
+          <w:sz w:val="18"/>
+          <w:szCs w:val="18"/>
+        </w:rPr>
+        <w:t xml:space="preserve"> [q-</w:t>
+      </w:r>
+      <w:proofErr w:type="spellStart"/>
+      <w:proofErr w:type="gramStart"/>
+      <w:r>
+        <w:rPr>
+          <w:rFonts w:ascii="Linux Biolinum O" w:hAnsi="Linux Biolinum O"/>
+          <w:sz w:val="18"/>
+          <w:szCs w:val="18"/>
+        </w:rPr>
+        <w:t>bio.QM</w:t>
+      </w:r>
+      <w:proofErr w:type="spellEnd"/>
+      <w:proofErr w:type="gramEnd"/>
+      <w:r>
+        <w:rPr>
+          <w:rFonts w:ascii="Linux Biolinum O" w:hAnsi="Linux Biolinum O"/>
+          <w:sz w:val="18"/>
+          <w:szCs w:val="18"/>
+        </w:rPr>
+        <w:t xml:space="preserve">]. </w:t>
+      </w:r>
+      <w:proofErr w:type="spellStart"/>
+      <w:r>
+        <w:rPr>
+          <w:rFonts w:ascii="Linux Biolinum O" w:hAnsi="Linux Biolinum O"/>
+          <w:sz w:val="18"/>
+          <w:szCs w:val="18"/>
+        </w:rPr>
+        <w:t>arXiv</w:t>
+      </w:r>
+      <w:proofErr w:type="spellEnd"/>
+      <w:r>
+        <w:rPr>
+          <w:rFonts w:ascii="Linux Biolinum O" w:hAnsi="Linux Biolinum O"/>
+          <w:sz w:val="18"/>
+          <w:szCs w:val="18"/>
+        </w:rPr>
+        <w:t xml:space="preserve">. </w:t>
+      </w:r>
+      <w:hyperlink r:id="rId10" w:history="1">
+        <w:r>
+          <w:rPr>
+            <w:rStyle w:val="Hyperlink"/>
+            <w:rFonts w:ascii="Linux Biolinum O" w:hAnsi="Linux Biolinum O"/>
+            <w:sz w:val="18"/>
+            <w:szCs w:val="18"/>
+          </w:rPr>
+          <w:t>http://arxiv.org/abs/1411.1993</w:t>
+        </w:r>
+      </w:hyperlink>
+      <w:r>
+        <w:rPr>
+          <w:rFonts w:ascii="Linux Biolinum O" w:hAnsi="Linux Biolinum O"/>
+          <w:sz w:val="18"/>
+          <w:szCs w:val="18"/>
+        </w:rPr>
+        <w:t>.</w:t>
+      </w:r>
+    </w:p>
+    <w:p>
+      <w:pPr>
+        <w:ind w:left="720" w:hanging="720"/>
+        <w:rPr>
+          <w:rFonts w:ascii="Linux Biolinum O" w:hAnsi="Linux Biolinum O"/>
+          <w:sz w:val="18"/>
+          <w:szCs w:val="18"/>
+        </w:rPr>
+      </w:pPr>
+      <w:r>
+        <w:rPr>
+          <w:rFonts w:ascii="Linux Biolinum O" w:hAnsi="Linux Biolinum O"/>
+          <w:sz w:val="18"/>
+          <w:szCs w:val="18"/>
+        </w:rPr>
+        <w:t xml:space="preserve">[4] </w:t>
+      </w:r>
+      <w:proofErr w:type="spellStart"/>
+      <w:r>
+        <w:rPr>
+          <w:rFonts w:ascii="Linux Biolinum O" w:hAnsi="Linux Biolinum O"/>
+          <w:sz w:val="18"/>
+          <w:szCs w:val="18"/>
+        </w:rPr>
+        <w:t>Nikolayeva</w:t>
+      </w:r>
+      <w:proofErr w:type="spellEnd"/>
+      <w:r>
+        <w:rPr>
+          <w:rFonts w:ascii="Linux Biolinum O" w:hAnsi="Linux Biolinum O"/>
+          <w:sz w:val="18"/>
+          <w:szCs w:val="18"/>
+        </w:rPr>
+        <w:t xml:space="preserve">, I., </w:t>
+      </w:r>
+      <w:proofErr w:type="spellStart"/>
+      <w:r>
+        <w:rPr>
+          <w:rFonts w:ascii="Linux Biolinum O" w:hAnsi="Linux Biolinum O"/>
+          <w:sz w:val="18"/>
+          <w:szCs w:val="18"/>
+        </w:rPr>
+        <w:t>Guitart</w:t>
+      </w:r>
+      <w:proofErr w:type="spellEnd"/>
+      <w:r>
+        <w:rPr>
+          <w:rFonts w:ascii="Linux Biolinum O" w:hAnsi="Linux Biolinum O"/>
+          <w:sz w:val="18"/>
+          <w:szCs w:val="18"/>
+        </w:rPr>
+        <w:t xml:space="preserve"> </w:t>
+      </w:r>
+      <w:proofErr w:type="spellStart"/>
+      <w:r>
+        <w:rPr>
+          <w:rFonts w:ascii="Linux Biolinum O" w:hAnsi="Linux Biolinum O"/>
+          <w:sz w:val="18"/>
+          <w:szCs w:val="18"/>
+        </w:rPr>
+        <w:t>Pla</w:t>
+      </w:r>
+      <w:proofErr w:type="spellEnd"/>
+      <w:r>
+        <w:rPr>
+          <w:rFonts w:ascii="Linux Biolinum O" w:hAnsi="Linux Biolinum O"/>
+          <w:sz w:val="18"/>
+          <w:szCs w:val="18"/>
+        </w:rPr>
+        <w:t xml:space="preserve">, O., </w:t>
+      </w:r>
+      <w:proofErr w:type="spellStart"/>
+      <w:r>
+        <w:rPr>
+          <w:rFonts w:ascii="Linux Biolinum O" w:hAnsi="Linux Biolinum O"/>
+          <w:sz w:val="18"/>
+          <w:szCs w:val="18"/>
+        </w:rPr>
+        <w:t>Schwikowski</w:t>
+      </w:r>
+      <w:proofErr w:type="spellEnd"/>
+      <w:r>
+        <w:rPr>
+          <w:rFonts w:ascii="Linux Biolinum O" w:hAnsi="Linux Biolinum O"/>
+          <w:sz w:val="18"/>
+          <w:szCs w:val="18"/>
+        </w:rPr>
+        <w:t>, B. (2018). Network module identification—a widespread theoretical bias and best practices. </w:t>
+      </w:r>
+      <w:r>
+        <w:rPr>
+          <w:rFonts w:ascii="Linux Biolinum O" w:hAnsi="Linux Biolinum O"/>
+          <w:i/>
+          <w:iCs/>
+          <w:sz w:val="18"/>
+          <w:szCs w:val="18"/>
+        </w:rPr>
+        <w:t>Methods</w:t>
+      </w:r>
+      <w:r>
+        <w:rPr>
+          <w:rFonts w:ascii="Linux Biolinum O" w:hAnsi="Linux Biolinum O"/>
+          <w:sz w:val="18"/>
+          <w:szCs w:val="18"/>
+        </w:rPr>
+        <w:t xml:space="preserve"> 132, 19–25. </w:t>
+      </w:r>
+      <w:proofErr w:type="spellStart"/>
+      <w:r>
+        <w:rPr>
+          <w:rFonts w:ascii="Linux Biolinum O" w:hAnsi="Linux Biolinum O"/>
+          <w:sz w:val="18"/>
+          <w:szCs w:val="18"/>
+        </w:rPr>
+        <w:t>doi</w:t>
+      </w:r>
+      <w:proofErr w:type="spellEnd"/>
+      <w:r>
+        <w:rPr>
+          <w:rFonts w:ascii="Linux Biolinum O" w:hAnsi="Linux Biolinum O"/>
+          <w:sz w:val="18"/>
+          <w:szCs w:val="18"/>
+        </w:rPr>
+        <w:t>: 10.1016/j.ymeth.2017.08.008</w:t>
+      </w:r>
+    </w:p>
+    <w:p>
+      <w:pPr>
+        <w:ind w:left="720" w:hanging="720"/>
+        <w:rPr>
+          <w:rFonts w:ascii="Linux Biolinum O" w:hAnsi="Linux Biolinum O"/>
+          <w:sz w:val="18"/>
+          <w:szCs w:val="18"/>
+        </w:rPr>
+      </w:pPr>
+      <w:r>
+        <w:rPr>
+          <w:rFonts w:ascii="Linux Biolinum O" w:hAnsi="Linux Biolinum O"/>
+          <w:sz w:val="18"/>
+          <w:szCs w:val="18"/>
+        </w:rPr>
+        <w:t>[</w:t>
+      </w:r>
+      <w:r>
+        <w:rPr>
+          <w:rFonts w:ascii="Linux Biolinum O" w:hAnsi="Linux Biolinum O"/>
+          <w:sz w:val="18"/>
+          <w:szCs w:val="18"/>
+        </w:rPr>
+        <w:t>5</w:t>
+      </w:r>
+      <w:r>
+        <w:rPr>
+          <w:rFonts w:ascii="Linux Biolinum O" w:hAnsi="Linux Biolinum O"/>
+          <w:sz w:val="18"/>
+          <w:szCs w:val="18"/>
+        </w:rPr>
+        <w:t xml:space="preserve">] Tomczak, K., </w:t>
+      </w:r>
+      <w:proofErr w:type="spellStart"/>
+      <w:r>
+        <w:rPr>
+          <w:rFonts w:ascii="Linux Biolinum O" w:hAnsi="Linux Biolinum O"/>
+          <w:sz w:val="18"/>
+          <w:szCs w:val="18"/>
+        </w:rPr>
+        <w:t>Czerwińska</w:t>
+      </w:r>
+      <w:proofErr w:type="spellEnd"/>
+      <w:r>
+        <w:rPr>
+          <w:rFonts w:ascii="Linux Biolinum O" w:hAnsi="Linux Biolinum O"/>
+          <w:sz w:val="18"/>
+          <w:szCs w:val="18"/>
+        </w:rPr>
+        <w:t xml:space="preserve">, P., &amp; </w:t>
+      </w:r>
+      <w:proofErr w:type="spellStart"/>
+      <w:r>
+        <w:rPr>
+          <w:rFonts w:ascii="Linux Biolinum O" w:hAnsi="Linux Biolinum O"/>
+          <w:sz w:val="18"/>
+          <w:szCs w:val="18"/>
+        </w:rPr>
+        <w:t>Wiznerowicz</w:t>
+      </w:r>
+      <w:proofErr w:type="spellEnd"/>
+      <w:r>
+        <w:rPr>
+          <w:rFonts w:ascii="Linux Biolinum O" w:hAnsi="Linux Biolinum O"/>
+          <w:sz w:val="18"/>
+          <w:szCs w:val="18"/>
+        </w:rPr>
+        <w:t>, M. (2015). The Cancer Genome Atlas (TCGA): an immeasurable source of knowledge. </w:t>
+      </w:r>
+      <w:r>
+        <w:rPr>
+          <w:rFonts w:ascii="Linux Biolinum O" w:hAnsi="Linux Biolinum O"/>
+          <w:i/>
+          <w:iCs/>
+          <w:sz w:val="18"/>
+          <w:szCs w:val="18"/>
+        </w:rPr>
+        <w:t>Contemporary oncology (Poznan, Poland)</w:t>
+      </w:r>
+      <w:r>
+        <w:rPr>
+          <w:rFonts w:ascii="Linux Biolinum O" w:hAnsi="Linux Biolinum O"/>
+          <w:sz w:val="18"/>
+          <w:szCs w:val="18"/>
+        </w:rPr>
+        <w:t>, </w:t>
+      </w:r>
+      <w:r>
+        <w:rPr>
+          <w:rFonts w:ascii="Linux Biolinum O" w:hAnsi="Linux Biolinum O"/>
+          <w:i/>
+          <w:iCs/>
+          <w:sz w:val="18"/>
+          <w:szCs w:val="18"/>
+        </w:rPr>
+        <w:t>19</w:t>
+      </w:r>
+      <w:r>
+        <w:rPr>
+          <w:rFonts w:ascii="Linux Biolinum O" w:hAnsi="Linux Biolinum O"/>
+          <w:sz w:val="18"/>
+          <w:szCs w:val="18"/>
+        </w:rPr>
+        <w:t xml:space="preserve">(1A), A68–A77. </w:t>
+      </w:r>
+      <w:hyperlink r:id="rId11" w:history="1">
+        <w:r>
+          <w:rPr>
+            <w:rStyle w:val="Hyperlink"/>
+            <w:rFonts w:ascii="Linux Biolinum O" w:hAnsi="Linux Biolinum O"/>
+            <w:sz w:val="18"/>
+            <w:szCs w:val="18"/>
+          </w:rPr>
+          <w:t>https://doi.org/10.5114/wo.2014.47136</w:t>
+        </w:r>
+      </w:hyperlink>
+      <w:r>
+        <w:rPr>
+          <w:rFonts w:ascii="Linux Biolinum O" w:hAnsi="Linux Biolinum O"/>
+          <w:sz w:val="18"/>
+          <w:szCs w:val="18"/>
+        </w:rPr>
+        <w:t xml:space="preserve"> </w:t>
+      </w:r>
+    </w:p>
+    <w:p>
+      <w:pPr>
+        <w:ind w:left="720" w:hanging="720"/>
+        <w:rPr>
+          <w:rFonts w:ascii="Linux Biolinum O" w:hAnsi="Linux Biolinum O"/>
+          <w:sz w:val="18"/>
+          <w:szCs w:val="18"/>
+        </w:rPr>
+      </w:pPr>
+      <w:r>
+        <w:rPr>
+          <w:rFonts w:ascii="Linux Biolinum O" w:hAnsi="Linux Biolinum O"/>
+          <w:sz w:val="18"/>
+          <w:szCs w:val="18"/>
+        </w:rPr>
+        <w:t>[</w:t>
+      </w:r>
+      <w:r>
+        <w:rPr>
+          <w:rFonts w:ascii="Linux Biolinum O" w:hAnsi="Linux Biolinum O"/>
+          <w:sz w:val="18"/>
+          <w:szCs w:val="18"/>
+        </w:rPr>
+        <w:t>6]</w:t>
+      </w:r>
+      <w:r>
+        <w:rPr>
+          <w:rFonts w:ascii="Linux Biolinum O" w:hAnsi="Linux Biolinum O"/>
+          <w:sz w:val="18"/>
+          <w:szCs w:val="18"/>
+        </w:rPr>
+        <w:t xml:space="preserve"> Colaprico A, Silva TC, Olsen C, </w:t>
+      </w:r>
+      <w:proofErr w:type="spellStart"/>
+      <w:r>
+        <w:rPr>
+          <w:rFonts w:ascii="Linux Biolinum O" w:hAnsi="Linux Biolinum O"/>
+          <w:sz w:val="18"/>
+          <w:szCs w:val="18"/>
+        </w:rPr>
+        <w:t>Garofano</w:t>
+      </w:r>
+      <w:proofErr w:type="spellEnd"/>
+      <w:r>
+        <w:rPr>
+          <w:rFonts w:ascii="Linux Biolinum O" w:hAnsi="Linux Biolinum O"/>
+          <w:sz w:val="18"/>
+          <w:szCs w:val="18"/>
+        </w:rPr>
+        <w:t xml:space="preserve"> L, Cava C, </w:t>
+      </w:r>
+      <w:proofErr w:type="spellStart"/>
+      <w:r>
+        <w:rPr>
+          <w:rFonts w:ascii="Linux Biolinum O" w:hAnsi="Linux Biolinum O"/>
+          <w:sz w:val="18"/>
+          <w:szCs w:val="18"/>
+        </w:rPr>
+        <w:t>Garolini</w:t>
+      </w:r>
+      <w:proofErr w:type="spellEnd"/>
+      <w:r>
+        <w:rPr>
+          <w:rFonts w:ascii="Linux Biolinum O" w:hAnsi="Linux Biolinum O"/>
+          <w:sz w:val="18"/>
+          <w:szCs w:val="18"/>
+        </w:rPr>
+        <w:t xml:space="preserve"> D, </w:t>
+      </w:r>
+      <w:proofErr w:type="spellStart"/>
+      <w:r>
+        <w:rPr>
+          <w:rFonts w:ascii="Linux Biolinum O" w:hAnsi="Linux Biolinum O"/>
+          <w:sz w:val="18"/>
+          <w:szCs w:val="18"/>
+        </w:rPr>
+        <w:t>Sabedot</w:t>
+      </w:r>
+      <w:proofErr w:type="spellEnd"/>
+      <w:r>
+        <w:rPr>
+          <w:rFonts w:ascii="Linux Biolinum O" w:hAnsi="Linux Biolinum O"/>
+          <w:sz w:val="18"/>
+          <w:szCs w:val="18"/>
+        </w:rPr>
+        <w:t xml:space="preserve"> TS, Malta TM, Pagnotta SM, Castiglioni I, </w:t>
+      </w:r>
+      <w:proofErr w:type="spellStart"/>
+      <w:r>
+        <w:rPr>
+          <w:rFonts w:ascii="Linux Biolinum O" w:hAnsi="Linux Biolinum O"/>
+          <w:sz w:val="18"/>
+          <w:szCs w:val="18"/>
+        </w:rPr>
+        <w:t>Ceccarelli</w:t>
+      </w:r>
+      <w:proofErr w:type="spellEnd"/>
+      <w:r>
+        <w:rPr>
+          <w:rFonts w:ascii="Linux Biolinum O" w:hAnsi="Linux Biolinum O"/>
+          <w:sz w:val="18"/>
+          <w:szCs w:val="18"/>
+        </w:rPr>
+        <w:t xml:space="preserve"> M, </w:t>
+      </w:r>
+      <w:proofErr w:type="spellStart"/>
+      <w:r>
+        <w:rPr>
+          <w:rFonts w:ascii="Linux Biolinum O" w:hAnsi="Linux Biolinum O"/>
+          <w:sz w:val="18"/>
+          <w:szCs w:val="18"/>
+        </w:rPr>
+        <w:t>Bontempi</w:t>
+      </w:r>
+      <w:proofErr w:type="spellEnd"/>
+      <w:r>
+        <w:rPr>
+          <w:rFonts w:ascii="Linux Biolinum O" w:hAnsi="Linux Biolinum O"/>
+          <w:sz w:val="18"/>
+          <w:szCs w:val="18"/>
+        </w:rPr>
+        <w:t xml:space="preserve"> G, </w:t>
+      </w:r>
+      <w:proofErr w:type="spellStart"/>
+      <w:r>
+        <w:rPr>
+          <w:rFonts w:ascii="Linux Biolinum O" w:hAnsi="Linux Biolinum O"/>
+          <w:sz w:val="18"/>
+          <w:szCs w:val="18"/>
+        </w:rPr>
+        <w:t>Noushmehr</w:t>
+      </w:r>
+      <w:proofErr w:type="spellEnd"/>
+      <w:r>
+        <w:rPr>
+          <w:rFonts w:ascii="Linux Biolinum O" w:hAnsi="Linux Biolinum O"/>
+          <w:sz w:val="18"/>
+          <w:szCs w:val="18"/>
+        </w:rPr>
+        <w:t xml:space="preserve"> H. TCGAbiolinks: an R/Bioconductor package for integrative analysis of TCGA data. Nucleic Acids Res. 2016 May 5;44(8</w:t>
+      </w:r>
+      <w:proofErr w:type="gramStart"/>
+      <w:r>
+        <w:rPr>
+          <w:rFonts w:ascii="Linux Biolinum O" w:hAnsi="Linux Biolinum O"/>
+          <w:sz w:val="18"/>
+          <w:szCs w:val="18"/>
+        </w:rPr>
+        <w:t>):e</w:t>
+      </w:r>
+      <w:proofErr w:type="gramEnd"/>
+      <w:r>
+        <w:rPr>
+          <w:rFonts w:ascii="Linux Biolinum O" w:hAnsi="Linux Biolinum O"/>
+          <w:sz w:val="18"/>
+          <w:szCs w:val="18"/>
+        </w:rPr>
+        <w:t xml:space="preserve">71. </w:t>
+      </w:r>
+      <w:proofErr w:type="spellStart"/>
+      <w:r>
+        <w:rPr>
+          <w:rFonts w:ascii="Linux Biolinum O" w:hAnsi="Linux Biolinum O"/>
+          <w:sz w:val="18"/>
+          <w:szCs w:val="18"/>
+        </w:rPr>
+        <w:t>doi</w:t>
+      </w:r>
+      <w:proofErr w:type="spellEnd"/>
+      <w:r>
+        <w:rPr>
+          <w:rFonts w:ascii="Linux Biolinum O" w:hAnsi="Linux Biolinum O"/>
+          <w:sz w:val="18"/>
+          <w:szCs w:val="18"/>
+        </w:rPr>
+        <w:t>: 10.1093/</w:t>
+      </w:r>
+      <w:proofErr w:type="spellStart"/>
+      <w:r>
+        <w:rPr>
+          <w:rFonts w:ascii="Linux Biolinum O" w:hAnsi="Linux Biolinum O"/>
+          <w:sz w:val="18"/>
+          <w:szCs w:val="18"/>
+        </w:rPr>
+        <w:t>nar</w:t>
+      </w:r>
+      <w:proofErr w:type="spellEnd"/>
+      <w:r>
+        <w:rPr>
+          <w:rFonts w:ascii="Linux Biolinum O" w:hAnsi="Linux Biolinum O"/>
+          <w:sz w:val="18"/>
+          <w:szCs w:val="18"/>
+        </w:rPr>
+        <w:t xml:space="preserve">/gkv1507. </w:t>
+      </w:r>
+      <w:proofErr w:type="spellStart"/>
+      <w:r>
+        <w:rPr>
+          <w:rFonts w:ascii="Linux Biolinum O" w:hAnsi="Linux Biolinum O"/>
+          <w:sz w:val="18"/>
+          <w:szCs w:val="18"/>
+        </w:rPr>
+        <w:t>Epub</w:t>
+      </w:r>
+      <w:proofErr w:type="spellEnd"/>
+      <w:r>
+        <w:rPr>
+          <w:rFonts w:ascii="Linux Biolinum O" w:hAnsi="Linux Biolinum O"/>
+          <w:sz w:val="18"/>
+          <w:szCs w:val="18"/>
+        </w:rPr>
+        <w:t xml:space="preserve"> 2015 Dec 23. PMID: 26704973; PMCID: PMC4856967.</w:t>
+      </w:r>
+    </w:p>
     <w:sectPr>
-      <w:headerReference w:type="default" r:id="rId8"/>
-      <w:footerReference w:type="default" r:id="rId9"/>
+      <w:headerReference w:type="default" r:id="rId12"/>
+      <w:footerReference w:type="default" r:id="rId13"/>
       <w:pgSz w:w="12240" w:h="15840"/>
       <w:pgMar w:top="1440" w:right="1440" w:bottom="1440" w:left="1440" w:header="720" w:footer="720" w:gutter="0"/>
       <w:cols w:space="720"/>
@@ -498,6 +3841,31 @@
     </w:sectPr>
   </w:body>
 </w:document>
+</file>
+
+<file path=word/endnotes.xml><?xml version="1.0" encoding="utf-8"?>
+<w:endnotes xmlns:wpc="http://schemas.microsoft.com/office/word/2010/wordprocessingCanvas" xmlns:cx="http://schemas.microsoft.com/office/drawing/2014/chartex" xmlns:cx1="http://schemas.microsoft.com/office/drawing/2015/9/8/chartex" xmlns:cx2="http://schemas.microsoft.com/office/drawing/2015/10/21/chartex" xmlns:cx3="http://schemas.microsoft.com/office/drawing/2016/5/9/chartex" xmlns:cx4="http://schemas.microsoft.com/office/drawing/2016/5/10/chartex" xmlns:cx5="http://schemas.microsoft.com/office/drawing/2016/5/11/chartex" xmlns:cx6="http://schemas.microsoft.com/office/drawing/2016/5/12/chartex" xmlns:cx7="http://schemas.microsoft.com/office/drawing/2016/5/13/chartex" xmlns:cx8="http://schemas.microsoft.com/office/drawing/2016/5/14/chartex" xmlns:mc="http://schemas.openxmlformats.org/markup-compatibility/2006" xmlns:aink="http://schemas.microsoft.com/office/drawing/2016/ink" xmlns:am3d="http://schemas.microsoft.com/office/drawing/2017/model3d" xmlns:o="urn:schemas-microsoft-com:office:office" xmlns:r="http://schemas.openxmlformats.org/officeDocument/2006/relationships" xmlns:m="http://schemas.openxmlformats.org/officeDocument/2006/math" xmlns:v="urn:schemas-microsoft-com:vml" xmlns:wp14="http://schemas.microsoft.com/office/word/2010/wordprocessingDrawing" xmlns:wp="http://schemas.openxmlformats.org/drawingml/2006/wordprocessingDrawing" xmlns:w10="urn:schemas-microsoft-com:office:word" xmlns:w="http://schemas.openxmlformats.org/wordprocessingml/2006/main" xmlns:w14="http://schemas.microsoft.com/office/word/2010/wordml" xmlns:w15="http://schemas.microsoft.com/office/word/2012/wordml" xmlns:w16cex="http://schemas.microsoft.com/office/word/2018/wordml/cex" xmlns:w16cid="http://schemas.microsoft.com/office/word/2016/wordml/cid" xmlns:w16="http://schemas.microsoft.com/office/word/2018/wordml" xmlns:w16sdtdh="http://schemas.microsoft.com/office/word/2020/wordml/sdtdatahash" xmlns:w16se="http://schemas.microsoft.com/office/word/2015/wordml/symex" xmlns:wpg="http://schemas.microsoft.com/office/word/2010/wordprocessingGroup" xmlns:wpi="http://schemas.microsoft.com/office/word/2010/wordprocessingInk" xmlns:wne="http://schemas.microsoft.com/office/word/2006/wordml" xmlns:wps="http://schemas.microsoft.com/office/word/2010/wordprocessingShape" mc:Ignorable="w14 w15 w16se w16cid w16 w16cex w16sdtdh wp14">
+  <w:endnote w:type="separator" w:id="-1">
+    <w:p>
+      <w:pPr>
+        <w:spacing w:after="0" w:line="240" w:lineRule="auto"/>
+      </w:pPr>
+      <w:r>
+        <w:separator/>
+      </w:r>
+    </w:p>
+  </w:endnote>
+  <w:endnote w:type="continuationSeparator" w:id="0">
+    <w:p>
+      <w:pPr>
+        <w:spacing w:after="0" w:line="240" w:lineRule="auto"/>
+      </w:pPr>
+      <w:r>
+        <w:continuationSeparator/>
+      </w:r>
+    </w:p>
+  </w:endnote>
+</w:endnotes>
 </file>
 
 <file path=word/footer1.xml><?xml version="1.0" encoding="utf-8"?>
@@ -561,6 +3929,31 @@
 </w:ftr>
 </file>
 
+<file path=word/footnotes.xml><?xml version="1.0" encoding="utf-8"?>
+<w:footnotes xmlns:wpc="http://schemas.microsoft.com/office/word/2010/wordprocessingCanvas" xmlns:cx="http://schemas.microsoft.com/office/drawing/2014/chartex" xmlns:cx1="http://schemas.microsoft.com/office/drawing/2015/9/8/chartex" xmlns:cx2="http://schemas.microsoft.com/office/drawing/2015/10/21/chartex" xmlns:cx3="http://schemas.microsoft.com/office/drawing/2016/5/9/chartex" xmlns:cx4="http://schemas.microsoft.com/office/drawing/2016/5/10/chartex" xmlns:cx5="http://schemas.microsoft.com/office/drawing/2016/5/11/chartex" xmlns:cx6="http://schemas.microsoft.com/office/drawing/2016/5/12/chartex" xmlns:cx7="http://schemas.microsoft.com/office/drawing/2016/5/13/chartex" xmlns:cx8="http://schemas.microsoft.com/office/drawing/2016/5/14/chartex" xmlns:mc="http://schemas.openxmlformats.org/markup-compatibility/2006" xmlns:aink="http://schemas.microsoft.com/office/drawing/2016/ink" xmlns:am3d="http://schemas.microsoft.com/office/drawing/2017/model3d" xmlns:o="urn:schemas-microsoft-com:office:office" xmlns:r="http://schemas.openxmlformats.org/officeDocument/2006/relationships" xmlns:m="http://schemas.openxmlformats.org/officeDocument/2006/math" xmlns:v="urn:schemas-microsoft-com:vml" xmlns:wp14="http://schemas.microsoft.com/office/word/2010/wordprocessingDrawing" xmlns:wp="http://schemas.openxmlformats.org/drawingml/2006/wordprocessingDrawing" xmlns:w10="urn:schemas-microsoft-com:office:word" xmlns:w="http://schemas.openxmlformats.org/wordprocessingml/2006/main" xmlns:w14="http://schemas.microsoft.com/office/word/2010/wordml" xmlns:w15="http://schemas.microsoft.com/office/word/2012/wordml" xmlns:w16cex="http://schemas.microsoft.com/office/word/2018/wordml/cex" xmlns:w16cid="http://schemas.microsoft.com/office/word/2016/wordml/cid" xmlns:w16="http://schemas.microsoft.com/office/word/2018/wordml" xmlns:w16sdtdh="http://schemas.microsoft.com/office/word/2020/wordml/sdtdatahash" xmlns:w16se="http://schemas.microsoft.com/office/word/2015/wordml/symex" xmlns:wpg="http://schemas.microsoft.com/office/word/2010/wordprocessingGroup" xmlns:wpi="http://schemas.microsoft.com/office/word/2010/wordprocessingInk" xmlns:wne="http://schemas.microsoft.com/office/word/2006/wordml" xmlns:wps="http://schemas.microsoft.com/office/word/2010/wordprocessingShape" mc:Ignorable="w14 w15 w16se w16cid w16 w16cex w16sdtdh wp14">
+  <w:footnote w:type="separator" w:id="-1">
+    <w:p>
+      <w:pPr>
+        <w:spacing w:after="0" w:line="240" w:lineRule="auto"/>
+      </w:pPr>
+      <w:r>
+        <w:separator/>
+      </w:r>
+    </w:p>
+  </w:footnote>
+  <w:footnote w:type="continuationSeparator" w:id="0">
+    <w:p>
+      <w:pPr>
+        <w:spacing w:after="0" w:line="240" w:lineRule="auto"/>
+      </w:pPr>
+      <w:r>
+        <w:continuationSeparator/>
+      </w:r>
+    </w:p>
+  </w:footnote>
+</w:footnotes>
+</file>
+
 <file path=word/header1.xml><?xml version="1.0" encoding="utf-8"?>
 <w:hdr xmlns:wpc="http://schemas.microsoft.com/office/word/2010/wordprocessingCanvas" xmlns:cx="http://schemas.microsoft.com/office/drawing/2014/chartex" xmlns:cx1="http://schemas.microsoft.com/office/drawing/2015/9/8/chartex" xmlns:cx2="http://schemas.microsoft.com/office/drawing/2015/10/21/chartex" xmlns:cx3="http://schemas.microsoft.com/office/drawing/2016/5/9/chartex" xmlns:cx4="http://schemas.microsoft.com/office/drawing/2016/5/10/chartex" xmlns:cx5="http://schemas.microsoft.com/office/drawing/2016/5/11/chartex" xmlns:cx6="http://schemas.microsoft.com/office/drawing/2016/5/12/chartex" xmlns:cx7="http://schemas.microsoft.com/office/drawing/2016/5/13/chartex" xmlns:cx8="http://schemas.microsoft.com/office/drawing/2016/5/14/chartex" xmlns:mc="http://schemas.openxmlformats.org/markup-compatibility/2006" xmlns:aink="http://schemas.microsoft.com/office/drawing/2016/ink" xmlns:am3d="http://schemas.microsoft.com/office/drawing/2017/model3d" xmlns:o="urn:schemas-microsoft-com:office:office" xmlns:r="http://schemas.openxmlformats.org/officeDocument/2006/relationships" xmlns:m="http://schemas.openxmlformats.org/officeDocument/2006/math" xmlns:v="urn:schemas-microsoft-com:vml" xmlns:wp14="http://schemas.microsoft.com/office/word/2010/wordprocessingDrawing" xmlns:wp="http://schemas.openxmlformats.org/drawingml/2006/wordprocessingDrawing" xmlns:w10="urn:schemas-microsoft-com:office:word" xmlns:w="http://schemas.openxmlformats.org/wordprocessingml/2006/main" xmlns:w14="http://schemas.microsoft.com/office/word/2010/wordml" xmlns:w15="http://schemas.microsoft.com/office/word/2012/wordml" xmlns:w16cex="http://schemas.microsoft.com/office/word/2018/wordml/cex" xmlns:w16cid="http://schemas.microsoft.com/office/word/2016/wordml/cid" xmlns:w16="http://schemas.microsoft.com/office/word/2018/wordml" xmlns:w16sdtdh="http://schemas.microsoft.com/office/word/2020/wordml/sdtdatahash" xmlns:w16se="http://schemas.microsoft.com/office/word/2015/wordml/symex" xmlns:wpg="http://schemas.microsoft.com/office/word/2010/wordprocessingGroup" xmlns:wpi="http://schemas.microsoft.com/office/word/2010/wordprocessingInk" xmlns:wne="http://schemas.microsoft.com/office/word/2006/wordml" xmlns:wps="http://schemas.microsoft.com/office/word/2010/wordprocessingShape" mc:Ignorable="w14 w15 w16se w16cid w16 w16cex w16sdtdh wp14">
   <w:tbl>
@@ -622,6 +4015,184 @@
 <file path=word/numbering.xml><?xml version="1.0" encoding="utf-8"?>
 <w:numbering xmlns:wpc="http://schemas.microsoft.com/office/word/2010/wordprocessingCanvas" xmlns:cx="http://schemas.microsoft.com/office/drawing/2014/chartex" xmlns:cx1="http://schemas.microsoft.com/office/drawing/2015/9/8/chartex" xmlns:cx2="http://schemas.microsoft.com/office/drawing/2015/10/21/chartex" xmlns:cx3="http://schemas.microsoft.com/office/drawing/2016/5/9/chartex" xmlns:cx4="http://schemas.microsoft.com/office/drawing/2016/5/10/chartex" xmlns:cx5="http://schemas.microsoft.com/office/drawing/2016/5/11/chartex" xmlns:cx6="http://schemas.microsoft.com/office/drawing/2016/5/12/chartex" xmlns:cx7="http://schemas.microsoft.com/office/drawing/2016/5/13/chartex" xmlns:cx8="http://schemas.microsoft.com/office/drawing/2016/5/14/chartex" xmlns:mc="http://schemas.openxmlformats.org/markup-compatibility/2006" xmlns:aink="http://schemas.microsoft.com/office/drawing/2016/ink" xmlns:am3d="http://schemas.microsoft.com/office/drawing/2017/model3d" xmlns:o="urn:schemas-microsoft-com:office:office" xmlns:r="http://schemas.openxmlformats.org/officeDocument/2006/relationships" xmlns:m="http://schemas.openxmlformats.org/officeDocument/2006/math" xmlns:v="urn:schemas-microsoft-com:vml" xmlns:wp14="http://schemas.microsoft.com/office/word/2010/wordprocessingDrawing" xmlns:wp="http://schemas.openxmlformats.org/drawingml/2006/wordprocessingDrawing" xmlns:w10="urn:schemas-microsoft-com:office:word" xmlns:w="http://schemas.openxmlformats.org/wordprocessingml/2006/main" xmlns:w14="http://schemas.microsoft.com/office/word/2010/wordml" xmlns:w15="http://schemas.microsoft.com/office/word/2012/wordml" xmlns:w16cex="http://schemas.microsoft.com/office/word/2018/wordml/cex" xmlns:w16cid="http://schemas.microsoft.com/office/word/2016/wordml/cid" xmlns:w16="http://schemas.microsoft.com/office/word/2018/wordml" xmlns:w16sdtdh="http://schemas.microsoft.com/office/word/2020/wordml/sdtdatahash" xmlns:w16se="http://schemas.microsoft.com/office/word/2015/wordml/symex" xmlns:wpg="http://schemas.microsoft.com/office/word/2010/wordprocessingGroup" xmlns:wpi="http://schemas.microsoft.com/office/word/2010/wordprocessingInk" xmlns:wne="http://schemas.microsoft.com/office/word/2006/wordml" xmlns:wps="http://schemas.microsoft.com/office/word/2010/wordprocessingShape" mc:Ignorable="w14 w15 w16se w16cid w16 w16cex w16sdtdh wp14">
   <w:abstractNum w:abstractNumId="0" w15:restartNumberingAfterBreak="0">
+    <w:nsid w:val="1B6B7C3F"/>
+    <w:multiLevelType w:val="hybridMultilevel"/>
+    <w:tmpl w:val="EB58578A"/>
+    <w:lvl w:ilvl="0" w:tplc="03E6CE6E">
+      <w:start w:val="1"/>
+      <w:numFmt w:val="decimal"/>
+      <w:lvlText w:val="%1."/>
+      <w:lvlJc w:val="left"/>
+      <w:pPr>
+        <w:ind w:left="720" w:hanging="360"/>
+      </w:pPr>
+      <w:rPr>
+        <w:rFonts w:hint="default"/>
+      </w:rPr>
+    </w:lvl>
+    <w:lvl w:ilvl="1" w:tplc="04090019" w:tentative="1">
+      <w:start w:val="1"/>
+      <w:numFmt w:val="lowerLetter"/>
+      <w:lvlText w:val="%2."/>
+      <w:lvlJc w:val="left"/>
+      <w:pPr>
+        <w:ind w:left="1440" w:hanging="360"/>
+      </w:pPr>
+    </w:lvl>
+    <w:lvl w:ilvl="2" w:tplc="0409001B" w:tentative="1">
+      <w:start w:val="1"/>
+      <w:numFmt w:val="lowerRoman"/>
+      <w:lvlText w:val="%3."/>
+      <w:lvlJc w:val="right"/>
+      <w:pPr>
+        <w:ind w:left="2160" w:hanging="180"/>
+      </w:pPr>
+    </w:lvl>
+    <w:lvl w:ilvl="3" w:tplc="0409000F" w:tentative="1">
+      <w:start w:val="1"/>
+      <w:numFmt w:val="decimal"/>
+      <w:lvlText w:val="%4."/>
+      <w:lvlJc w:val="left"/>
+      <w:pPr>
+        <w:ind w:left="2880" w:hanging="360"/>
+      </w:pPr>
+    </w:lvl>
+    <w:lvl w:ilvl="4" w:tplc="04090019" w:tentative="1">
+      <w:start w:val="1"/>
+      <w:numFmt w:val="lowerLetter"/>
+      <w:lvlText w:val="%5."/>
+      <w:lvlJc w:val="left"/>
+      <w:pPr>
+        <w:ind w:left="3600" w:hanging="360"/>
+      </w:pPr>
+    </w:lvl>
+    <w:lvl w:ilvl="5" w:tplc="0409001B" w:tentative="1">
+      <w:start w:val="1"/>
+      <w:numFmt w:val="lowerRoman"/>
+      <w:lvlText w:val="%6."/>
+      <w:lvlJc w:val="right"/>
+      <w:pPr>
+        <w:ind w:left="4320" w:hanging="180"/>
+      </w:pPr>
+    </w:lvl>
+    <w:lvl w:ilvl="6" w:tplc="0409000F" w:tentative="1">
+      <w:start w:val="1"/>
+      <w:numFmt w:val="decimal"/>
+      <w:lvlText w:val="%7."/>
+      <w:lvlJc w:val="left"/>
+      <w:pPr>
+        <w:ind w:left="5040" w:hanging="360"/>
+      </w:pPr>
+    </w:lvl>
+    <w:lvl w:ilvl="7" w:tplc="04090019" w:tentative="1">
+      <w:start w:val="1"/>
+      <w:numFmt w:val="lowerLetter"/>
+      <w:lvlText w:val="%8."/>
+      <w:lvlJc w:val="left"/>
+      <w:pPr>
+        <w:ind w:left="5760" w:hanging="360"/>
+      </w:pPr>
+    </w:lvl>
+    <w:lvl w:ilvl="8" w:tplc="0409001B" w:tentative="1">
+      <w:start w:val="1"/>
+      <w:numFmt w:val="lowerRoman"/>
+      <w:lvlText w:val="%9."/>
+      <w:lvlJc w:val="right"/>
+      <w:pPr>
+        <w:ind w:left="6480" w:hanging="180"/>
+      </w:pPr>
+    </w:lvl>
+  </w:abstractNum>
+  <w:abstractNum w:abstractNumId="1" w15:restartNumberingAfterBreak="0">
+    <w:nsid w:val="39C73D89"/>
+    <w:multiLevelType w:val="hybridMultilevel"/>
+    <w:tmpl w:val="E35002DE"/>
+    <w:lvl w:ilvl="0" w:tplc="D016668E">
+      <w:start w:val="1"/>
+      <w:numFmt w:val="decimal"/>
+      <w:lvlText w:val="%1."/>
+      <w:lvlJc w:val="left"/>
+      <w:pPr>
+        <w:ind w:left="720" w:hanging="360"/>
+      </w:pPr>
+      <w:rPr>
+        <w:rFonts w:hint="default"/>
+      </w:rPr>
+    </w:lvl>
+    <w:lvl w:ilvl="1" w:tplc="04090019" w:tentative="1">
+      <w:start w:val="1"/>
+      <w:numFmt w:val="lowerLetter"/>
+      <w:lvlText w:val="%2."/>
+      <w:lvlJc w:val="left"/>
+      <w:pPr>
+        <w:ind w:left="1440" w:hanging="360"/>
+      </w:pPr>
+    </w:lvl>
+    <w:lvl w:ilvl="2" w:tplc="0409001B" w:tentative="1">
+      <w:start w:val="1"/>
+      <w:numFmt w:val="lowerRoman"/>
+      <w:lvlText w:val="%3."/>
+      <w:lvlJc w:val="right"/>
+      <w:pPr>
+        <w:ind w:left="2160" w:hanging="180"/>
+      </w:pPr>
+    </w:lvl>
+    <w:lvl w:ilvl="3" w:tplc="0409000F" w:tentative="1">
+      <w:start w:val="1"/>
+      <w:numFmt w:val="decimal"/>
+      <w:lvlText w:val="%4."/>
+      <w:lvlJc w:val="left"/>
+      <w:pPr>
+        <w:ind w:left="2880" w:hanging="360"/>
+      </w:pPr>
+    </w:lvl>
+    <w:lvl w:ilvl="4" w:tplc="04090019" w:tentative="1">
+      <w:start w:val="1"/>
+      <w:numFmt w:val="lowerLetter"/>
+      <w:lvlText w:val="%5."/>
+      <w:lvlJc w:val="left"/>
+      <w:pPr>
+        <w:ind w:left="3600" w:hanging="360"/>
+      </w:pPr>
+    </w:lvl>
+    <w:lvl w:ilvl="5" w:tplc="0409001B" w:tentative="1">
+      <w:start w:val="1"/>
+      <w:numFmt w:val="lowerRoman"/>
+      <w:lvlText w:val="%6."/>
+      <w:lvlJc w:val="right"/>
+      <w:pPr>
+        <w:ind w:left="4320" w:hanging="180"/>
+      </w:pPr>
+    </w:lvl>
+    <w:lvl w:ilvl="6" w:tplc="0409000F" w:tentative="1">
+      <w:start w:val="1"/>
+      <w:numFmt w:val="decimal"/>
+      <w:lvlText w:val="%7."/>
+      <w:lvlJc w:val="left"/>
+      <w:pPr>
+        <w:ind w:left="5040" w:hanging="360"/>
+      </w:pPr>
+    </w:lvl>
+    <w:lvl w:ilvl="7" w:tplc="04090019" w:tentative="1">
+      <w:start w:val="1"/>
+      <w:numFmt w:val="lowerLetter"/>
+      <w:lvlText w:val="%8."/>
+      <w:lvlJc w:val="left"/>
+      <w:pPr>
+        <w:ind w:left="5760" w:hanging="360"/>
+      </w:pPr>
+    </w:lvl>
+    <w:lvl w:ilvl="8" w:tplc="0409001B" w:tentative="1">
+      <w:start w:val="1"/>
+      <w:numFmt w:val="lowerRoman"/>
+      <w:lvlText w:val="%9."/>
+      <w:lvlJc w:val="right"/>
+      <w:pPr>
+        <w:ind w:left="6480" w:hanging="180"/>
+      </w:pPr>
+    </w:lvl>
+  </w:abstractNum>
+  <w:abstractNum w:abstractNumId="2" w15:restartNumberingAfterBreak="0">
     <w:nsid w:val="668B3777"/>
     <w:multiLevelType w:val="multilevel"/>
     <w:tmpl w:val="174055A6"/>
@@ -750,17 +4321,17 @@
       </w:rPr>
     </w:lvl>
   </w:abstractNum>
-  <w:abstractNum w:abstractNumId="1" w15:restartNumberingAfterBreak="0">
-    <w:nsid w:val="7A5F72DD"/>
+  <w:abstractNum w:abstractNumId="3" w15:restartNumberingAfterBreak="0">
+    <w:nsid w:val="6FE8644A"/>
     <w:multiLevelType w:val="hybridMultilevel"/>
-    <w:tmpl w:val="3BD486CC"/>
-    <w:lvl w:ilvl="0" w:tplc="A8020064">
+    <w:tmpl w:val="130E404E"/>
+    <w:lvl w:ilvl="0" w:tplc="7B06FF42">
       <w:start w:val="1"/>
-      <w:numFmt w:val="lowerRoman"/>
+      <w:numFmt w:val="lowerLetter"/>
       <w:lvlText w:val="%1."/>
       <w:lvlJc w:val="left"/>
       <w:pPr>
-        <w:ind w:left="1440" w:hanging="720"/>
+        <w:ind w:left="1080" w:hanging="360"/>
       </w:pPr>
       <w:rPr>
         <w:rFonts w:hint="default"/>
@@ -839,11 +4410,201 @@
       </w:pPr>
     </w:lvl>
   </w:abstractNum>
+  <w:abstractNum w:abstractNumId="4" w15:restartNumberingAfterBreak="0">
+    <w:nsid w:val="7A5F72DD"/>
+    <w:multiLevelType w:val="hybridMultilevel"/>
+    <w:tmpl w:val="3BD486CC"/>
+    <w:lvl w:ilvl="0" w:tplc="A8020064">
+      <w:start w:val="1"/>
+      <w:numFmt w:val="lowerRoman"/>
+      <w:lvlText w:val="%1."/>
+      <w:lvlJc w:val="left"/>
+      <w:pPr>
+        <w:ind w:left="1440" w:hanging="720"/>
+      </w:pPr>
+      <w:rPr>
+        <w:rFonts w:hint="default"/>
+      </w:rPr>
+    </w:lvl>
+    <w:lvl w:ilvl="1" w:tplc="04090019" w:tentative="1">
+      <w:start w:val="1"/>
+      <w:numFmt w:val="lowerLetter"/>
+      <w:lvlText w:val="%2."/>
+      <w:lvlJc w:val="left"/>
+      <w:pPr>
+        <w:ind w:left="1800" w:hanging="360"/>
+      </w:pPr>
+    </w:lvl>
+    <w:lvl w:ilvl="2" w:tplc="0409001B" w:tentative="1">
+      <w:start w:val="1"/>
+      <w:numFmt w:val="lowerRoman"/>
+      <w:lvlText w:val="%3."/>
+      <w:lvlJc w:val="right"/>
+      <w:pPr>
+        <w:ind w:left="2520" w:hanging="180"/>
+      </w:pPr>
+    </w:lvl>
+    <w:lvl w:ilvl="3" w:tplc="0409000F" w:tentative="1">
+      <w:start w:val="1"/>
+      <w:numFmt w:val="decimal"/>
+      <w:lvlText w:val="%4."/>
+      <w:lvlJc w:val="left"/>
+      <w:pPr>
+        <w:ind w:left="3240" w:hanging="360"/>
+      </w:pPr>
+    </w:lvl>
+    <w:lvl w:ilvl="4" w:tplc="04090019" w:tentative="1">
+      <w:start w:val="1"/>
+      <w:numFmt w:val="lowerLetter"/>
+      <w:lvlText w:val="%5."/>
+      <w:lvlJc w:val="left"/>
+      <w:pPr>
+        <w:ind w:left="3960" w:hanging="360"/>
+      </w:pPr>
+    </w:lvl>
+    <w:lvl w:ilvl="5" w:tplc="0409001B" w:tentative="1">
+      <w:start w:val="1"/>
+      <w:numFmt w:val="lowerRoman"/>
+      <w:lvlText w:val="%6."/>
+      <w:lvlJc w:val="right"/>
+      <w:pPr>
+        <w:ind w:left="4680" w:hanging="180"/>
+      </w:pPr>
+    </w:lvl>
+    <w:lvl w:ilvl="6" w:tplc="0409000F" w:tentative="1">
+      <w:start w:val="1"/>
+      <w:numFmt w:val="decimal"/>
+      <w:lvlText w:val="%7."/>
+      <w:lvlJc w:val="left"/>
+      <w:pPr>
+        <w:ind w:left="5400" w:hanging="360"/>
+      </w:pPr>
+    </w:lvl>
+    <w:lvl w:ilvl="7" w:tplc="04090019" w:tentative="1">
+      <w:start w:val="1"/>
+      <w:numFmt w:val="lowerLetter"/>
+      <w:lvlText w:val="%8."/>
+      <w:lvlJc w:val="left"/>
+      <w:pPr>
+        <w:ind w:left="6120" w:hanging="360"/>
+      </w:pPr>
+    </w:lvl>
+    <w:lvl w:ilvl="8" w:tplc="0409001B" w:tentative="1">
+      <w:start w:val="1"/>
+      <w:numFmt w:val="lowerRoman"/>
+      <w:lvlText w:val="%9."/>
+      <w:lvlJc w:val="right"/>
+      <w:pPr>
+        <w:ind w:left="6840" w:hanging="180"/>
+      </w:pPr>
+    </w:lvl>
+  </w:abstractNum>
+  <w:abstractNum w:abstractNumId="5" w15:restartNumberingAfterBreak="0">
+    <w:nsid w:val="7EDF10C0"/>
+    <w:multiLevelType w:val="hybridMultilevel"/>
+    <w:tmpl w:val="C968401A"/>
+    <w:lvl w:ilvl="0" w:tplc="FA9A7592">
+      <w:start w:val="1"/>
+      <w:numFmt w:val="decimal"/>
+      <w:lvlText w:val="%1."/>
+      <w:lvlJc w:val="left"/>
+      <w:pPr>
+        <w:ind w:left="720" w:hanging="360"/>
+      </w:pPr>
+      <w:rPr>
+        <w:rFonts w:hint="default"/>
+      </w:rPr>
+    </w:lvl>
+    <w:lvl w:ilvl="1" w:tplc="04090019" w:tentative="1">
+      <w:start w:val="1"/>
+      <w:numFmt w:val="lowerLetter"/>
+      <w:lvlText w:val="%2."/>
+      <w:lvlJc w:val="left"/>
+      <w:pPr>
+        <w:ind w:left="1440" w:hanging="360"/>
+      </w:pPr>
+    </w:lvl>
+    <w:lvl w:ilvl="2" w:tplc="0409001B" w:tentative="1">
+      <w:start w:val="1"/>
+      <w:numFmt w:val="lowerRoman"/>
+      <w:lvlText w:val="%3."/>
+      <w:lvlJc w:val="right"/>
+      <w:pPr>
+        <w:ind w:left="2160" w:hanging="180"/>
+      </w:pPr>
+    </w:lvl>
+    <w:lvl w:ilvl="3" w:tplc="0409000F" w:tentative="1">
+      <w:start w:val="1"/>
+      <w:numFmt w:val="decimal"/>
+      <w:lvlText w:val="%4."/>
+      <w:lvlJc w:val="left"/>
+      <w:pPr>
+        <w:ind w:left="2880" w:hanging="360"/>
+      </w:pPr>
+    </w:lvl>
+    <w:lvl w:ilvl="4" w:tplc="04090019" w:tentative="1">
+      <w:start w:val="1"/>
+      <w:numFmt w:val="lowerLetter"/>
+      <w:lvlText w:val="%5."/>
+      <w:lvlJc w:val="left"/>
+      <w:pPr>
+        <w:ind w:left="3600" w:hanging="360"/>
+      </w:pPr>
+    </w:lvl>
+    <w:lvl w:ilvl="5" w:tplc="0409001B" w:tentative="1">
+      <w:start w:val="1"/>
+      <w:numFmt w:val="lowerRoman"/>
+      <w:lvlText w:val="%6."/>
+      <w:lvlJc w:val="right"/>
+      <w:pPr>
+        <w:ind w:left="4320" w:hanging="180"/>
+      </w:pPr>
+    </w:lvl>
+    <w:lvl w:ilvl="6" w:tplc="0409000F" w:tentative="1">
+      <w:start w:val="1"/>
+      <w:numFmt w:val="decimal"/>
+      <w:lvlText w:val="%7."/>
+      <w:lvlJc w:val="left"/>
+      <w:pPr>
+        <w:ind w:left="5040" w:hanging="360"/>
+      </w:pPr>
+    </w:lvl>
+    <w:lvl w:ilvl="7" w:tplc="04090019" w:tentative="1">
+      <w:start w:val="1"/>
+      <w:numFmt w:val="lowerLetter"/>
+      <w:lvlText w:val="%8."/>
+      <w:lvlJc w:val="left"/>
+      <w:pPr>
+        <w:ind w:left="5760" w:hanging="360"/>
+      </w:pPr>
+    </w:lvl>
+    <w:lvl w:ilvl="8" w:tplc="0409001B" w:tentative="1">
+      <w:start w:val="1"/>
+      <w:numFmt w:val="lowerRoman"/>
+      <w:lvlText w:val="%9."/>
+      <w:lvlJc w:val="right"/>
+      <w:pPr>
+        <w:ind w:left="6480" w:hanging="180"/>
+      </w:pPr>
+    </w:lvl>
+  </w:abstractNum>
   <w:num w:numId="1" w16cid:durableId="1567648199">
+    <w:abstractNumId w:val="2"/>
+  </w:num>
+  <w:num w:numId="2" w16cid:durableId="1438133689">
+    <w:abstractNumId w:val="4"/>
+  </w:num>
+  <w:num w:numId="3" w16cid:durableId="727193553">
+    <w:abstractNumId w:val="1"/>
+  </w:num>
+  <w:num w:numId="4" w16cid:durableId="1827478399">
+    <w:abstractNumId w:val="5"/>
+  </w:num>
+  <w:num w:numId="5" w16cid:durableId="1578132699">
     <w:abstractNumId w:val="0"/>
   </w:num>
-  <w:num w:numId="2" w16cid:durableId="1438133689">
-    <w:abstractNumId w:val="1"/>
+  <w:num w:numId="6" w16cid:durableId="645009119">
+    <w:abstractNumId w:val="3"/>
   </w:num>
 </w:numbering>
 </file>
@@ -1448,6 +5209,38 @@
       <w:shd w:val="clear" w:color="auto" w:fill="E1DFDD"/>
     </w:rPr>
   </w:style>
+  <w:style w:type="paragraph" w:customStyle="1" w:styleId="c-article-referencestext">
+    <w:name w:val="c-article-references__text"/>
+    <w:basedOn w:val="Normal"/>
+    <w:rsid w:val="00C9736F"/>
+    <w:pPr>
+      <w:spacing w:before="100" w:beforeAutospacing="1" w:after="100" w:afterAutospacing="1" w:line="240" w:lineRule="auto"/>
+    </w:pPr>
+    <w:rPr>
+      <w:rFonts w:ascii="Times New Roman" w:eastAsia="Times New Roman" w:hAnsi="Times New Roman" w:cs="Times New Roman"/>
+      <w:sz w:val="24"/>
+      <w:szCs w:val="24"/>
+    </w:rPr>
+  </w:style>
+  <w:style w:type="table" w:styleId="TableGrid">
+    <w:name w:val="Table Grid"/>
+    <w:basedOn w:val="TableNormal"/>
+    <w:uiPriority w:val="39"/>
+    <w:rsid w:val="00621EFA"/>
+    <w:pPr>
+      <w:spacing w:after="0" w:line="240" w:lineRule="auto"/>
+    </w:pPr>
+    <w:tblPr>
+      <w:tblBorders>
+        <w:top w:val="single" w:sz="4" w:space="0" w:color="auto"/>
+        <w:left w:val="single" w:sz="4" w:space="0" w:color="auto"/>
+        <w:bottom w:val="single" w:sz="4" w:space="0" w:color="auto"/>
+        <w:right w:val="single" w:sz="4" w:space="0" w:color="auto"/>
+        <w:insideH w:val="single" w:sz="4" w:space="0" w:color="auto"/>
+        <w:insideV w:val="single" w:sz="4" w:space="0" w:color="auto"/>
+      </w:tblBorders>
+    </w:tblPr>
+  </w:style>
 </w:styles>
 </file>
 

</xml_diff>

<commit_message>
Adding to the paper
</commit_message>
<xml_diff>
--- a/Paper_Report.docx
+++ b/Paper_Report.docx
@@ -1,6 +1,6 @@
 
 <file path=word/document.xml><?xml version="1.0" encoding="utf-8"?>
-<w:document xmlns:wpc="http://schemas.microsoft.com/office/word/2010/wordprocessingCanvas" xmlns:cx="http://schemas.microsoft.com/office/drawing/2014/chartex" xmlns:cx1="http://schemas.microsoft.com/office/drawing/2015/9/8/chartex" xmlns:cx2="http://schemas.microsoft.com/office/drawing/2015/10/21/chartex" xmlns:cx3="http://schemas.microsoft.com/office/drawing/2016/5/9/chartex" xmlns:cx4="http://schemas.microsoft.com/office/drawing/2016/5/10/chartex" xmlns:cx5="http://schemas.microsoft.com/office/drawing/2016/5/11/chartex" xmlns:cx6="http://schemas.microsoft.com/office/drawing/2016/5/12/chartex" xmlns:cx7="http://schemas.microsoft.com/office/drawing/2016/5/13/chartex" xmlns:cx8="http://schemas.microsoft.com/office/drawing/2016/5/14/chartex" xmlns:mc="http://schemas.openxmlformats.org/markup-compatibility/2006" xmlns:aink="http://schemas.microsoft.com/office/drawing/2016/ink" xmlns:am3d="http://schemas.microsoft.com/office/drawing/2017/model3d" xmlns:o="urn:schemas-microsoft-com:office:office" xmlns:r="http://schemas.openxmlformats.org/officeDocument/2006/relationships" xmlns:m="http://schemas.openxmlformats.org/officeDocument/2006/math" xmlns:v="urn:schemas-microsoft-com:vml" xmlns:wp14="http://schemas.microsoft.com/office/word/2010/wordprocessingDrawing" xmlns:wp="http://schemas.openxmlformats.org/drawingml/2006/wordprocessingDrawing" xmlns:w10="urn:schemas-microsoft-com:office:word" xmlns:w="http://schemas.openxmlformats.org/wordprocessingml/2006/main" xmlns:w14="http://schemas.microsoft.com/office/word/2010/wordml" xmlns:w15="http://schemas.microsoft.com/office/word/2012/wordml" xmlns:w16cex="http://schemas.microsoft.com/office/word/2018/wordml/cex" xmlns:w16cid="http://schemas.microsoft.com/office/word/2016/wordml/cid" xmlns:w16="http://schemas.microsoft.com/office/word/2018/wordml" xmlns:w16sdtdh="http://schemas.microsoft.com/office/word/2020/wordml/sdtdatahash" xmlns:w16se="http://schemas.microsoft.com/office/word/2015/wordml/symex" xmlns:wpg="http://schemas.microsoft.com/office/word/2010/wordprocessingGroup" xmlns:wpi="http://schemas.microsoft.com/office/word/2010/wordprocessingInk" xmlns:wne="http://schemas.microsoft.com/office/word/2006/wordml" xmlns:wps="http://schemas.microsoft.com/office/word/2010/wordprocessingShape" mc:Ignorable="w14 w15 w16se w16cid w16 w16cex w16sdtdh wp14">
+<w:document xmlns:wpc="http://schemas.microsoft.com/office/word/2010/wordprocessingCanvas" xmlns:cx="http://schemas.microsoft.com/office/drawing/2014/chartex" xmlns:cx1="http://schemas.microsoft.com/office/drawing/2015/9/8/chartex" xmlns:mc="http://schemas.openxmlformats.org/markup-compatibility/2006" xmlns:o="urn:schemas-microsoft-com:office:office" xmlns:r="http://schemas.openxmlformats.org/officeDocument/2006/relationships" xmlns:m="http://schemas.openxmlformats.org/officeDocument/2006/math" xmlns:v="urn:schemas-microsoft-com:vml" xmlns:wp14="http://schemas.microsoft.com/office/word/2010/wordprocessingDrawing" xmlns:wp="http://schemas.openxmlformats.org/drawingml/2006/wordprocessingDrawing" xmlns:w10="urn:schemas-microsoft-com:office:word" xmlns:w="http://schemas.openxmlformats.org/wordprocessingml/2006/main" xmlns:w14="http://schemas.microsoft.com/office/word/2010/wordml" xmlns:w15="http://schemas.microsoft.com/office/word/2012/wordml" xmlns:w16se="http://schemas.microsoft.com/office/word/2015/wordml/symex" xmlns:wpg="http://schemas.microsoft.com/office/word/2010/wordprocessingGroup" xmlns:wpi="http://schemas.microsoft.com/office/word/2010/wordprocessingInk" xmlns:wne="http://schemas.microsoft.com/office/word/2006/wordml" xmlns:wps="http://schemas.microsoft.com/office/word/2010/wordprocessingShape" mc:Ignorable="w14 w15 w16se wp14">
   <w:body>
     <w:p>
       <w:pPr>
@@ -520,16 +520,7 @@
           <w:sz w:val="18"/>
           <w:szCs w:val="18"/>
         </w:rPr>
-        <w:t xml:space="preserve"> One method, Local Enrichment Analysis (LEAN) identifies dysregulated subnetworks from genome-wide omics datasets by substituting common subnetworks with local subnetwork models that consist of only the direct neighboring genes (</w:t>
-      </w:r>
-      <w:proofErr w:type="spellStart"/>
-      <w:r>
-        <w:rPr>
-          <w:rFonts w:ascii="Linux Biolinum O" w:eastAsia="Linux Biolinum O" w:hAnsi="Linux Biolinum O" w:cs="Linux Biolinum O"/>
-          <w:sz w:val="18"/>
-          <w:szCs w:val="18"/>
-        </w:rPr>
-        <w:t>radius</w:t>
+        <w:t xml:space="preserve"> One method, Local Enrichment Analysis (LEAN) identifies dysregulated subnetworks from genome-wide omics datasets by substituting common subnetworks with local subnetwork models that consist of only the direct neighboring genes (radius</w:t>
       </w:r>
       <w:r>
         <w:rPr>
@@ -540,7 +531,6 @@
         </w:rPr>
         <w:t>local_subnetwork</w:t>
       </w:r>
-      <w:proofErr w:type="spellEnd"/>
       <w:r>
         <w:rPr>
           <w:rFonts w:ascii="Linux Biolinum O" w:eastAsia="Linux Biolinum O" w:hAnsi="Linux Biolinum O" w:cs="Linux Biolinum O"/>
@@ -755,16 +745,7 @@
           <w:sz w:val="18"/>
           <w:szCs w:val="18"/>
         </w:rPr>
-        <w:t xml:space="preserve"> (</w:t>
-      </w:r>
-      <w:proofErr w:type="spellStart"/>
-      <w:r>
-        <w:rPr>
-          <w:rFonts w:ascii="Linux Biolinum O" w:eastAsia="Linux Biolinum O" w:hAnsi="Linux Biolinum O" w:cs="Linux Biolinum O"/>
-          <w:sz w:val="18"/>
-          <w:szCs w:val="18"/>
-        </w:rPr>
-        <w:t>p</w:t>
+        <w:t xml:space="preserve"> (p</w:t>
       </w:r>
       <w:r>
         <w:rPr>
@@ -775,7 +756,6 @@
         </w:rPr>
         <w:t>fisher</w:t>
       </w:r>
-      <w:proofErr w:type="spellEnd"/>
       <w:r>
         <w:rPr>
           <w:rFonts w:ascii="Linux Biolinum O" w:eastAsia="Linux Biolinum O" w:hAnsi="Linux Biolinum O" w:cs="Linux Biolinum O"/>
@@ -799,16 +779,7 @@
           <w:sz w:val="18"/>
           <w:szCs w:val="18"/>
         </w:rPr>
-        <w:t xml:space="preserve"> and </w:t>
-      </w:r>
-      <w:proofErr w:type="spellStart"/>
-      <w:r>
-        <w:rPr>
-          <w:rFonts w:ascii="Linux Biolinum O" w:eastAsia="Linux Biolinum O" w:hAnsi="Linux Biolinum O" w:cs="Linux Biolinum O"/>
-          <w:sz w:val="18"/>
-          <w:szCs w:val="18"/>
-        </w:rPr>
-        <w:t>p</w:t>
+        <w:t xml:space="preserve"> and p</w:t>
       </w:r>
       <w:r>
         <w:rPr>
@@ -819,7 +790,6 @@
         </w:rPr>
         <w:t>sphere</w:t>
       </w:r>
-      <w:proofErr w:type="spellEnd"/>
       <w:r>
         <w:rPr>
           <w:rFonts w:ascii="Linux Biolinum O" w:eastAsia="Linux Biolinum O" w:hAnsi="Linux Biolinum O" w:cs="Linux Biolinum O"/>
@@ -1585,18 +1555,8 @@
           <w:sz w:val="18"/>
           <w:szCs w:val="18"/>
         </w:rPr>
-        <w:t xml:space="preserve"> </w:t>
-      </w:r>
-      <w:proofErr w:type="spellStart"/>
-      <w:r>
-        <w:rPr>
-          <w:rFonts w:ascii="Linux Biolinum O" w:eastAsia="Linux Biolinum O" w:hAnsi="Linux Biolinum O" w:cs="Linux Biolinum O"/>
-          <w:sz w:val="18"/>
-          <w:szCs w:val="18"/>
-        </w:rPr>
-        <w:t>TCGAbiolinks</w:t>
-      </w:r>
-      <w:proofErr w:type="spellEnd"/>
+        <w:t xml:space="preserve"> TCGAbiolinks</w:t>
+      </w:r>
       <w:r>
         <w:rPr>
           <w:rFonts w:ascii="Linux Biolinum O" w:hAnsi="Linux Biolinum O"/>
@@ -2263,16 +2223,7 @@
           <w:sz w:val="18"/>
           <w:szCs w:val="18"/>
         </w:rPr>
-        <w:t xml:space="preserve"> Ideally, </w:t>
-      </w:r>
-      <w:proofErr w:type="spellStart"/>
-      <w:r>
-        <w:rPr>
-          <w:rFonts w:ascii="Linux Biolinum O" w:eastAsia="Linux Biolinum O" w:hAnsi="Linux Biolinum O" w:cs="Linux Biolinum O"/>
-          <w:sz w:val="18"/>
-          <w:szCs w:val="18"/>
-        </w:rPr>
-        <w:t>p</w:t>
+        <w:t xml:space="preserve"> Ideally, p</w:t>
       </w:r>
       <w:r>
         <w:rPr>
@@ -2283,7 +2234,6 @@
         </w:rPr>
         <w:t>fisher</w:t>
       </w:r>
-      <w:proofErr w:type="spellEnd"/>
       <w:r>
         <w:rPr>
           <w:rFonts w:ascii="Linux Biolinum O" w:eastAsia="Linux Biolinum O" w:hAnsi="Linux Biolinum O" w:cs="Linux Biolinum O"/>
@@ -5190,17 +5140,6 @@
     </w:p>
     <w:p>
       <w:pPr>
-        <w:ind w:left="360" w:firstLine="360"/>
-        <w:jc w:val="center"/>
-        <w:rPr>
-          <w:rFonts w:ascii="Linux Biolinum O" w:eastAsia="Linux Biolinum O" w:hAnsi="Linux Biolinum O" w:cs="Linux Biolinum O"/>
-          <w:sz w:val="18"/>
-          <w:szCs w:val="18"/>
-        </w:rPr>
-      </w:pPr>
-    </w:p>
-    <w:p>
-      <w:pPr>
         <w:pStyle w:val="ListParagraph"/>
         <w:numPr>
           <w:ilvl w:val="0"/>
@@ -5397,23 +5336,65 @@
     </w:p>
     <w:p>
       <w:pPr>
-        <w:ind w:left="720"/>
+        <w:ind w:left="360" w:firstLine="360"/>
         <w:jc w:val="both"/>
         <w:rPr>
           <w:rFonts w:ascii="Linux Biolinum O" w:eastAsia="Linux Biolinum O" w:hAnsi="Linux Biolinum O" w:cs="Linux Biolinum O"/>
-          <w:color w:val="FF0000"/>
-          <w:sz w:val="18"/>
-          <w:szCs w:val="18"/>
-        </w:rPr>
-      </w:pPr>
-      <w:r>
-        <w:rPr>
-          <w:rFonts w:ascii="Linux Biolinum O" w:eastAsia="Linux Biolinum O" w:hAnsi="Linux Biolinum O" w:cs="Linux Biolinum O"/>
-          <w:color w:val="FF0000"/>
-          <w:sz w:val="18"/>
-          <w:szCs w:val="18"/>
-        </w:rPr>
-        <w:t>Introduced the cumulative decay score that is used to assess the decay in relation to 1/distance from genes.</w:t>
+          <w:sz w:val="18"/>
+          <w:szCs w:val="18"/>
+        </w:rPr>
+      </w:pPr>
+      <w:r>
+        <w:rPr>
+          <w:rFonts w:ascii="Linux Biolinum O" w:eastAsia="Linux Biolinum O" w:hAnsi="Linux Biolinum O" w:cs="Linux Biolinum O"/>
+          <w:sz w:val="18"/>
+          <w:szCs w:val="18"/>
+        </w:rPr>
+        <w:t xml:space="preserve">After obtaining the classification of every gene, we can now check the Cumulative Decay Score on target genes. </w:t>
+      </w:r>
+      <w:r>
+        <w:rPr>
+          <w:rFonts w:ascii="Linux Biolinum O" w:eastAsia="Linux Biolinum O" w:hAnsi="Linux Biolinum O" w:cs="Linux Biolinum O"/>
+          <w:sz w:val="18"/>
+          <w:szCs w:val="18"/>
+        </w:rPr>
+        <w:t>This score is used to assess the decay in relation to 1/distance from genes and its</w:t>
+      </w:r>
+      <w:r>
+        <w:rPr>
+          <w:rFonts w:ascii="Linux Biolinum O" w:eastAsia="Linux Biolinum O" w:hAnsi="Linux Biolinum O" w:cs="Linux Biolinum O"/>
+          <w:sz w:val="18"/>
+          <w:szCs w:val="18"/>
+        </w:rPr>
+        <w:t xml:space="preserve"> formula is defined as: </w:t>
+      </w:r>
+      <w:r>
+        <w:rPr>
+          <w:rFonts w:ascii="Linux Biolinum O" w:eastAsia="Linux Biolinum O" w:hAnsi="Linux Biolinum O" w:cs="Linux Biolinum O"/>
+          <w:i/>
+          <w:iCs/>
+          <w:sz w:val="18"/>
+          <w:szCs w:val="18"/>
+        </w:rPr>
+        <w:t>Cumulative Decay Score = GE_neighbor/d_neighbor_target</w:t>
+      </w:r>
+      <w:r>
+        <w:rPr>
+          <w:rFonts w:ascii="Linux Biolinum O" w:eastAsia="Linux Biolinum O" w:hAnsi="Linux Biolinum O" w:cs="Linux Biolinum O"/>
+          <w:i/>
+          <w:iCs/>
+          <w:sz w:val="18"/>
+          <w:szCs w:val="18"/>
+        </w:rPr>
+        <w:t xml:space="preserve">. </w:t>
+      </w:r>
+      <w:r>
+        <w:rPr>
+          <w:rFonts w:ascii="Linux Biolinum O" w:eastAsia="Linux Biolinum O" w:hAnsi="Linux Biolinum O" w:cs="Linux Biolinum O"/>
+          <w:sz w:val="18"/>
+          <w:szCs w:val="18"/>
+        </w:rPr>
+        <w:t>In addition, the algorithm’s pseudocode is as follows:</w:t>
       </w:r>
     </w:p>
     <w:p>
@@ -5524,6 +5505,30 @@
         </w:rPr>
         <w:t xml:space="preserve"> == Module)</w:t>
       </w:r>
+      <w:r>
+        <w:rPr>
+          <w:rFonts w:cs="Linux Libertine O"/>
+        </w:rPr>
+        <w:t xml:space="preserve"> </w:t>
+      </w:r>
+      <w:r>
+        <w:rPr>
+          <w:rFonts w:cs="Linux Libertine O"/>
+        </w:rPr>
+        <w:t># If the gene is an old module</w:t>
+      </w:r>
+      <w:r>
+        <w:rPr>
+          <w:rFonts w:cs="Linux Libertine O"/>
+        </w:rPr>
+        <w:t xml:space="preserve"> </w:t>
+      </w:r>
+      <w:r>
+        <w:rPr>
+          <w:rFonts w:cs="Linux Libertine O"/>
+        </w:rPr>
+        <w:t>then we add its affect to neighboring (d&lt;r) nodes</w:t>
+      </w:r>
     </w:p>
     <w:p>
       <w:pPr>
@@ -5573,6 +5578,67 @@
           <w:rFonts w:cs="Linux Libertine O"/>
         </w:rPr>
         <w:t xml:space="preserve">in neighborhood, do </w:t>
+      </w:r>
+      <w:r>
+        <w:rPr>
+          <w:rFonts w:cs="Linux Libertine O"/>
+        </w:rPr>
+        <w:t>#</w:t>
+      </w:r>
+      <w:r>
+        <w:rPr>
+          <w:rFonts w:cs="Linux Libertine O"/>
+        </w:rPr>
+        <w:t xml:space="preserve"> Traverse other genes in the surrounding radius and </w:t>
+      </w:r>
+      <w:r>
+        <w:rPr>
+          <w:rFonts w:cs="Linux Libertine O"/>
+        </w:rPr>
+        <w:tab/>
+      </w:r>
+      <w:r>
+        <w:rPr>
+          <w:rFonts w:cs="Linux Libertine O"/>
+        </w:rPr>
+        <w:tab/>
+      </w:r>
+      <w:r>
+        <w:rPr>
+          <w:rFonts w:cs="Linux Libertine O"/>
+        </w:rPr>
+        <w:tab/>
+      </w:r>
+      <w:r>
+        <w:rPr>
+          <w:rFonts w:cs="Linux Libertine O"/>
+        </w:rPr>
+        <w:tab/>
+      </w:r>
+      <w:r>
+        <w:rPr>
+          <w:rFonts w:cs="Linux Libertine O"/>
+        </w:rPr>
+        <w:tab/>
+      </w:r>
+      <w:r>
+        <w:rPr>
+          <w:rFonts w:cs="Linux Libertine O"/>
+        </w:rPr>
+        <w:tab/>
+      </w:r>
+      <w:r>
+        <w:rPr>
+          <w:rFonts w:cs="Linux Libertine O"/>
+        </w:rPr>
+        <w:tab/>
+        <w:t xml:space="preserve">               # </w:t>
+      </w:r>
+      <w:r>
+        <w:rPr>
+          <w:rFonts w:cs="Linux Libertine O"/>
+        </w:rPr>
+        <w:t>update their cumulative_decay_score</w:t>
       </w:r>
     </w:p>
     <w:p>
@@ -5751,6 +5817,58 @@
       <w:r>
         <w:rPr>
           <w:rFonts w:cs="Linux Libertine O"/>
+          <w:vertAlign w:val="subscript"/>
+        </w:rPr>
+        <w:tab/>
+      </w:r>
+      <w:r>
+        <w:rPr>
+          <w:rFonts w:cs="Linux Libertine O"/>
+        </w:rPr>
+        <w:t>else if (new_class</w:t>
+      </w:r>
+      <w:r>
+        <w:rPr>
+          <w:rFonts w:cs="Linux Libertine O"/>
+          <w:vertAlign w:val="subscript"/>
+        </w:rPr>
+        <w:t xml:space="preserve">i </w:t>
+      </w:r>
+      <w:r>
+        <w:rPr>
+          <w:rFonts w:cs="Linux Libertine O"/>
+        </w:rPr>
+        <w:t>== Module) #</w:t>
+      </w:r>
+      <w:r>
+        <w:rPr>
+          <w:rFonts w:cs="Linux Libertine O"/>
+        </w:rPr>
+        <w:t xml:space="preserve"> If not an old module</w:t>
+      </w:r>
+      <w:r>
+        <w:rPr>
+          <w:rFonts w:cs="Linux Libertine O"/>
+        </w:rPr>
+        <w:t>,</w:t>
+      </w:r>
+      <w:r>
+        <w:rPr>
+          <w:rFonts w:cs="Linux Libertine O"/>
+        </w:rPr>
+        <w:t xml:space="preserve"> then check if it is a new one</w:t>
+      </w:r>
+    </w:p>
+    <w:p>
+      <w:pPr>
+        <w:pStyle w:val="Algorithm"/>
+        <w:rPr>
+          <w:rFonts w:cs="Linux Libertine O"/>
+        </w:rPr>
+      </w:pPr>
+      <w:r>
+        <w:rPr>
+          <w:rFonts w:cs="Linux Libertine O"/>
         </w:rPr>
         <w:t>return scores</w:t>
       </w:r>
@@ -5783,7 +5901,6 @@
     </w:p>
     <w:p>
       <w:pPr>
-        <w:ind w:left="720"/>
         <w:jc w:val="both"/>
         <w:rPr>
           <w:rFonts w:ascii="Linux Biolinum O" w:eastAsia="Linux Biolinum O" w:hAnsi="Linux Biolinum O" w:cs="Linux Biolinum O"/>
@@ -5792,6 +5909,72 @@
           <w:szCs w:val="18"/>
         </w:rPr>
       </w:pPr>
+      <w:r>
+        <w:rPr>
+          <w:rFonts w:ascii="Linux Biolinum O" w:eastAsia="Linux Biolinum O" w:hAnsi="Linux Biolinum O" w:cs="Linux Biolinum O"/>
+          <w:color w:val="FF0000"/>
+          <w:sz w:val="18"/>
+          <w:szCs w:val="18"/>
+        </w:rPr>
+        <w:lastRenderedPageBreak/>
+        <w:tab/>
+      </w:r>
+      <w:r>
+        <w:rPr>
+          <w:rFonts w:ascii="Linux Biolinum O" w:eastAsia="Linux Biolinum O" w:hAnsi="Linux Biolinum O" w:cs="Linux Biolinum O"/>
+          <w:color w:val="FF0000"/>
+          <w:sz w:val="18"/>
+          <w:szCs w:val="18"/>
+        </w:rPr>
+        <w:t>After obtaining that, we extract the names unique genes for both distinct (distinct_mdg) and discarded (discarded_mdg) genes as well as their indices (</w:t>
+      </w:r>
+      <w:r>
+        <w:rPr>
+          <w:rFonts w:ascii="Linux Biolinum O" w:eastAsia="Linux Biolinum O" w:hAnsi="Linux Biolinum O" w:cs="Linux Biolinum O"/>
+          <w:color w:val="FF0000"/>
+          <w:sz w:val="18"/>
+          <w:szCs w:val="18"/>
+        </w:rPr>
+        <w:t>dmdg_indices</w:t>
+      </w:r>
+      <w:r>
+        <w:rPr>
+          <w:rFonts w:ascii="Linux Biolinum O" w:eastAsia="Linux Biolinum O" w:hAnsi="Linux Biolinum O" w:cs="Linux Biolinum O"/>
+          <w:color w:val="FF0000"/>
+          <w:sz w:val="18"/>
+          <w:szCs w:val="18"/>
+        </w:rPr>
+        <w:t xml:space="preserve"> &amp; </w:t>
+      </w:r>
+      <w:r>
+        <w:rPr>
+          <w:rFonts w:ascii="Linux Biolinum O" w:eastAsia="Linux Biolinum O" w:hAnsi="Linux Biolinum O" w:cs="Linux Biolinum O"/>
+          <w:color w:val="FF0000"/>
+          <w:sz w:val="18"/>
+          <w:szCs w:val="18"/>
+        </w:rPr>
+        <w:t>discarded_mdg_indices</w:t>
+      </w:r>
+      <w:r>
+        <w:rPr>
+          <w:rFonts w:ascii="Linux Biolinum O" w:eastAsia="Linux Biolinum O" w:hAnsi="Linux Biolinum O" w:cs="Linux Biolinum O"/>
+          <w:color w:val="FF0000"/>
+          <w:sz w:val="18"/>
+          <w:szCs w:val="18"/>
+        </w:rPr>
+        <w:t xml:space="preserve"> respectively</w:t>
+      </w:r>
+      <w:bookmarkStart w:id="0" w:name="_GoBack"/>
+      <w:bookmarkEnd w:id="0"/>
+      <w:r>
+        <w:rPr>
+          <w:rFonts w:ascii="Linux Biolinum O" w:eastAsia="Linux Biolinum O" w:hAnsi="Linux Biolinum O" w:cs="Linux Biolinum O"/>
+          <w:color w:val="FF0000"/>
+          <w:sz w:val="18"/>
+          <w:szCs w:val="18"/>
+        </w:rPr>
+        <w:t>)</w:t>
+      </w:r>
     </w:p>
     <w:p>
       <w:pPr>
@@ -5839,40 +6022,86 @@
     <w:p>
       <w:pPr>
         <w:pStyle w:val="ListParagraph"/>
+        <w:ind w:firstLine="720"/>
         <w:jc w:val="both"/>
         <w:rPr>
           <w:rFonts w:ascii="Linux Biolinum O" w:eastAsia="Linux Biolinum O" w:hAnsi="Linux Biolinum O" w:cs="Linux Biolinum O"/>
-          <w:color w:val="FF0000"/>
-          <w:sz w:val="18"/>
-          <w:szCs w:val="18"/>
-        </w:rPr>
-      </w:pPr>
-      <w:r>
-        <w:rPr>
-          <w:rFonts w:ascii="Linux Biolinum O" w:eastAsia="Linux Biolinum O" w:hAnsi="Linux Biolinum O" w:cs="Linux Biolinum O"/>
-          <w:color w:val="FF0000"/>
-          <w:sz w:val="18"/>
-          <w:szCs w:val="18"/>
-        </w:rPr>
-        <w:t>Discuss the significance T-test</w:t>
-      </w:r>
-      <w:r>
-        <w:rPr>
-          <w:rFonts w:ascii="Linux Biolinum O" w:eastAsia="Linux Biolinum O" w:hAnsi="Linux Biolinum O" w:cs="Linux Biolinum O"/>
-          <w:color w:val="FF0000"/>
-          <w:sz w:val="18"/>
-          <w:szCs w:val="18"/>
-        </w:rPr>
-        <w:t xml:space="preserve"> </w:t>
+          <w:sz w:val="18"/>
+          <w:szCs w:val="18"/>
+        </w:rPr>
+      </w:pPr>
+      <w:r>
+        <w:rPr>
+          <w:rFonts w:ascii="Linux Biolinum O" w:eastAsia="Linux Biolinum O" w:hAnsi="Linux Biolinum O" w:cs="Linux Biolinum O"/>
+          <w:sz w:val="18"/>
+          <w:szCs w:val="18"/>
+        </w:rPr>
+        <w:t xml:space="preserve">As soon as we obtain the </w:t>
+      </w:r>
+      <w:r>
+        <w:rPr>
+          <w:rFonts w:ascii="Linux Biolinum O" w:eastAsia="Linux Biolinum O" w:hAnsi="Linux Biolinum O" w:cs="Linux Biolinum O"/>
+          <w:sz w:val="18"/>
+          <w:szCs w:val="18"/>
+        </w:rPr>
+        <w:t xml:space="preserve">results </w:t>
+      </w:r>
+      <w:r>
+        <w:rPr>
+          <w:rFonts w:ascii="Linux Biolinum O" w:eastAsia="Linux Biolinum O" w:hAnsi="Linux Biolinum O" w:cs="Linux Biolinum O"/>
+          <w:sz w:val="18"/>
+          <w:szCs w:val="18"/>
+        </w:rPr>
+        <w:t xml:space="preserve">of the cumulative decay score, we perform a significance </w:t>
+      </w:r>
+      <w:r>
+        <w:rPr>
+          <w:rFonts w:ascii="Linux Biolinum O" w:eastAsia="Linux Biolinum O" w:hAnsi="Linux Biolinum O" w:cs="Linux Biolinum O"/>
+          <w:sz w:val="18"/>
+          <w:szCs w:val="18"/>
+        </w:rPr>
+        <w:t xml:space="preserve">test </w:t>
+      </w:r>
+      <w:r>
+        <w:rPr>
+          <w:rFonts w:ascii="Linux Biolinum O" w:eastAsia="Linux Biolinum O" w:hAnsi="Linux Biolinum O" w:cs="Linux Biolinum O"/>
+          <w:sz w:val="18"/>
+          <w:szCs w:val="18"/>
+        </w:rPr>
+        <w:t>on multiple vectors by comparing their variances and means. Namely,</w:t>
+      </w:r>
+      <w:r>
+        <w:rPr>
+          <w:rFonts w:ascii="Linux Biolinum O" w:eastAsia="Linux Biolinum O" w:hAnsi="Linux Biolinum O" w:cs="Linux Biolinum O"/>
+          <w:sz w:val="18"/>
+          <w:szCs w:val="18"/>
+        </w:rPr>
+        <w:t xml:space="preserve"> two vectors are</w:t>
+      </w:r>
+      <w:r>
+        <w:rPr>
+          <w:rFonts w:ascii="Linux Biolinum O" w:eastAsia="Linux Biolinum O" w:hAnsi="Linux Biolinum O" w:cs="Linux Biolinum O"/>
+          <w:sz w:val="18"/>
+          <w:szCs w:val="18"/>
+        </w:rPr>
+        <w:t xml:space="preserve"> created for the distinct genes and another two for the discarded genes. Delving into the distinct genes, the first vector </w:t>
+      </w:r>
+      <w:r>
+        <w:rPr>
+          <w:rFonts w:ascii="Linux Biolinum O" w:eastAsia="Linux Biolinum O" w:hAnsi="Linux Biolinum O" w:cs="Linux Biolinum O"/>
+          <w:sz w:val="18"/>
+          <w:szCs w:val="18"/>
+        </w:rPr>
+        <w:t xml:space="preserve">contains all indices of the distinct genes and the second vector contains scores of </w:t>
       </w:r>
     </w:p>
     <w:p>
       <w:pPr>
         <w:pStyle w:val="ListParagraph"/>
+        <w:ind w:firstLine="720"/>
         <w:jc w:val="both"/>
         <w:rPr>
           <w:rFonts w:ascii="Linux Biolinum O" w:eastAsia="Linux Biolinum O" w:hAnsi="Linux Biolinum O" w:cs="Linux Biolinum O"/>
-          <w:color w:val="FF0000"/>
           <w:sz w:val="18"/>
           <w:szCs w:val="18"/>
         </w:rPr>
@@ -6114,76 +6343,15 @@
         <w:pStyle w:val="Bibentry"/>
       </w:pPr>
       <w:r>
-        <w:t xml:space="preserve">Ritchie ME, </w:t>
-      </w:r>
-      <w:proofErr w:type="spellStart"/>
-      <w:r>
-        <w:t>Phipson</w:t>
-      </w:r>
-      <w:proofErr w:type="spellEnd"/>
-      <w:r>
-        <w:t xml:space="preserve"> B, Wu D, Hu Y, Law CW, Shi W, Smyth GK. </w:t>
-      </w:r>
-      <w:proofErr w:type="spellStart"/>
-      <w:r>
-        <w:t>limma</w:t>
-      </w:r>
-      <w:proofErr w:type="spellEnd"/>
-      <w:r>
-        <w:t xml:space="preserve"> powers differential expression analyses for RNA-sequencing and microarray studies. Nucleic Acids Res. 2015; 43(7):e47.</w:t>
+        <w:t>Ritchie ME, Phipson B, Wu D, Hu Y, Law CW, Shi W, Smyth GK. limma powers differential expression analyses for RNA-sequencing and microarray studies. Nucleic Acids Res. 2015; 43(7):e47.</w:t>
       </w:r>
     </w:p>
     <w:p>
       <w:pPr>
         <w:pStyle w:val="Bibentry"/>
       </w:pPr>
-      <w:proofErr w:type="spellStart"/>
-      <w:r>
-        <w:t>Manoli</w:t>
-      </w:r>
-      <w:proofErr w:type="spellEnd"/>
-      <w:r>
-        <w:t xml:space="preserve"> T, </w:t>
-      </w:r>
-      <w:proofErr w:type="spellStart"/>
-      <w:r>
-        <w:t>Gretz</w:t>
-      </w:r>
-      <w:proofErr w:type="spellEnd"/>
-      <w:r>
-        <w:t xml:space="preserve"> N, </w:t>
-      </w:r>
-      <w:proofErr w:type="spellStart"/>
-      <w:r>
-        <w:t>Gröne</w:t>
-      </w:r>
-      <w:proofErr w:type="spellEnd"/>
-      <w:r>
-        <w:t xml:space="preserve"> HJ, </w:t>
-      </w:r>
-      <w:proofErr w:type="spellStart"/>
-      <w:r>
-        <w:t>Kenzelmann</w:t>
-      </w:r>
-      <w:proofErr w:type="spellEnd"/>
-      <w:r>
-        <w:t xml:space="preserve"> M, </w:t>
-      </w:r>
-      <w:proofErr w:type="spellStart"/>
-      <w:r>
-        <w:t>Eils</w:t>
-      </w:r>
-      <w:proofErr w:type="spellEnd"/>
-      <w:r>
-        <w:t xml:space="preserve"> R, </w:t>
-      </w:r>
-      <w:proofErr w:type="spellStart"/>
-      <w:r>
-        <w:t>Brors</w:t>
-      </w:r>
-      <w:proofErr w:type="spellEnd"/>
-      <w:r>
-        <w:t xml:space="preserve"> B. Group testing for pathway analysis improves comparability of different microarray datasets. 2006; 22(20):2500.</w:t>
+      <w:r>
+        <w:t>Manoli T, Gretz N, Gröne HJ, Kenzelmann M, Eils R, Brors B. Group testing for pathway analysis improves comparability of different microarray datasets. 2006; 22(20):2500.</w:t>
       </w:r>
     </w:p>
     <w:p>
@@ -6191,31 +6359,7 @@
         <w:pStyle w:val="Bibentry"/>
       </w:pPr>
       <w:r>
-        <w:t xml:space="preserve">Braun R, Shah S. Network methods for pathway analysis of gene expression data. 2014. </w:t>
-      </w:r>
-      <w:proofErr w:type="spellStart"/>
-      <w:r>
-        <w:t>arXiv</w:t>
-      </w:r>
-      <w:proofErr w:type="spellEnd"/>
-      <w:r>
-        <w:t xml:space="preserve"> [q-</w:t>
-      </w:r>
-      <w:proofErr w:type="spellStart"/>
-      <w:r>
-        <w:t>bio.QM</w:t>
-      </w:r>
-      <w:proofErr w:type="spellEnd"/>
-      <w:r>
-        <w:t xml:space="preserve">]. </w:t>
-      </w:r>
-      <w:proofErr w:type="spellStart"/>
-      <w:r>
-        <w:t>arXiv</w:t>
-      </w:r>
-      <w:proofErr w:type="spellEnd"/>
-      <w:r>
-        <w:t xml:space="preserve">. </w:t>
+        <w:t xml:space="preserve">Braun R, Shah S. Network methods for pathway analysis of gene expression data. 2014. arXiv [q-bio.QM]. arXiv. </w:t>
       </w:r>
       <w:hyperlink r:id="rId10" w:history="1">
         <w:r>
@@ -6236,37 +6380,8 @@
       <w:pPr>
         <w:pStyle w:val="Bibentry"/>
       </w:pPr>
-      <w:proofErr w:type="spellStart"/>
-      <w:r>
-        <w:t>Nikolayeva</w:t>
-      </w:r>
-      <w:proofErr w:type="spellEnd"/>
-      <w:r>
-        <w:t xml:space="preserve">, I., </w:t>
-      </w:r>
-      <w:proofErr w:type="spellStart"/>
-      <w:r>
-        <w:t>Guitart</w:t>
-      </w:r>
-      <w:proofErr w:type="spellEnd"/>
-      <w:r>
-        <w:t xml:space="preserve"> </w:t>
-      </w:r>
-      <w:proofErr w:type="spellStart"/>
-      <w:r>
-        <w:t>Pla</w:t>
-      </w:r>
-      <w:proofErr w:type="spellEnd"/>
-      <w:r>
-        <w:t xml:space="preserve">, O., </w:t>
-      </w:r>
-      <w:proofErr w:type="spellStart"/>
-      <w:r>
-        <w:t>Schwikowski</w:t>
-      </w:r>
-      <w:proofErr w:type="spellEnd"/>
-      <w:r>
-        <w:t>, B. (2018). Network module identification—a widespread theoretical bias and best practices. </w:t>
+      <w:r>
+        <w:t>Nikolayeva, I., Guitart Pla, O., Schwikowski, B. (2018). Network module identification—a widespread theoretical bias and best practices. </w:t>
       </w:r>
       <w:r>
         <w:rPr>
@@ -6276,15 +6391,7 @@
         <w:t>Methods</w:t>
       </w:r>
       <w:r>
-        <w:t xml:space="preserve"> 132, 19–25. </w:t>
-      </w:r>
-      <w:proofErr w:type="spellStart"/>
-      <w:r>
-        <w:t>doi</w:t>
-      </w:r>
-      <w:proofErr w:type="spellEnd"/>
-      <w:r>
-        <w:t>: 10.1016/j.ymeth.2017.08.008</w:t>
+        <w:t> 132, 19–25. doi: 10.1016/j.ymeth.2017.08.008</w:t>
       </w:r>
     </w:p>
     <w:p>
@@ -6295,21 +6402,7 @@
         <w:rPr>
           <w:shd w:val="clear" w:color="auto" w:fill="FFFFFF"/>
         </w:rPr>
-        <w:t xml:space="preserve">Cowen, L., </w:t>
-      </w:r>
-      <w:proofErr w:type="spellStart"/>
-      <w:r>
-        <w:rPr>
-          <w:shd w:val="clear" w:color="auto" w:fill="FFFFFF"/>
-        </w:rPr>
-        <w:t>Ideker</w:t>
-      </w:r>
-      <w:proofErr w:type="spellEnd"/>
-      <w:r>
-        <w:rPr>
-          <w:shd w:val="clear" w:color="auto" w:fill="FFFFFF"/>
-        </w:rPr>
-        <w:t>, T., Raphael, B. J., &amp; Sharan, R. (2017). Network propagation: a universal amplifier of genetic associations. </w:t>
+        <w:t>Cowen, L., Ideker, T., Raphael, B. J., &amp; Sharan, R. (2017). Network propagation: a universal amplifier of genetic associations. </w:t>
       </w:r>
       <w:r>
         <w:rPr>
@@ -6346,63 +6439,7 @@
         <w:rPr>
           <w:shd w:val="clear" w:color="auto" w:fill="FFFFFF"/>
         </w:rPr>
-        <w:t xml:space="preserve">Di </w:t>
-      </w:r>
-      <w:proofErr w:type="spellStart"/>
-      <w:r>
-        <w:rPr>
-          <w:shd w:val="clear" w:color="auto" w:fill="FFFFFF"/>
-        </w:rPr>
-        <w:t>Nanni</w:t>
-      </w:r>
-      <w:proofErr w:type="spellEnd"/>
-      <w:r>
-        <w:rPr>
-          <w:shd w:val="clear" w:color="auto" w:fill="FFFFFF"/>
-        </w:rPr>
-        <w:t xml:space="preserve">, N., </w:t>
-      </w:r>
-      <w:proofErr w:type="spellStart"/>
-      <w:r>
-        <w:rPr>
-          <w:shd w:val="clear" w:color="auto" w:fill="FFFFFF"/>
-        </w:rPr>
-        <w:t>Bersanelli</w:t>
-      </w:r>
-      <w:proofErr w:type="spellEnd"/>
-      <w:r>
-        <w:rPr>
-          <w:shd w:val="clear" w:color="auto" w:fill="FFFFFF"/>
-        </w:rPr>
-        <w:t xml:space="preserve">, M., </w:t>
-      </w:r>
-      <w:proofErr w:type="spellStart"/>
-      <w:r>
-        <w:rPr>
-          <w:shd w:val="clear" w:color="auto" w:fill="FFFFFF"/>
-        </w:rPr>
-        <w:t>Milanesi</w:t>
-      </w:r>
-      <w:proofErr w:type="spellEnd"/>
-      <w:r>
-        <w:rPr>
-          <w:shd w:val="clear" w:color="auto" w:fill="FFFFFF"/>
-        </w:rPr>
-        <w:t xml:space="preserve">, L., &amp; </w:t>
-      </w:r>
-      <w:proofErr w:type="spellStart"/>
-      <w:r>
-        <w:rPr>
-          <w:shd w:val="clear" w:color="auto" w:fill="FFFFFF"/>
-        </w:rPr>
-        <w:t>Mosca</w:t>
-      </w:r>
-      <w:proofErr w:type="spellEnd"/>
-      <w:r>
-        <w:rPr>
-          <w:shd w:val="clear" w:color="auto" w:fill="FFFFFF"/>
-        </w:rPr>
-        <w:t>, E. (2020). Network diffusion promotes the integrative analysis of multiple omics. </w:t>
+        <w:t>Di Nanni, N., Bersanelli, M., Milanesi, L., &amp; Mosca, E. (2020). Network diffusion promotes the integrative analysis of multiple omics. </w:t>
       </w:r>
       <w:r>
         <w:rPr>
@@ -6435,61 +6472,11 @@
       <w:pPr>
         <w:pStyle w:val="Bibentry"/>
       </w:pPr>
-      <w:proofErr w:type="spellStart"/>
       <w:r>
         <w:rPr>
           <w:shd w:val="clear" w:color="auto" w:fill="FFFFFF"/>
         </w:rPr>
-        <w:t>Bersanelli</w:t>
-      </w:r>
-      <w:proofErr w:type="spellEnd"/>
-      <w:r>
-        <w:rPr>
-          <w:shd w:val="clear" w:color="auto" w:fill="FFFFFF"/>
-        </w:rPr>
-        <w:t xml:space="preserve">, M., </w:t>
-      </w:r>
-      <w:proofErr w:type="spellStart"/>
-      <w:r>
-        <w:rPr>
-          <w:shd w:val="clear" w:color="auto" w:fill="FFFFFF"/>
-        </w:rPr>
-        <w:t>Mosca</w:t>
-      </w:r>
-      <w:proofErr w:type="spellEnd"/>
-      <w:r>
-        <w:rPr>
-          <w:shd w:val="clear" w:color="auto" w:fill="FFFFFF"/>
-        </w:rPr>
-        <w:t xml:space="preserve">, E., </w:t>
-      </w:r>
-      <w:proofErr w:type="spellStart"/>
-      <w:r>
-        <w:rPr>
-          <w:shd w:val="clear" w:color="auto" w:fill="FFFFFF"/>
-        </w:rPr>
-        <w:t>Remondini</w:t>
-      </w:r>
-      <w:proofErr w:type="spellEnd"/>
-      <w:r>
-        <w:rPr>
-          <w:shd w:val="clear" w:color="auto" w:fill="FFFFFF"/>
-        </w:rPr>
-        <w:t xml:space="preserve">, D., Castellani, G., &amp; </w:t>
-      </w:r>
-      <w:proofErr w:type="spellStart"/>
-      <w:r>
-        <w:rPr>
-          <w:shd w:val="clear" w:color="auto" w:fill="FFFFFF"/>
-        </w:rPr>
-        <w:t>Milanesi</w:t>
-      </w:r>
-      <w:proofErr w:type="spellEnd"/>
-      <w:r>
-        <w:rPr>
-          <w:shd w:val="clear" w:color="auto" w:fill="FFFFFF"/>
-        </w:rPr>
-        <w:t>, L. (2016). Network diffusion-based analysis of high-throughput data for the detection of differentially enriched modules. </w:t>
+        <w:t>Bersanelli, M., Mosca, E., Remondini, D., Castellani, G., &amp; Milanesi, L. (2016). Network diffusion-based analysis of high-throughput data for the detection of differentially enriched modules. </w:t>
       </w:r>
       <w:r>
         <w:rPr>
@@ -6523,23 +6510,7 @@
         <w:pStyle w:val="Bibentry"/>
       </w:pPr>
       <w:r>
-        <w:t xml:space="preserve">Tomczak, K., </w:t>
-      </w:r>
-      <w:proofErr w:type="spellStart"/>
-      <w:r>
-        <w:t>Czerwińska</w:t>
-      </w:r>
-      <w:proofErr w:type="spellEnd"/>
-      <w:r>
-        <w:t xml:space="preserve">, P., &amp; </w:t>
-      </w:r>
-      <w:proofErr w:type="spellStart"/>
-      <w:r>
-        <w:t>Wiznerowicz</w:t>
-      </w:r>
-      <w:proofErr w:type="spellEnd"/>
-      <w:r>
-        <w:t>, M. (2015). The Cancer Genome Atlas (TCGA): an immeasurable source of knowledge. </w:t>
+        <w:t>Tomczak, K., Czerwińska, P., &amp; Wiznerowicz, M. (2015). The Cancer Genome Atlas (TCGA): an immeasurable source of knowledge. </w:t>
       </w:r>
       <w:r>
         <w:rPr>
@@ -6580,140 +6551,19 @@
       <w:pPr>
         <w:pStyle w:val="Bibentry"/>
       </w:pPr>
-      <w:proofErr w:type="spellStart"/>
-      <w:r>
-        <w:t>Colaprico</w:t>
-      </w:r>
-      <w:proofErr w:type="spellEnd"/>
-      <w:r>
-        <w:t xml:space="preserve"> A, Silva TC, Olsen C, </w:t>
-      </w:r>
-      <w:proofErr w:type="spellStart"/>
-      <w:r>
-        <w:t>Garofano</w:t>
-      </w:r>
-      <w:proofErr w:type="spellEnd"/>
-      <w:r>
-        <w:t xml:space="preserve"> L, Cava C, </w:t>
-      </w:r>
-      <w:proofErr w:type="spellStart"/>
-      <w:r>
-        <w:t>Garolini</w:t>
-      </w:r>
-      <w:proofErr w:type="spellEnd"/>
-      <w:r>
-        <w:t xml:space="preserve"> D, </w:t>
-      </w:r>
-      <w:proofErr w:type="spellStart"/>
-      <w:r>
-        <w:t>Sabedot</w:t>
-      </w:r>
-      <w:proofErr w:type="spellEnd"/>
-      <w:r>
-        <w:t xml:space="preserve"> TS, Malta TM, Pagnotta SM, Castiglioni I, </w:t>
-      </w:r>
-      <w:proofErr w:type="spellStart"/>
-      <w:r>
-        <w:t>Ceccarelli</w:t>
-      </w:r>
-      <w:proofErr w:type="spellEnd"/>
-      <w:r>
-        <w:t xml:space="preserve"> M, </w:t>
-      </w:r>
-      <w:proofErr w:type="spellStart"/>
-      <w:r>
-        <w:t>Bontempi</w:t>
-      </w:r>
-      <w:proofErr w:type="spellEnd"/>
-      <w:r>
-        <w:t xml:space="preserve"> G, </w:t>
-      </w:r>
-      <w:proofErr w:type="spellStart"/>
-      <w:r>
-        <w:t>Noushmehr</w:t>
-      </w:r>
-      <w:proofErr w:type="spellEnd"/>
-      <w:r>
-        <w:t xml:space="preserve"> H. </w:t>
-      </w:r>
-      <w:proofErr w:type="spellStart"/>
-      <w:r>
-        <w:t>TCGAbiolinks</w:t>
-      </w:r>
-      <w:proofErr w:type="spellEnd"/>
-      <w:r>
-        <w:t xml:space="preserve">: an R/Bioconductor package for integrative analysis of TCGA data. Nucleic Acids Res. 2016 May 5;44(8):e71. </w:t>
-      </w:r>
-      <w:proofErr w:type="spellStart"/>
-      <w:r>
-        <w:t>doi</w:t>
-      </w:r>
-      <w:proofErr w:type="spellEnd"/>
-      <w:r>
-        <w:t>: 10.1093/</w:t>
-      </w:r>
-      <w:proofErr w:type="spellStart"/>
-      <w:r>
-        <w:t>nar</w:t>
-      </w:r>
-      <w:proofErr w:type="spellEnd"/>
-      <w:r>
-        <w:t xml:space="preserve">/gkv1507. </w:t>
-      </w:r>
-      <w:proofErr w:type="spellStart"/>
-      <w:r>
-        <w:t>Epub</w:t>
-      </w:r>
-      <w:proofErr w:type="spellEnd"/>
-      <w:r>
-        <w:t xml:space="preserve"> 2015 Dec 23. PMID: 26704973; PMCID: PMC4856967.</w:t>
+      <w:r>
+        <w:t>Colaprico A, Silva TC, Olsen C, Garofano L, Cava C, Garolini D, Sabedot TS, Malta TM, Pagnotta SM, Castiglioni I, Ceccarelli M, Bontempi G, Noushmehr H. TCGAbiolinks: an R/Bioconductor package for integrative analysis of TCGA data. Nucleic Acids Res. 2016 May 5;44(8):e71. doi: 10.1093/nar/gkv1507. Epub 2015 Dec 23. PMID: 26704973; PMCID: PMC4856967.</w:t>
       </w:r>
     </w:p>
     <w:p>
       <w:pPr>
         <w:pStyle w:val="Bibentry"/>
       </w:pPr>
-      <w:proofErr w:type="spellStart"/>
       <w:r>
         <w:rPr>
           <w:shd w:val="clear" w:color="auto" w:fill="FFFFFF"/>
         </w:rPr>
-        <w:t>Szklarczyk</w:t>
-      </w:r>
-      <w:proofErr w:type="spellEnd"/>
-      <w:r>
-        <w:rPr>
-          <w:shd w:val="clear" w:color="auto" w:fill="FFFFFF"/>
-        </w:rPr>
-        <w:t xml:space="preserve">, D., </w:t>
-      </w:r>
-      <w:proofErr w:type="spellStart"/>
-      <w:r>
-        <w:rPr>
-          <w:shd w:val="clear" w:color="auto" w:fill="FFFFFF"/>
-        </w:rPr>
-        <w:t>Franceschini</w:t>
-      </w:r>
-      <w:proofErr w:type="spellEnd"/>
-      <w:r>
-        <w:rPr>
-          <w:shd w:val="clear" w:color="auto" w:fill="FFFFFF"/>
-        </w:rPr>
-        <w:t xml:space="preserve">, A., Kuhn, M., Simonovic, M., Roth, A., </w:t>
-      </w:r>
-      <w:proofErr w:type="spellStart"/>
-      <w:r>
-        <w:rPr>
-          <w:shd w:val="clear" w:color="auto" w:fill="FFFFFF"/>
-        </w:rPr>
-        <w:t>Minguez</w:t>
-      </w:r>
-      <w:proofErr w:type="spellEnd"/>
-      <w:r>
-        <w:rPr>
-          <w:shd w:val="clear" w:color="auto" w:fill="FFFFFF"/>
-        </w:rPr>
-        <w:t>, P., ... &amp; Mering, C. V. (2010). The STRING database in 2011: functional interaction networks of proteins, globally integrated and scored. </w:t>
+        <w:t>Szklarczyk, D., Franceschini, A., Kuhn, M., Simonovic, M., Roth, A., Minguez, P., ... &amp; Mering, C. V. (2010). The STRING database in 2011: functional interaction networks of proteins, globally integrated and scored. </w:t>
       </w:r>
       <w:r>
         <w:rPr>
@@ -6778,7 +6628,7 @@
 </file>
 
 <file path=word/endnotes.xml><?xml version="1.0" encoding="utf-8"?>
-<w:endnotes xmlns:wpc="http://schemas.microsoft.com/office/word/2010/wordprocessingCanvas" xmlns:cx="http://schemas.microsoft.com/office/drawing/2014/chartex" xmlns:cx1="http://schemas.microsoft.com/office/drawing/2015/9/8/chartex" xmlns:cx2="http://schemas.microsoft.com/office/drawing/2015/10/21/chartex" xmlns:cx3="http://schemas.microsoft.com/office/drawing/2016/5/9/chartex" xmlns:cx4="http://schemas.microsoft.com/office/drawing/2016/5/10/chartex" xmlns:cx5="http://schemas.microsoft.com/office/drawing/2016/5/11/chartex" xmlns:cx6="http://schemas.microsoft.com/office/drawing/2016/5/12/chartex" xmlns:cx7="http://schemas.microsoft.com/office/drawing/2016/5/13/chartex" xmlns:cx8="http://schemas.microsoft.com/office/drawing/2016/5/14/chartex" xmlns:mc="http://schemas.openxmlformats.org/markup-compatibility/2006" xmlns:aink="http://schemas.microsoft.com/office/drawing/2016/ink" xmlns:am3d="http://schemas.microsoft.com/office/drawing/2017/model3d" xmlns:o="urn:schemas-microsoft-com:office:office" xmlns:r="http://schemas.openxmlformats.org/officeDocument/2006/relationships" xmlns:m="http://schemas.openxmlformats.org/officeDocument/2006/math" xmlns:v="urn:schemas-microsoft-com:vml" xmlns:wp14="http://schemas.microsoft.com/office/word/2010/wordprocessingDrawing" xmlns:wp="http://schemas.openxmlformats.org/drawingml/2006/wordprocessingDrawing" xmlns:w10="urn:schemas-microsoft-com:office:word" xmlns:w="http://schemas.openxmlformats.org/wordprocessingml/2006/main" xmlns:w14="http://schemas.microsoft.com/office/word/2010/wordml" xmlns:w15="http://schemas.microsoft.com/office/word/2012/wordml" xmlns:w16cex="http://schemas.microsoft.com/office/word/2018/wordml/cex" xmlns:w16cid="http://schemas.microsoft.com/office/word/2016/wordml/cid" xmlns:w16="http://schemas.microsoft.com/office/word/2018/wordml" xmlns:w16sdtdh="http://schemas.microsoft.com/office/word/2020/wordml/sdtdatahash" xmlns:w16se="http://schemas.microsoft.com/office/word/2015/wordml/symex" xmlns:wpg="http://schemas.microsoft.com/office/word/2010/wordprocessingGroup" xmlns:wpi="http://schemas.microsoft.com/office/word/2010/wordprocessingInk" xmlns:wne="http://schemas.microsoft.com/office/word/2006/wordml" xmlns:wps="http://schemas.microsoft.com/office/word/2010/wordprocessingShape" mc:Ignorable="w14 w15 w16se w16cid w16 w16cex w16sdtdh wp14">
+<w:endnotes xmlns:wpc="http://schemas.microsoft.com/office/word/2010/wordprocessingCanvas" xmlns:cx="http://schemas.microsoft.com/office/drawing/2014/chartex" xmlns:cx1="http://schemas.microsoft.com/office/drawing/2015/9/8/chartex" xmlns:mc="http://schemas.openxmlformats.org/markup-compatibility/2006" xmlns:o="urn:schemas-microsoft-com:office:office" xmlns:r="http://schemas.openxmlformats.org/officeDocument/2006/relationships" xmlns:m="http://schemas.openxmlformats.org/officeDocument/2006/math" xmlns:v="urn:schemas-microsoft-com:vml" xmlns:wp14="http://schemas.microsoft.com/office/word/2010/wordprocessingDrawing" xmlns:wp="http://schemas.openxmlformats.org/drawingml/2006/wordprocessingDrawing" xmlns:w10="urn:schemas-microsoft-com:office:word" xmlns:w="http://schemas.openxmlformats.org/wordprocessingml/2006/main" xmlns:w14="http://schemas.microsoft.com/office/word/2010/wordml" xmlns:w15="http://schemas.microsoft.com/office/word/2012/wordml" xmlns:w16se="http://schemas.microsoft.com/office/word/2015/wordml/symex" xmlns:wpg="http://schemas.microsoft.com/office/word/2010/wordprocessingGroup" xmlns:wpi="http://schemas.microsoft.com/office/word/2010/wordprocessingInk" xmlns:wne="http://schemas.microsoft.com/office/word/2006/wordml" xmlns:wps="http://schemas.microsoft.com/office/word/2010/wordprocessingShape" mc:Ignorable="w14 w15 w16se wp14">
   <w:endnote w:type="separator" w:id="-1">
     <w:p>
       <w:pPr>
@@ -6803,7 +6653,7 @@
 </file>
 
 <file path=word/footer1.xml><?xml version="1.0" encoding="utf-8"?>
-<w:ftr xmlns:wpc="http://schemas.microsoft.com/office/word/2010/wordprocessingCanvas" xmlns:cx="http://schemas.microsoft.com/office/drawing/2014/chartex" xmlns:cx1="http://schemas.microsoft.com/office/drawing/2015/9/8/chartex" xmlns:cx2="http://schemas.microsoft.com/office/drawing/2015/10/21/chartex" xmlns:cx3="http://schemas.microsoft.com/office/drawing/2016/5/9/chartex" xmlns:cx4="http://schemas.microsoft.com/office/drawing/2016/5/10/chartex" xmlns:cx5="http://schemas.microsoft.com/office/drawing/2016/5/11/chartex" xmlns:cx6="http://schemas.microsoft.com/office/drawing/2016/5/12/chartex" xmlns:cx7="http://schemas.microsoft.com/office/drawing/2016/5/13/chartex" xmlns:cx8="http://schemas.microsoft.com/office/drawing/2016/5/14/chartex" xmlns:mc="http://schemas.openxmlformats.org/markup-compatibility/2006" xmlns:aink="http://schemas.microsoft.com/office/drawing/2016/ink" xmlns:am3d="http://schemas.microsoft.com/office/drawing/2017/model3d" xmlns:o="urn:schemas-microsoft-com:office:office" xmlns:r="http://schemas.openxmlformats.org/officeDocument/2006/relationships" xmlns:m="http://schemas.openxmlformats.org/officeDocument/2006/math" xmlns:v="urn:schemas-microsoft-com:vml" xmlns:wp14="http://schemas.microsoft.com/office/word/2010/wordprocessingDrawing" xmlns:wp="http://schemas.openxmlformats.org/drawingml/2006/wordprocessingDrawing" xmlns:w10="urn:schemas-microsoft-com:office:word" xmlns:w="http://schemas.openxmlformats.org/wordprocessingml/2006/main" xmlns:w14="http://schemas.microsoft.com/office/word/2010/wordml" xmlns:w15="http://schemas.microsoft.com/office/word/2012/wordml" xmlns:w16cex="http://schemas.microsoft.com/office/word/2018/wordml/cex" xmlns:w16cid="http://schemas.microsoft.com/office/word/2016/wordml/cid" xmlns:w16="http://schemas.microsoft.com/office/word/2018/wordml" xmlns:w16sdtdh="http://schemas.microsoft.com/office/word/2020/wordml/sdtdatahash" xmlns:w16se="http://schemas.microsoft.com/office/word/2015/wordml/symex" xmlns:wpg="http://schemas.microsoft.com/office/word/2010/wordprocessingGroup" xmlns:wpi="http://schemas.microsoft.com/office/word/2010/wordprocessingInk" xmlns:wne="http://schemas.microsoft.com/office/word/2006/wordml" xmlns:wps="http://schemas.microsoft.com/office/word/2010/wordprocessingShape" mc:Ignorable="w14 w15 w16se w16cid w16 w16cex w16sdtdh wp14">
+<w:ftr xmlns:wpc="http://schemas.microsoft.com/office/word/2010/wordprocessingCanvas" xmlns:cx="http://schemas.microsoft.com/office/drawing/2014/chartex" xmlns:cx1="http://schemas.microsoft.com/office/drawing/2015/9/8/chartex" xmlns:mc="http://schemas.openxmlformats.org/markup-compatibility/2006" xmlns:o="urn:schemas-microsoft-com:office:office" xmlns:r="http://schemas.openxmlformats.org/officeDocument/2006/relationships" xmlns:m="http://schemas.openxmlformats.org/officeDocument/2006/math" xmlns:v="urn:schemas-microsoft-com:vml" xmlns:wp14="http://schemas.microsoft.com/office/word/2010/wordprocessingDrawing" xmlns:wp="http://schemas.openxmlformats.org/drawingml/2006/wordprocessingDrawing" xmlns:w10="urn:schemas-microsoft-com:office:word" xmlns:w="http://schemas.openxmlformats.org/wordprocessingml/2006/main" xmlns:w14="http://schemas.microsoft.com/office/word/2010/wordml" xmlns:w15="http://schemas.microsoft.com/office/word/2012/wordml" xmlns:w16se="http://schemas.microsoft.com/office/word/2015/wordml/symex" xmlns:wpg="http://schemas.microsoft.com/office/word/2010/wordprocessingGroup" xmlns:wpi="http://schemas.microsoft.com/office/word/2010/wordprocessingInk" xmlns:wne="http://schemas.microsoft.com/office/word/2006/wordml" xmlns:wps="http://schemas.microsoft.com/office/word/2010/wordprocessingShape" mc:Ignorable="w14 w15 w16se wp14">
   <w:tbl>
     <w:tblPr>
       <w:tblW w:w="0" w:type="auto"/>
@@ -6864,7 +6714,7 @@
 </file>
 
 <file path=word/footnotes.xml><?xml version="1.0" encoding="utf-8"?>
-<w:footnotes xmlns:wpc="http://schemas.microsoft.com/office/word/2010/wordprocessingCanvas" xmlns:cx="http://schemas.microsoft.com/office/drawing/2014/chartex" xmlns:cx1="http://schemas.microsoft.com/office/drawing/2015/9/8/chartex" xmlns:cx2="http://schemas.microsoft.com/office/drawing/2015/10/21/chartex" xmlns:cx3="http://schemas.microsoft.com/office/drawing/2016/5/9/chartex" xmlns:cx4="http://schemas.microsoft.com/office/drawing/2016/5/10/chartex" xmlns:cx5="http://schemas.microsoft.com/office/drawing/2016/5/11/chartex" xmlns:cx6="http://schemas.microsoft.com/office/drawing/2016/5/12/chartex" xmlns:cx7="http://schemas.microsoft.com/office/drawing/2016/5/13/chartex" xmlns:cx8="http://schemas.microsoft.com/office/drawing/2016/5/14/chartex" xmlns:mc="http://schemas.openxmlformats.org/markup-compatibility/2006" xmlns:aink="http://schemas.microsoft.com/office/drawing/2016/ink" xmlns:am3d="http://schemas.microsoft.com/office/drawing/2017/model3d" xmlns:o="urn:schemas-microsoft-com:office:office" xmlns:r="http://schemas.openxmlformats.org/officeDocument/2006/relationships" xmlns:m="http://schemas.openxmlformats.org/officeDocument/2006/math" xmlns:v="urn:schemas-microsoft-com:vml" xmlns:wp14="http://schemas.microsoft.com/office/word/2010/wordprocessingDrawing" xmlns:wp="http://schemas.openxmlformats.org/drawingml/2006/wordprocessingDrawing" xmlns:w10="urn:schemas-microsoft-com:office:word" xmlns:w="http://schemas.openxmlformats.org/wordprocessingml/2006/main" xmlns:w14="http://schemas.microsoft.com/office/word/2010/wordml" xmlns:w15="http://schemas.microsoft.com/office/word/2012/wordml" xmlns:w16cex="http://schemas.microsoft.com/office/word/2018/wordml/cex" xmlns:w16cid="http://schemas.microsoft.com/office/word/2016/wordml/cid" xmlns:w16="http://schemas.microsoft.com/office/word/2018/wordml" xmlns:w16sdtdh="http://schemas.microsoft.com/office/word/2020/wordml/sdtdatahash" xmlns:w16se="http://schemas.microsoft.com/office/word/2015/wordml/symex" xmlns:wpg="http://schemas.microsoft.com/office/word/2010/wordprocessingGroup" xmlns:wpi="http://schemas.microsoft.com/office/word/2010/wordprocessingInk" xmlns:wne="http://schemas.microsoft.com/office/word/2006/wordml" xmlns:wps="http://schemas.microsoft.com/office/word/2010/wordprocessingShape" mc:Ignorable="w14 w15 w16se w16cid w16 w16cex w16sdtdh wp14">
+<w:footnotes xmlns:wpc="http://schemas.microsoft.com/office/word/2010/wordprocessingCanvas" xmlns:cx="http://schemas.microsoft.com/office/drawing/2014/chartex" xmlns:cx1="http://schemas.microsoft.com/office/drawing/2015/9/8/chartex" xmlns:mc="http://schemas.openxmlformats.org/markup-compatibility/2006" xmlns:o="urn:schemas-microsoft-com:office:office" xmlns:r="http://schemas.openxmlformats.org/officeDocument/2006/relationships" xmlns:m="http://schemas.openxmlformats.org/officeDocument/2006/math" xmlns:v="urn:schemas-microsoft-com:vml" xmlns:wp14="http://schemas.microsoft.com/office/word/2010/wordprocessingDrawing" xmlns:wp="http://schemas.openxmlformats.org/drawingml/2006/wordprocessingDrawing" xmlns:w10="urn:schemas-microsoft-com:office:word" xmlns:w="http://schemas.openxmlformats.org/wordprocessingml/2006/main" xmlns:w14="http://schemas.microsoft.com/office/word/2010/wordml" xmlns:w15="http://schemas.microsoft.com/office/word/2012/wordml" xmlns:w16se="http://schemas.microsoft.com/office/word/2015/wordml/symex" xmlns:wpg="http://schemas.microsoft.com/office/word/2010/wordprocessingGroup" xmlns:wpi="http://schemas.microsoft.com/office/word/2010/wordprocessingInk" xmlns:wne="http://schemas.microsoft.com/office/word/2006/wordml" xmlns:wps="http://schemas.microsoft.com/office/word/2010/wordprocessingShape" mc:Ignorable="w14 w15 w16se wp14">
   <w:footnote w:type="separator" w:id="-1">
     <w:p>
       <w:pPr>
@@ -6889,7 +6739,7 @@
 </file>
 
 <file path=word/header1.xml><?xml version="1.0" encoding="utf-8"?>
-<w:hdr xmlns:wpc="http://schemas.microsoft.com/office/word/2010/wordprocessingCanvas" xmlns:cx="http://schemas.microsoft.com/office/drawing/2014/chartex" xmlns:cx1="http://schemas.microsoft.com/office/drawing/2015/9/8/chartex" xmlns:cx2="http://schemas.microsoft.com/office/drawing/2015/10/21/chartex" xmlns:cx3="http://schemas.microsoft.com/office/drawing/2016/5/9/chartex" xmlns:cx4="http://schemas.microsoft.com/office/drawing/2016/5/10/chartex" xmlns:cx5="http://schemas.microsoft.com/office/drawing/2016/5/11/chartex" xmlns:cx6="http://schemas.microsoft.com/office/drawing/2016/5/12/chartex" xmlns:cx7="http://schemas.microsoft.com/office/drawing/2016/5/13/chartex" xmlns:cx8="http://schemas.microsoft.com/office/drawing/2016/5/14/chartex" xmlns:mc="http://schemas.openxmlformats.org/markup-compatibility/2006" xmlns:aink="http://schemas.microsoft.com/office/drawing/2016/ink" xmlns:am3d="http://schemas.microsoft.com/office/drawing/2017/model3d" xmlns:o="urn:schemas-microsoft-com:office:office" xmlns:r="http://schemas.openxmlformats.org/officeDocument/2006/relationships" xmlns:m="http://schemas.openxmlformats.org/officeDocument/2006/math" xmlns:v="urn:schemas-microsoft-com:vml" xmlns:wp14="http://schemas.microsoft.com/office/word/2010/wordprocessingDrawing" xmlns:wp="http://schemas.openxmlformats.org/drawingml/2006/wordprocessingDrawing" xmlns:w10="urn:schemas-microsoft-com:office:word" xmlns:w="http://schemas.openxmlformats.org/wordprocessingml/2006/main" xmlns:w14="http://schemas.microsoft.com/office/word/2010/wordml" xmlns:w15="http://schemas.microsoft.com/office/word/2012/wordml" xmlns:w16cex="http://schemas.microsoft.com/office/word/2018/wordml/cex" xmlns:w16cid="http://schemas.microsoft.com/office/word/2016/wordml/cid" xmlns:w16="http://schemas.microsoft.com/office/word/2018/wordml" xmlns:w16sdtdh="http://schemas.microsoft.com/office/word/2020/wordml/sdtdatahash" xmlns:w16se="http://schemas.microsoft.com/office/word/2015/wordml/symex" xmlns:wpg="http://schemas.microsoft.com/office/word/2010/wordprocessingGroup" xmlns:wpi="http://schemas.microsoft.com/office/word/2010/wordprocessingInk" xmlns:wne="http://schemas.microsoft.com/office/word/2006/wordml" xmlns:wps="http://schemas.microsoft.com/office/word/2010/wordprocessingShape" mc:Ignorable="w14 w15 w16se w16cid w16 w16cex w16sdtdh wp14">
+<w:hdr xmlns:wpc="http://schemas.microsoft.com/office/word/2010/wordprocessingCanvas" xmlns:cx="http://schemas.microsoft.com/office/drawing/2014/chartex" xmlns:cx1="http://schemas.microsoft.com/office/drawing/2015/9/8/chartex" xmlns:mc="http://schemas.openxmlformats.org/markup-compatibility/2006" xmlns:o="urn:schemas-microsoft-com:office:office" xmlns:r="http://schemas.openxmlformats.org/officeDocument/2006/relationships" xmlns:m="http://schemas.openxmlformats.org/officeDocument/2006/math" xmlns:v="urn:schemas-microsoft-com:vml" xmlns:wp14="http://schemas.microsoft.com/office/word/2010/wordprocessingDrawing" xmlns:wp="http://schemas.openxmlformats.org/drawingml/2006/wordprocessingDrawing" xmlns:w10="urn:schemas-microsoft-com:office:word" xmlns:w="http://schemas.openxmlformats.org/wordprocessingml/2006/main" xmlns:w14="http://schemas.microsoft.com/office/word/2010/wordml" xmlns:w15="http://schemas.microsoft.com/office/word/2012/wordml" xmlns:w16se="http://schemas.microsoft.com/office/word/2015/wordml/symex" xmlns:wpg="http://schemas.microsoft.com/office/word/2010/wordprocessingGroup" xmlns:wpi="http://schemas.microsoft.com/office/word/2010/wordprocessingInk" xmlns:wne="http://schemas.microsoft.com/office/word/2006/wordml" xmlns:wps="http://schemas.microsoft.com/office/word/2010/wordprocessingShape" mc:Ignorable="w14 w15 w16se wp14">
   <w:tbl>
     <w:tblPr>
       <w:tblW w:w="0" w:type="auto"/>
@@ -6947,7 +6797,7 @@
 </file>
 
 <file path=word/numbering.xml><?xml version="1.0" encoding="utf-8"?>
-<w:numbering xmlns:wpc="http://schemas.microsoft.com/office/word/2010/wordprocessingCanvas" xmlns:cx="http://schemas.microsoft.com/office/drawing/2014/chartex" xmlns:cx1="http://schemas.microsoft.com/office/drawing/2015/9/8/chartex" xmlns:cx2="http://schemas.microsoft.com/office/drawing/2015/10/21/chartex" xmlns:cx3="http://schemas.microsoft.com/office/drawing/2016/5/9/chartex" xmlns:cx4="http://schemas.microsoft.com/office/drawing/2016/5/10/chartex" xmlns:cx5="http://schemas.microsoft.com/office/drawing/2016/5/11/chartex" xmlns:cx6="http://schemas.microsoft.com/office/drawing/2016/5/12/chartex" xmlns:cx7="http://schemas.microsoft.com/office/drawing/2016/5/13/chartex" xmlns:cx8="http://schemas.microsoft.com/office/drawing/2016/5/14/chartex" xmlns:mc="http://schemas.openxmlformats.org/markup-compatibility/2006" xmlns:aink="http://schemas.microsoft.com/office/drawing/2016/ink" xmlns:am3d="http://schemas.microsoft.com/office/drawing/2017/model3d" xmlns:o="urn:schemas-microsoft-com:office:office" xmlns:r="http://schemas.openxmlformats.org/officeDocument/2006/relationships" xmlns:m="http://schemas.openxmlformats.org/officeDocument/2006/math" xmlns:v="urn:schemas-microsoft-com:vml" xmlns:wp14="http://schemas.microsoft.com/office/word/2010/wordprocessingDrawing" xmlns:wp="http://schemas.openxmlformats.org/drawingml/2006/wordprocessingDrawing" xmlns:w10="urn:schemas-microsoft-com:office:word" xmlns:w="http://schemas.openxmlformats.org/wordprocessingml/2006/main" xmlns:w14="http://schemas.microsoft.com/office/word/2010/wordml" xmlns:w15="http://schemas.microsoft.com/office/word/2012/wordml" xmlns:w16cex="http://schemas.microsoft.com/office/word/2018/wordml/cex" xmlns:w16cid="http://schemas.microsoft.com/office/word/2016/wordml/cid" xmlns:w16="http://schemas.microsoft.com/office/word/2018/wordml" xmlns:w16sdtdh="http://schemas.microsoft.com/office/word/2020/wordml/sdtdatahash" xmlns:w16se="http://schemas.microsoft.com/office/word/2015/wordml/symex" xmlns:wpg="http://schemas.microsoft.com/office/word/2010/wordprocessingGroup" xmlns:wpi="http://schemas.microsoft.com/office/word/2010/wordprocessingInk" xmlns:wne="http://schemas.microsoft.com/office/word/2006/wordml" xmlns:wps="http://schemas.microsoft.com/office/word/2010/wordprocessingShape" mc:Ignorable="w14 w15 w16se w16cid w16 w16cex w16sdtdh wp14">
+<w:numbering xmlns:wpc="http://schemas.microsoft.com/office/word/2010/wordprocessingCanvas" xmlns:cx="http://schemas.microsoft.com/office/drawing/2014/chartex" xmlns:cx1="http://schemas.microsoft.com/office/drawing/2015/9/8/chartex" xmlns:mc="http://schemas.openxmlformats.org/markup-compatibility/2006" xmlns:o="urn:schemas-microsoft-com:office:office" xmlns:r="http://schemas.openxmlformats.org/officeDocument/2006/relationships" xmlns:m="http://schemas.openxmlformats.org/officeDocument/2006/math" xmlns:v="urn:schemas-microsoft-com:vml" xmlns:wp14="http://schemas.microsoft.com/office/word/2010/wordprocessingDrawing" xmlns:wp="http://schemas.openxmlformats.org/drawingml/2006/wordprocessingDrawing" xmlns:w10="urn:schemas-microsoft-com:office:word" xmlns:w="http://schemas.openxmlformats.org/wordprocessingml/2006/main" xmlns:w14="http://schemas.microsoft.com/office/word/2010/wordml" xmlns:w15="http://schemas.microsoft.com/office/word/2012/wordml" xmlns:w16se="http://schemas.microsoft.com/office/word/2015/wordml/symex" xmlns:wpg="http://schemas.microsoft.com/office/word/2010/wordprocessingGroup" xmlns:wpi="http://schemas.microsoft.com/office/word/2010/wordprocessingInk" xmlns:wne="http://schemas.microsoft.com/office/word/2006/wordml" xmlns:wps="http://schemas.microsoft.com/office/word/2010/wordprocessingShape" mc:Ignorable="w14 w15 w16se wp14">
   <w:abstractNum w:abstractNumId="0" w15:restartNumberingAfterBreak="0">
     <w:nsid w:val="1B6B7C3F"/>
     <w:multiLevelType w:val="hybridMultilevel"/>
@@ -7779,7 +7629,7 @@
 </file>
 
 <file path=word/styles.xml><?xml version="1.0" encoding="utf-8"?>
-<w:styles xmlns:mc="http://schemas.openxmlformats.org/markup-compatibility/2006" xmlns:r="http://schemas.openxmlformats.org/officeDocument/2006/relationships" xmlns:w="http://schemas.openxmlformats.org/wordprocessingml/2006/main" xmlns:w14="http://schemas.microsoft.com/office/word/2010/wordml" xmlns:w15="http://schemas.microsoft.com/office/word/2012/wordml" xmlns:w16cex="http://schemas.microsoft.com/office/word/2018/wordml/cex" xmlns:w16cid="http://schemas.microsoft.com/office/word/2016/wordml/cid" xmlns:w16="http://schemas.microsoft.com/office/word/2018/wordml" xmlns:w16sdtdh="http://schemas.microsoft.com/office/word/2020/wordml/sdtdatahash" xmlns:w16se="http://schemas.microsoft.com/office/word/2015/wordml/symex" mc:Ignorable="w14 w15 w16se w16cid w16 w16cex w16sdtdh">
+<w:styles xmlns:mc="http://schemas.openxmlformats.org/markup-compatibility/2006" xmlns:r="http://schemas.openxmlformats.org/officeDocument/2006/relationships" xmlns:w="http://schemas.openxmlformats.org/wordprocessingml/2006/main" xmlns:w14="http://schemas.microsoft.com/office/word/2010/wordml" xmlns:w15="http://schemas.microsoft.com/office/word/2012/wordml" xmlns:w16se="http://schemas.microsoft.com/office/word/2015/wordml/symex" mc:Ignorable="w14 w15 w16se">
   <w:docDefaults>
     <w:rPrDefault>
       <w:rPr>
@@ -7795,7 +7645,7 @@
       </w:pPr>
     </w:pPrDefault>
   </w:docDefaults>
-  <w:latentStyles w:defLockedState="0" w:defUIPriority="99" w:defSemiHidden="0" w:defUnhideWhenUsed="0" w:defQFormat="0" w:count="376">
+  <w:latentStyles w:defLockedState="0" w:defUIPriority="99" w:defSemiHidden="0" w:defUnhideWhenUsed="0" w:defQFormat="0" w:count="371">
     <w:lsdException w:name="Normal" w:uiPriority="0" w:qFormat="1"/>
     <w:lsdException w:name="heading 1" w:uiPriority="9" w:qFormat="1"/>
     <w:lsdException w:name="heading 2" w:semiHidden="1" w:uiPriority="9" w:unhideWhenUsed="1" w:qFormat="1"/>
@@ -8167,11 +8017,6 @@
     <w:lsdException w:name="List Table 5 Dark Accent 6" w:uiPriority="50"/>
     <w:lsdException w:name="List Table 6 Colorful Accent 6" w:uiPriority="51"/>
     <w:lsdException w:name="List Table 7 Colorful Accent 6" w:uiPriority="52"/>
-    <w:lsdException w:name="Mention" w:semiHidden="1" w:unhideWhenUsed="1"/>
-    <w:lsdException w:name="Smart Hyperlink" w:semiHidden="1" w:unhideWhenUsed="1"/>
-    <w:lsdException w:name="Hashtag" w:semiHidden="1" w:unhideWhenUsed="1"/>
-    <w:lsdException w:name="Unresolved Mention" w:semiHidden="1" w:unhideWhenUsed="1"/>
-    <w:lsdException w:name="Smart Link" w:semiHidden="1" w:unhideWhenUsed="1"/>
   </w:latentStyles>
   <w:style w:type="paragraph" w:default="1" w:styleId="Normal">
     <w:name w:val="Normal"/>
@@ -8367,7 +8212,7 @@
       </w:tcPr>
     </w:tblStylePr>
   </w:style>
-  <w:style w:type="character" w:styleId="UnresolvedMention">
+  <w:style w:type="character" w:customStyle="1" w:styleId="UnresolvedMention">
     <w:name w:val="Unresolved Mention"/>
     <w:basedOn w:val="DefaultParagraphFont"/>
     <w:uiPriority w:val="99"/>

</xml_diff>